<commit_message>
Versão atualizada TG 10/04/2018
</commit_message>
<xml_diff>
--- a/TG/DEFESA TG.docx
+++ b/TG/DEFESA TG.docx
@@ -20785,25 +20785,7 @@
         <w:rPr>
           <w:i/>
         </w:rPr>
-        <w:t>end</w:t>
-      </w:r>
-      <w:r>
-        <w:rPr>
-          <w:i/>
-        </w:rPr>
-        <w:t xml:space="preserve">Y1, </w:t>
-      </w:r>
-      <w:r>
-        <w:rPr>
-          <w:i/>
-        </w:rPr>
-        <w:t>end</w:t>
-      </w:r>
-      <w:r>
-        <w:rPr>
-          <w:i/>
-        </w:rPr>
-        <w:t xml:space="preserve">Y2 </w:t>
+        <w:t xml:space="preserve">endY1, endY2 </w:t>
       </w:r>
       <w:r>
         <w:t xml:space="preserve">e </w:t>
@@ -20812,14 +20794,112 @@
         <w:rPr>
           <w:i/>
         </w:rPr>
-        <w:t>end</w:t>
-      </w:r>
-      <w:r>
-        <w:rPr>
-          <w:i/>
-        </w:rPr>
-        <w:t>Y3</w:t>
-      </w:r>
+        <w:t xml:space="preserve">endY3 </w:t>
+      </w:r>
+      <w:r>
+        <w:t>tem a mesma função das anteriores, só que ao invés de armazenar os valores que o segmento começa, elas armazenam os valores em que o segmento termina.</w:t>
+      </w:r>
+    </w:p>
+    <w:p>
+      <w:pPr>
+        <w:pStyle w:val="Corpodetexto"/>
+        <w:spacing w:line="360" w:lineRule="auto"/>
+        <w:ind w:firstLine="709"/>
+        <w:jc w:val="both"/>
+      </w:pPr>
+      <w:r>
+        <w:t xml:space="preserve">A última variável é uma Lista privada de objetos do tipo </w:t>
+      </w:r>
+      <w:r>
+        <w:rPr>
+          <w:i/>
+        </w:rPr>
+        <w:t xml:space="preserve">PieceSpawner </w:t>
+      </w:r>
+      <w:r>
+        <w:t xml:space="preserve">chamada </w:t>
+      </w:r>
+      <w:proofErr w:type="spellStart"/>
+      <w:r>
+        <w:rPr>
+          <w:i/>
+        </w:rPr>
+        <w:t>piece</w:t>
+      </w:r>
+      <w:proofErr w:type="spellEnd"/>
+      <w:r>
+        <w:rPr>
+          <w:i/>
+        </w:rPr>
+        <w:t>.</w:t>
+      </w:r>
+      <w:r>
+        <w:t xml:space="preserve"> Esta é a lista que armazena a referência das peças que compões o segmento em questão.</w:t>
+      </w:r>
+    </w:p>
+    <w:p>
+      <w:pPr>
+        <w:pStyle w:val="Corpodetexto"/>
+        <w:spacing w:line="360" w:lineRule="auto"/>
+        <w:ind w:firstLine="709"/>
+        <w:jc w:val="both"/>
+      </w:pPr>
+      <w:r>
+        <w:t xml:space="preserve">O primeiro método da classe </w:t>
+      </w:r>
+      <w:r>
+        <w:rPr>
+          <w:i/>
+        </w:rPr>
+        <w:t>“Segment”</w:t>
+      </w:r>
+      <w:r>
+        <w:t xml:space="preserve"> é o método </w:t>
+      </w:r>
+      <w:proofErr w:type="spellStart"/>
+      <w:proofErr w:type="gramStart"/>
+      <w:r>
+        <w:rPr>
+          <w:i/>
+        </w:rPr>
+        <w:t>Awake</w:t>
+      </w:r>
+      <w:proofErr w:type="spellEnd"/>
+      <w:r>
+        <w:rPr>
+          <w:i/>
+        </w:rPr>
+        <w:t>(</w:t>
+      </w:r>
+      <w:proofErr w:type="gramEnd"/>
+      <w:r>
+        <w:rPr>
+          <w:i/>
+        </w:rPr>
+        <w:t>)</w:t>
+      </w:r>
+      <w:r>
+        <w:t xml:space="preserve">, um método padrão da </w:t>
+      </w:r>
+      <w:proofErr w:type="spellStart"/>
+      <w:r>
+        <w:t>Unity</w:t>
+      </w:r>
+      <w:proofErr w:type="spellEnd"/>
+      <w:r>
+        <w:t xml:space="preserve"> que é executado assim que a aplicação é iniciada no aparelho. O código presente neste método serve para “inicializar” os segmentos, ele</w:t>
+      </w:r>
+      <w:r>
+        <w:t xml:space="preserve"> atribui à lista </w:t>
+      </w:r>
+      <w:proofErr w:type="spellStart"/>
+      <w:r>
+        <w:rPr>
+          <w:i/>
+        </w:rPr>
+        <w:t>pieces</w:t>
+      </w:r>
+      <w:proofErr w:type="spellEnd"/>
       <w:r>
         <w:rPr>
           <w:i/>
@@ -20827,122 +20907,12 @@
         <w:t xml:space="preserve"> </w:t>
       </w:r>
       <w:r>
-        <w:t>tem a mesma função das anteriores, só que ao invés de armazenar os valores que o segmento começa, elas armazenam os valores em que o segmento termina.</w:t>
-      </w:r>
-    </w:p>
-    <w:p>
-      <w:pPr>
-        <w:pStyle w:val="Corpodetexto"/>
-        <w:spacing w:line="360" w:lineRule="auto"/>
-        <w:ind w:firstLine="709"/>
-        <w:jc w:val="both"/>
-      </w:pPr>
-      <w:r>
-        <w:t xml:space="preserve">A última variável é uma Lista privada de objetos do tipo </w:t>
-      </w:r>
-      <w:r>
-        <w:rPr>
-          <w:i/>
-        </w:rPr>
-        <w:t xml:space="preserve">PieceSpawner </w:t>
-      </w:r>
-      <w:r>
-        <w:t xml:space="preserve">chamada </w:t>
-      </w:r>
-      <w:proofErr w:type="spellStart"/>
-      <w:r>
-        <w:rPr>
-          <w:i/>
-        </w:rPr>
-        <w:t>piece</w:t>
-      </w:r>
-      <w:proofErr w:type="spellEnd"/>
-      <w:r>
-        <w:rPr>
-          <w:i/>
-        </w:rPr>
-        <w:t>.</w:t>
-      </w:r>
-      <w:r>
-        <w:t xml:space="preserve"> Esta é a lista que armazena a referência das peças que compões o segmento em questão.</w:t>
-      </w:r>
-    </w:p>
-    <w:p>
-      <w:pPr>
-        <w:pStyle w:val="Corpodetexto"/>
-        <w:spacing w:line="360" w:lineRule="auto"/>
-        <w:ind w:firstLine="709"/>
-        <w:jc w:val="both"/>
-      </w:pPr>
-      <w:r>
-        <w:t xml:space="preserve">O primeiro método da classe </w:t>
-      </w:r>
-      <w:r>
-        <w:rPr>
-          <w:i/>
-        </w:rPr>
-        <w:t>“Segment”</w:t>
-      </w:r>
-      <w:r>
-        <w:t xml:space="preserve"> é o método </w:t>
-      </w:r>
-      <w:proofErr w:type="spellStart"/>
-      <w:proofErr w:type="gramStart"/>
-      <w:r>
-        <w:rPr>
-          <w:i/>
-        </w:rPr>
-        <w:t>Awake</w:t>
-      </w:r>
-      <w:proofErr w:type="spellEnd"/>
-      <w:r>
-        <w:rPr>
-          <w:i/>
-        </w:rPr>
-        <w:t>(</w:t>
-      </w:r>
-      <w:proofErr w:type="gramEnd"/>
-      <w:r>
-        <w:rPr>
-          <w:i/>
-        </w:rPr>
-        <w:t>)</w:t>
-      </w:r>
-      <w:r>
-        <w:t xml:space="preserve">, um método padrão da </w:t>
-      </w:r>
-      <w:proofErr w:type="spellStart"/>
-      <w:r>
-        <w:t>Unity</w:t>
-      </w:r>
-      <w:proofErr w:type="spellEnd"/>
-      <w:r>
-        <w:t xml:space="preserve"> que é executado assim que a aplicação é iniciada no aparelho. O código presente neste método serve para “inicializar” os segmentos, ele</w:t>
-      </w:r>
-      <w:r>
-        <w:t xml:space="preserve"> atribui à lista </w:t>
-      </w:r>
-      <w:proofErr w:type="spellStart"/>
-      <w:r>
-        <w:rPr>
-          <w:i/>
-        </w:rPr>
-        <w:t>pieces</w:t>
-      </w:r>
-      <w:proofErr w:type="spellEnd"/>
-      <w:r>
-        <w:rPr>
-          <w:i/>
-        </w:rPr>
+        <w:t>os componentes</w:t>
+      </w:r>
+      <w:r>
         <w:t xml:space="preserve"> </w:t>
       </w:r>
       <w:r>
-        <w:t>os componentes</w:t>
-      </w:r>
-      <w:r>
-        <w:t xml:space="preserve"> </w:t>
-      </w:r>
-      <w:r>
         <w:rPr>
           <w:i/>
         </w:rPr>
@@ -20952,10 +20922,7 @@
         <w:t xml:space="preserve"> que busca nos objetos filhos</w:t>
       </w:r>
       <w:r>
-        <w:t xml:space="preserve"> </w:t>
-      </w:r>
-      <w:r>
-        <w:t xml:space="preserve">do </w:t>
+        <w:t xml:space="preserve"> do </w:t>
       </w:r>
       <w:r>
         <w:rPr>
@@ -21384,7 +21351,19 @@
         </w:rPr>
       </w:pPr>
       <w:r>
-        <w:t>Se todas estas condições forem cumpridas, o segmento e instanciado à frente, senão, um novo segmento precisa ser gerado para suprir as necessidades de instância que o novo segmento precisa. Logo o novo segmento é gerado e posicionado. Os segmentos que já foram utilizados ficam em cena, porém são desativados assim que o</w:t>
+        <w:t xml:space="preserve">Se todas estas condições forem cumpridas, o segmento e instanciado à frente, senão, um novo segmento precisa ser gerado para suprir as necessidades de instância que </w:t>
+      </w:r>
+      <w:r>
+        <w:t>a peça seguinte requer</w:t>
+      </w:r>
+      <w:r>
+        <w:t>. Logo</w:t>
+      </w:r>
+      <w:r>
+        <w:t>,</w:t>
+      </w:r>
+      <w:r>
+        <w:t xml:space="preserve"> o novo segmento é gerado e posicionado. Os que já foram utilizados ficam em cena, porém são desativados assim que o</w:t>
       </w:r>
       <w:r>
         <w:t xml:space="preserve"> jogador passa por eles. O fato de eles serem apenas desativados, faz com que possam ser reutilizados em futuras instâncias a frente utilizando menos chamadas de desenho e processamento, além de já estarem ocupando um espaço na memória, facilitando o trabalho de manuseio de memória e do </w:t>
@@ -21457,12 +21436,7 @@
         <w:t>a parte das variáveis do</w:t>
       </w:r>
       <w:r>
-        <w:t xml:space="preserve"> </w:t>
-      </w:r>
-      <w:bookmarkStart w:id="7" w:name="_GoBack"/>
-      <w:bookmarkEnd w:id="7"/>
-      <w:r>
-        <w:t xml:space="preserve">código da classe </w:t>
+        <w:t xml:space="preserve"> código da classe </w:t>
       </w:r>
       <w:r>
         <w:rPr>
@@ -21498,9 +21472,9 @@
         <w:lastRenderedPageBreak/>
         <w:drawing>
           <wp:inline distT="0" distB="0" distL="0" distR="0">
-            <wp:extent cx="6051550" cy="5959475"/>
-            <wp:effectExtent l="0" t="0" r="6350" b="3175"/>
-            <wp:docPr id="14" name="Imagem 14"/>
+            <wp:extent cx="6051550" cy="5805170"/>
+            <wp:effectExtent l="0" t="0" r="6350" b="5080"/>
+            <wp:docPr id="11" name="Imagem 11"/>
             <wp:cNvGraphicFramePr>
               <a:graphicFrameLocks xmlns:a="http://schemas.openxmlformats.org/drawingml/2006/main" noChangeAspect="1"/>
             </wp:cNvGraphicFramePr>
@@ -21508,7 +21482,7 @@
               <a:graphicData uri="http://schemas.openxmlformats.org/drawingml/2006/picture">
                 <pic:pic xmlns:pic="http://schemas.openxmlformats.org/drawingml/2006/picture">
                   <pic:nvPicPr>
-                    <pic:cNvPr id="14" name="Captura de Tela (21).png"/>
+                    <pic:cNvPr id="11" name="Captura de Tela (22).png"/>
                     <pic:cNvPicPr/>
                   </pic:nvPicPr>
                   <pic:blipFill>
@@ -21526,7 +21500,7 @@
                   <pic:spPr>
                     <a:xfrm>
                       <a:off x="0" y="0"/>
-                      <a:ext cx="6051550" cy="5959475"/>
+                      <a:ext cx="6051550" cy="5805170"/>
                     </a:xfrm>
                     <a:prstGeom prst="rect">
                       <a:avLst/>
@@ -21546,14 +21520,2590 @@
         <w:ind w:firstLine="709"/>
         <w:jc w:val="both"/>
       </w:pPr>
+      <w:r>
+        <w:t>//FONTE</w:t>
+      </w:r>
     </w:p>
     <w:p>
       <w:pPr>
         <w:pStyle w:val="Corpodetexto"/>
         <w:spacing w:line="360" w:lineRule="auto"/>
-        <w:jc w:val="both"/>
-      </w:pPr>
-      <w:r>
+        <w:ind w:firstLine="709"/>
+        <w:jc w:val="both"/>
+      </w:pPr>
+      <w:r>
+        <w:t>A classe abordada a seguir possui uma quantidade significativamente maior de variáveis que as anteriores, porque é ela quem possui e manuseia toda a lógica central do sistema sendo implementado, tendo as outras classes já abordadas com classes de suporte a essa.</w:t>
+      </w:r>
+    </w:p>
+    <w:p>
+      <w:pPr>
+        <w:pStyle w:val="Corpodetexto"/>
+        <w:spacing w:line="360" w:lineRule="auto"/>
+        <w:ind w:firstLine="709"/>
+        <w:jc w:val="both"/>
+      </w:pPr>
+      <w:r>
+        <w:t xml:space="preserve">A primeira variável da classe </w:t>
+      </w:r>
+      <w:r>
+        <w:rPr>
+          <w:i/>
+        </w:rPr>
+        <w:t>“LevelManager”</w:t>
+      </w:r>
+      <w:r>
+        <w:t xml:space="preserve"> é uma propriedade pública e estática que guarda uma referência a ela mesma, para outras classes possam acessá-la através dessa referência, e para que todas as classes que tentem acessar seus dados acessem a mesma instância da classe, para não haver discrepâncias nos dados e valores recebidos da mesma.</w:t>
+      </w:r>
+    </w:p>
+    <w:p>
+      <w:pPr>
+        <w:pStyle w:val="Corpodetexto"/>
+        <w:spacing w:line="360" w:lineRule="auto"/>
+        <w:ind w:firstLine="709"/>
+        <w:jc w:val="both"/>
+      </w:pPr>
+      <w:r>
+        <w:t xml:space="preserve">O primeiro bloco, são as variáveis responsáveis pelos dados e valores referentes à instância dos segmentos na cena. A primeira delas é uma constante privada do tipo </w:t>
+      </w:r>
+      <w:proofErr w:type="spellStart"/>
+      <w:r>
+        <w:rPr>
+          <w:i/>
+        </w:rPr>
+        <w:t>float</w:t>
+      </w:r>
+      <w:proofErr w:type="spellEnd"/>
+      <w:r>
+        <w:t xml:space="preserve"> </w:t>
+      </w:r>
+      <w:r>
+        <w:rPr>
+          <w:i/>
+        </w:rPr>
+        <w:t>“DISTANCE_BEFORE_SPAWN”</w:t>
+      </w:r>
+      <w:r>
+        <w:t xml:space="preserve">, que é o valor da distância que o jogador deve ultrapassar para </w:t>
+      </w:r>
+      <w:r>
+        <w:lastRenderedPageBreak/>
+        <w:t xml:space="preserve">instanciar um novo segmento a frente na cena. As duas próximas variáveis são constantes privadas do tipo </w:t>
+      </w:r>
+      <w:r>
+        <w:rPr>
+          <w:i/>
+        </w:rPr>
+        <w:t>int</w:t>
+      </w:r>
+      <w:r>
+        <w:t xml:space="preserve"> chamadas </w:t>
+      </w:r>
+      <w:r>
+        <w:rPr>
+          <w:i/>
+        </w:rPr>
+        <w:t>“INITIAL_SEGMENTS”</w:t>
+      </w:r>
+      <w:r>
+        <w:t xml:space="preserve">, que é a variável que armazena a quantidade de segmentos que serão instanciados no início do jogo, e </w:t>
+      </w:r>
+      <w:r>
+        <w:rPr>
+          <w:i/>
+        </w:rPr>
+        <w:t>“INITIAL_TRANSITION_SEGMENTS”</w:t>
+      </w:r>
+      <w:r>
+        <w:t xml:space="preserve"> que armazena a quantidade de segmentos de transição que serão instanciados no inicio do jogo. Segmentos de transição são trechos da fase onde não haverão obstáculos, serão áreas de “descanso” para o jogador aliviar de trechos que requerem bastante concentração.</w:t>
+      </w:r>
+    </w:p>
+    <w:p>
+      <w:pPr>
+        <w:pStyle w:val="Corpodetexto"/>
+        <w:spacing w:line="360" w:lineRule="auto"/>
+        <w:ind w:firstLine="709"/>
+        <w:jc w:val="both"/>
+      </w:pPr>
+      <w:r>
+        <w:t xml:space="preserve">E a ultima constante é do tipo </w:t>
+      </w:r>
+      <w:r>
+        <w:rPr>
+          <w:i/>
+        </w:rPr>
+        <w:t>int</w:t>
+      </w:r>
+      <w:r>
+        <w:t xml:space="preserve"> também, chamada </w:t>
+      </w:r>
+      <w:r>
+        <w:rPr>
+          <w:i/>
+        </w:rPr>
+        <w:t>“MAX_SEGMENTS_ON_SCREEN”</w:t>
+      </w:r>
+      <w:r>
+        <w:t xml:space="preserve"> que armazena a quantidade máxima de segmentos que poderão ser instanciados na tela de uma vez. Essa variável armazena um valor muito importante referente à utilização de recursos gráficos, e o valor dela precisa ser pensado para estabelecer um equilíbrio entre utilização de recursos e imersão do jogador. </w:t>
+      </w:r>
+    </w:p>
+    <w:p>
+      <w:pPr>
+        <w:pStyle w:val="Corpodetexto"/>
+        <w:spacing w:line="360" w:lineRule="auto"/>
+        <w:ind w:firstLine="709"/>
+        <w:jc w:val="both"/>
+      </w:pPr>
+      <w:r>
+        <w:t xml:space="preserve">Por exemplo, se existem muito segmentos instanciados na tela, será utilizada uma quantidade muito alta de recursos gráficos para instanciar e </w:t>
+      </w:r>
+      <w:proofErr w:type="spellStart"/>
+      <w:r>
+        <w:t>renderizar</w:t>
+      </w:r>
+      <w:proofErr w:type="spellEnd"/>
+      <w:r>
+        <w:t xml:space="preserve"> todas elas, causando gargalos de performance e queda de </w:t>
+      </w:r>
+      <w:r>
+        <w:rPr>
+          <w:i/>
+        </w:rPr>
+        <w:t>frames.</w:t>
+      </w:r>
+      <w:r>
+        <w:t xml:space="preserve"> Agora, se existem muito poucos segmentos na tela, o jogador conseguirá ver o horizonte e os futuros segmentos sendo instanciados, fazendo com que isso abale a experiência de imersão e continuidade do jogador.</w:t>
+      </w:r>
+    </w:p>
+    <w:p>
+      <w:pPr>
+        <w:pStyle w:val="Corpodetexto"/>
+        <w:spacing w:line="360" w:lineRule="auto"/>
+        <w:ind w:firstLine="709"/>
+        <w:jc w:val="both"/>
+      </w:pPr>
+      <w:r>
+        <w:t xml:space="preserve">A </w:t>
+      </w:r>
+      <w:r>
+        <w:t xml:space="preserve">próxima variável é do tipo </w:t>
+      </w:r>
+      <w:r>
+        <w:rPr>
+          <w:i/>
+        </w:rPr>
+        <w:t>Transform</w:t>
+      </w:r>
+      <w:r>
+        <w:t xml:space="preserve"> chamada </w:t>
+      </w:r>
+      <w:proofErr w:type="spellStart"/>
+      <w:r>
+        <w:rPr>
+          <w:i/>
+        </w:rPr>
+        <w:t>cameraContainer</w:t>
+      </w:r>
+      <w:proofErr w:type="spellEnd"/>
+      <w:r>
+        <w:t>. Ela guarda uma referência aos valores de posição da câmera do jogo, e através deste</w:t>
+      </w:r>
+      <w:r>
+        <w:t>s</w:t>
+      </w:r>
+      <w:r>
+        <w:t xml:space="preserve"> valores são feitos os cálculos para saber se o jogador já passou a distância pré-estabelecida para instanciar um novo segmento.</w:t>
+      </w:r>
+    </w:p>
+    <w:p>
+      <w:pPr>
+        <w:pStyle w:val="Corpodetexto"/>
+        <w:spacing w:line="360" w:lineRule="auto"/>
+        <w:ind w:firstLine="709"/>
+        <w:jc w:val="both"/>
+      </w:pPr>
+      <w:r>
+        <w:t xml:space="preserve">As próximas quatro variáveis são do tipo </w:t>
+      </w:r>
+      <w:r>
+        <w:rPr>
+          <w:i/>
+        </w:rPr>
+        <w:t>int</w:t>
+      </w:r>
+      <w:r>
+        <w:t xml:space="preserve"> sendo elas </w:t>
+      </w:r>
+      <w:r>
+        <w:rPr>
+          <w:i/>
+        </w:rPr>
+        <w:t>“</w:t>
+      </w:r>
+      <w:proofErr w:type="spellStart"/>
+      <w:r>
+        <w:rPr>
+          <w:i/>
+        </w:rPr>
+        <w:t>amountOfActiveSegmets</w:t>
+      </w:r>
+      <w:proofErr w:type="spellEnd"/>
+      <w:r>
+        <w:rPr>
+          <w:i/>
+        </w:rPr>
+        <w:t>”</w:t>
+      </w:r>
+      <w:r>
+        <w:t xml:space="preserve">, que armazena a quantidade de segmentos ativos na tela no momento, </w:t>
+      </w:r>
+      <w:r>
+        <w:rPr>
+          <w:i/>
+        </w:rPr>
+        <w:t>“</w:t>
+      </w:r>
+      <w:proofErr w:type="spellStart"/>
+      <w:r>
+        <w:rPr>
+          <w:i/>
+        </w:rPr>
+        <w:t>continuousSegments</w:t>
+      </w:r>
+      <w:proofErr w:type="spellEnd"/>
+      <w:r>
+        <w:rPr>
+          <w:i/>
+        </w:rPr>
+        <w:t>”</w:t>
+      </w:r>
+      <w:r>
+        <w:t xml:space="preserve">, que é uma variável usada para gerar um numero de chance aleatória para decidir se será instanciada uma transição ou não, </w:t>
+      </w:r>
+      <w:r>
+        <w:rPr>
+          <w:i/>
+        </w:rPr>
+        <w:t>“</w:t>
+      </w:r>
+      <w:proofErr w:type="spellStart"/>
+      <w:r>
+        <w:rPr>
+          <w:i/>
+        </w:rPr>
+        <w:t>currentSpawnZ</w:t>
+      </w:r>
+      <w:proofErr w:type="spellEnd"/>
+      <w:r>
+        <w:rPr>
+          <w:i/>
+        </w:rPr>
+        <w:t>”</w:t>
+      </w:r>
+      <w:r>
+        <w:t xml:space="preserve">, variável que armazena o valor atual do ponteiro do eixo Z. Esse ponteiro armazena uma referência à localização onde o próximo segmento deverá ser instanciado para dar continuidade ao fluxo da cena. E as últimas delas são um conjunto de variáveis chamadas de </w:t>
+      </w:r>
+      <w:r>
+        <w:rPr>
+          <w:i/>
+        </w:rPr>
+        <w:t xml:space="preserve">y1, y2 </w:t>
+      </w:r>
+      <w:r>
+        <w:t xml:space="preserve">e </w:t>
+      </w:r>
+      <w:r>
+        <w:rPr>
+          <w:i/>
+        </w:rPr>
+        <w:t>y3</w:t>
+      </w:r>
+      <w:r>
+        <w:t xml:space="preserve"> que serão usadas para armazenar os valores de </w:t>
+      </w:r>
+      <w:r>
+        <w:rPr>
+          <w:i/>
+        </w:rPr>
+        <w:t xml:space="preserve">endY1, </w:t>
+      </w:r>
+      <w:r>
+        <w:rPr>
+          <w:i/>
+        </w:rPr>
+        <w:t>endY</w:t>
+      </w:r>
+      <w:r>
+        <w:rPr>
+          <w:i/>
+        </w:rPr>
+        <w:t xml:space="preserve">2 </w:t>
+      </w:r>
+      <w:r>
+        <w:t>e</w:t>
+      </w:r>
+      <w:r>
+        <w:rPr>
+          <w:i/>
+        </w:rPr>
+        <w:t xml:space="preserve"> </w:t>
+      </w:r>
+      <w:r>
+        <w:rPr>
+          <w:i/>
+        </w:rPr>
+        <w:t>endY</w:t>
+      </w:r>
+      <w:r>
+        <w:rPr>
+          <w:i/>
+        </w:rPr>
+        <w:t>3</w:t>
+      </w:r>
+      <w:r>
+        <w:t xml:space="preserve"> dos segmentos que estarão sendo instanciados.</w:t>
+      </w:r>
+    </w:p>
+    <w:p>
+      <w:pPr>
+        <w:pStyle w:val="Corpodetexto"/>
+        <w:spacing w:line="360" w:lineRule="auto"/>
+        <w:ind w:firstLine="709"/>
+        <w:jc w:val="both"/>
+      </w:pPr>
+      <w:r>
+        <w:t xml:space="preserve">A próxima sequência de variáveis são as responsáveis pelo núcleo da mecânica de </w:t>
+      </w:r>
+      <w:proofErr w:type="spellStart"/>
+      <w:r>
+        <w:rPr>
+          <w:i/>
+        </w:rPr>
+        <w:t>Object</w:t>
+      </w:r>
+      <w:proofErr w:type="spellEnd"/>
+      <w:r>
+        <w:rPr>
+          <w:i/>
+        </w:rPr>
+        <w:t xml:space="preserve"> </w:t>
+      </w:r>
+      <w:proofErr w:type="spellStart"/>
+      <w:r>
+        <w:rPr>
+          <w:i/>
+        </w:rPr>
+        <w:t>Pooling</w:t>
+      </w:r>
+      <w:proofErr w:type="spellEnd"/>
+      <w:r>
+        <w:t xml:space="preserve">. São um total de oito listas. As quatro primeiras listas são do tipo </w:t>
+      </w:r>
+      <w:r>
+        <w:rPr>
+          <w:i/>
+        </w:rPr>
+        <w:t>Piece</w:t>
+      </w:r>
+      <w:r>
+        <w:t xml:space="preserve">, seus nomes são </w:t>
+      </w:r>
+      <w:proofErr w:type="spellStart"/>
+      <w:r>
+        <w:rPr>
+          <w:i/>
+        </w:rPr>
+        <w:t>ramps</w:t>
+      </w:r>
+      <w:proofErr w:type="spellEnd"/>
+      <w:r>
+        <w:rPr>
+          <w:i/>
+        </w:rPr>
+        <w:t xml:space="preserve">, </w:t>
+      </w:r>
+      <w:proofErr w:type="spellStart"/>
+      <w:r>
+        <w:rPr>
+          <w:i/>
+        </w:rPr>
+        <w:t>longblocks</w:t>
+      </w:r>
+      <w:proofErr w:type="spellEnd"/>
+      <w:r>
+        <w:rPr>
+          <w:i/>
+        </w:rPr>
+        <w:t xml:space="preserve">, </w:t>
+      </w:r>
+      <w:proofErr w:type="spellStart"/>
+      <w:r>
+        <w:rPr>
+          <w:i/>
+        </w:rPr>
+        <w:t>jumps</w:t>
+      </w:r>
+      <w:proofErr w:type="spellEnd"/>
+      <w:r>
+        <w:rPr>
+          <w:i/>
+        </w:rPr>
+        <w:t xml:space="preserve"> e slides</w:t>
+      </w:r>
+      <w:r>
+        <w:t xml:space="preserve"> e essas quatro listas armazenam as referências a todos os obstáculos que estarão presentes na </w:t>
+      </w:r>
+      <w:r>
+        <w:rPr>
+          <w:i/>
+        </w:rPr>
+        <w:t>Pool,</w:t>
+      </w:r>
+      <w:r>
+        <w:t xml:space="preserve"> todas os blocos, rampas, pedras e placas. E a quinta lista do tipo </w:t>
+      </w:r>
+      <w:r>
+        <w:rPr>
+          <w:i/>
+        </w:rPr>
+        <w:t>Piece</w:t>
+      </w:r>
+      <w:r>
+        <w:t xml:space="preserve"> é chamada de </w:t>
+      </w:r>
+      <w:proofErr w:type="spellStart"/>
+      <w:r>
+        <w:rPr>
+          <w:i/>
+        </w:rPr>
+        <w:t>pieces</w:t>
+      </w:r>
+      <w:proofErr w:type="spellEnd"/>
+      <w:r>
+        <w:t xml:space="preserve"> e armazena nela todas as peças das quatro listas anteriores, é uma lista com todos os objetos disponíveis da </w:t>
+      </w:r>
+      <w:r>
+        <w:rPr>
+          <w:i/>
+        </w:rPr>
+        <w:t>Pool.</w:t>
+      </w:r>
+    </w:p>
+    <w:p>
+      <w:pPr>
+        <w:pStyle w:val="Corpodetexto"/>
+        <w:spacing w:line="360" w:lineRule="auto"/>
+        <w:ind w:firstLine="709"/>
+        <w:jc w:val="both"/>
+      </w:pPr>
+      <w:r>
+        <w:t xml:space="preserve">As três ultimas listas são do tipo </w:t>
+      </w:r>
+      <w:r>
+        <w:rPr>
+          <w:i/>
+        </w:rPr>
+        <w:t>“Segment”</w:t>
+      </w:r>
+      <w:r>
+        <w:t xml:space="preserve"> e são elas </w:t>
+      </w:r>
+      <w:r>
+        <w:rPr>
+          <w:i/>
+        </w:rPr>
+        <w:t>“</w:t>
+      </w:r>
+      <w:proofErr w:type="spellStart"/>
+      <w:r>
+        <w:rPr>
+          <w:i/>
+        </w:rPr>
+        <w:t>availableSegments</w:t>
+      </w:r>
+      <w:proofErr w:type="spellEnd"/>
+      <w:r>
+        <w:rPr>
+          <w:i/>
+        </w:rPr>
+        <w:t>”,</w:t>
+      </w:r>
+      <w:r>
+        <w:t xml:space="preserve"> que armazena </w:t>
+      </w:r>
+      <w:r>
+        <w:lastRenderedPageBreak/>
+        <w:t xml:space="preserve">as referências </w:t>
+      </w:r>
+      <w:proofErr w:type="gramStart"/>
+      <w:r>
+        <w:t>à</w:t>
+      </w:r>
+      <w:proofErr w:type="gramEnd"/>
+      <w:r>
+        <w:t xml:space="preserve"> todos os segmentos que estão disponíveis para serem instanciados no momento, </w:t>
+      </w:r>
+      <w:r>
+        <w:rPr>
+          <w:i/>
+        </w:rPr>
+        <w:t>“</w:t>
+      </w:r>
+      <w:proofErr w:type="spellStart"/>
+      <w:r>
+        <w:rPr>
+          <w:i/>
+        </w:rPr>
+        <w:t>availableTransitions</w:t>
+      </w:r>
+      <w:proofErr w:type="spellEnd"/>
+      <w:r>
+        <w:rPr>
+          <w:i/>
+        </w:rPr>
+        <w:t>”</w:t>
+      </w:r>
+      <w:r>
+        <w:t xml:space="preserve">, que assim como a anterior armazena um referência à todos os segmentos que estão disponíveis para serem instanciados no momento, porem esta armazena apenas os segmentos considerados de transição. E a ultima lista, chama </w:t>
+      </w:r>
+      <w:r>
+        <w:rPr>
+          <w:i/>
+        </w:rPr>
+        <w:t>“</w:t>
+      </w:r>
+      <w:proofErr w:type="spellStart"/>
+      <w:r>
+        <w:rPr>
+          <w:i/>
+        </w:rPr>
+        <w:t>segments</w:t>
+      </w:r>
+      <w:proofErr w:type="spellEnd"/>
+      <w:r>
+        <w:rPr>
+          <w:i/>
+        </w:rPr>
+        <w:t>”</w:t>
+      </w:r>
+      <w:r>
+        <w:t xml:space="preserve"> armazena todos os segmentos das duas listas nela.</w:t>
+      </w:r>
+    </w:p>
+    <w:p>
+      <w:pPr>
+        <w:pStyle w:val="Corpodetexto"/>
+        <w:spacing w:line="360" w:lineRule="auto"/>
+        <w:ind w:firstLine="709"/>
+        <w:jc w:val="both"/>
+      </w:pPr>
+      <w:r>
+        <w:t xml:space="preserve">A ultima variável da classe é uma booleana privada chamada </w:t>
+      </w:r>
+      <w:r>
+        <w:rPr>
+          <w:i/>
+        </w:rPr>
+        <w:t>“</w:t>
+      </w:r>
+      <w:proofErr w:type="spellStart"/>
+      <w:r>
+        <w:rPr>
+          <w:i/>
+        </w:rPr>
+        <w:t>isMoving</w:t>
+      </w:r>
+      <w:proofErr w:type="spellEnd"/>
+      <w:r>
+        <w:rPr>
+          <w:i/>
+        </w:rPr>
+        <w:t>”</w:t>
+      </w:r>
+      <w:r>
+        <w:t xml:space="preserve"> que diz se </w:t>
+      </w:r>
+      <w:r>
+        <w:t xml:space="preserve">ao </w:t>
+      </w:r>
+      <w:r>
+        <w:rPr>
+          <w:i/>
+        </w:rPr>
+        <w:t>“LevelManager”</w:t>
+      </w:r>
+      <w:r>
+        <w:t xml:space="preserve"> se o jogador está se movimentando ou não. Está variável será utilizada para iniciar e para as instancias de segmentos na cena.</w:t>
+      </w:r>
+    </w:p>
+    <w:p>
+      <w:pPr>
+        <w:pStyle w:val="Corpodetexto"/>
+        <w:spacing w:line="360" w:lineRule="auto"/>
+        <w:ind w:firstLine="709"/>
+        <w:jc w:val="both"/>
+      </w:pPr>
+      <w:r>
+        <w:t>A próxima parte desta classe a ser abordada são os métodos e o funcionamento de cada um deles. A imagem a seguir mostra os métodos “</w:t>
+      </w:r>
+      <w:proofErr w:type="spellStart"/>
+      <w:proofErr w:type="gramStart"/>
+      <w:r>
+        <w:rPr>
+          <w:i/>
+        </w:rPr>
+        <w:t>Awake</w:t>
+      </w:r>
+      <w:proofErr w:type="spellEnd"/>
+      <w:r>
+        <w:rPr>
+          <w:i/>
+        </w:rPr>
+        <w:t>(</w:t>
+      </w:r>
+      <w:proofErr w:type="gramEnd"/>
+      <w:r>
+        <w:rPr>
+          <w:i/>
+        </w:rPr>
+        <w:t xml:space="preserve">)”, “Start()” </w:t>
+      </w:r>
+      <w:r>
+        <w:t xml:space="preserve"> e </w:t>
+      </w:r>
+      <w:r>
+        <w:rPr>
+          <w:i/>
+        </w:rPr>
+        <w:t>“Update()”</w:t>
+      </w:r>
+      <w:r>
+        <w:t>, e seus respectivos códigos.</w:t>
+      </w:r>
+    </w:p>
+    <w:p>
+      <w:pPr>
+        <w:pStyle w:val="Corpodetexto"/>
+        <w:spacing w:line="360" w:lineRule="auto"/>
+        <w:jc w:val="both"/>
+      </w:pPr>
+    </w:p>
+    <w:p>
+      <w:pPr>
+        <w:pStyle w:val="Corpodetexto"/>
+        <w:spacing w:line="360" w:lineRule="auto"/>
+        <w:jc w:val="both"/>
+      </w:pPr>
+      <w:r>
+        <w:rPr>
+          <w:noProof/>
+        </w:rPr>
+        <w:drawing>
+          <wp:inline distT="0" distB="0" distL="0" distR="0">
+            <wp:extent cx="6051550" cy="4792345"/>
+            <wp:effectExtent l="0" t="0" r="6350" b="8255"/>
+            <wp:docPr id="13" name="Imagem 13"/>
+            <wp:cNvGraphicFramePr>
+              <a:graphicFrameLocks xmlns:a="http://schemas.openxmlformats.org/drawingml/2006/main" noChangeAspect="1"/>
+            </wp:cNvGraphicFramePr>
+            <a:graphic xmlns:a="http://schemas.openxmlformats.org/drawingml/2006/main">
+              <a:graphicData uri="http://schemas.openxmlformats.org/drawingml/2006/picture">
+                <pic:pic xmlns:pic="http://schemas.openxmlformats.org/drawingml/2006/picture">
+                  <pic:nvPicPr>
+                    <pic:cNvPr id="13" name="Captura de Tela (23).png"/>
+                    <pic:cNvPicPr/>
+                  </pic:nvPicPr>
+                  <pic:blipFill>
+                    <a:blip r:embed="rId24">
+                      <a:extLst>
+                        <a:ext uri="{28A0092B-C50C-407E-A947-70E740481C1C}">
+                          <a14:useLocalDpi xmlns:a14="http://schemas.microsoft.com/office/drawing/2010/main" val="0"/>
+                        </a:ext>
+                      </a:extLst>
+                    </a:blip>
+                    <a:stretch>
+                      <a:fillRect/>
+                    </a:stretch>
+                  </pic:blipFill>
+                  <pic:spPr>
+                    <a:xfrm>
+                      <a:off x="0" y="0"/>
+                      <a:ext cx="6051550" cy="4792345"/>
+                    </a:xfrm>
+                    <a:prstGeom prst="rect">
+                      <a:avLst/>
+                    </a:prstGeom>
+                  </pic:spPr>
+                </pic:pic>
+              </a:graphicData>
+            </a:graphic>
+          </wp:inline>
+        </w:drawing>
+      </w:r>
+    </w:p>
+    <w:p>
+      <w:pPr>
+        <w:pStyle w:val="Corpodetexto"/>
+        <w:spacing w:line="360" w:lineRule="auto"/>
+        <w:jc w:val="both"/>
+      </w:pPr>
+      <w:r>
+        <w:t>//FONTE</w:t>
+      </w:r>
+    </w:p>
+    <w:p>
+      <w:pPr>
+        <w:pStyle w:val="Corpodetexto"/>
+        <w:spacing w:line="360" w:lineRule="auto"/>
+        <w:jc w:val="both"/>
+      </w:pPr>
+    </w:p>
+    <w:p>
+      <w:pPr>
+        <w:pStyle w:val="Corpodetexto"/>
+        <w:spacing w:line="360" w:lineRule="auto"/>
+        <w:ind w:firstLine="709"/>
+        <w:jc w:val="both"/>
+      </w:pPr>
+      <w:r>
+        <w:t xml:space="preserve">O primeiro método da classe, </w:t>
+      </w:r>
+      <w:r>
+        <w:rPr>
+          <w:i/>
+        </w:rPr>
+        <w:t>“</w:t>
+      </w:r>
+      <w:proofErr w:type="spellStart"/>
+      <w:proofErr w:type="gramStart"/>
+      <w:r>
+        <w:rPr>
+          <w:i/>
+        </w:rPr>
+        <w:t>Awake</w:t>
+      </w:r>
+      <w:proofErr w:type="spellEnd"/>
+      <w:r>
+        <w:rPr>
+          <w:i/>
+        </w:rPr>
+        <w:t>(</w:t>
+      </w:r>
+      <w:proofErr w:type="gramEnd"/>
+      <w:r>
+        <w:rPr>
+          <w:i/>
+        </w:rPr>
+        <w:t xml:space="preserve">)”, </w:t>
+      </w:r>
+      <w:r>
+        <w:t xml:space="preserve">apenas inicializa algumas variáveis, atribuindo </w:t>
+      </w:r>
+      <w:r>
+        <w:lastRenderedPageBreak/>
+        <w:t>“</w:t>
+      </w:r>
+      <w:proofErr w:type="spellStart"/>
+      <w:r>
+        <w:rPr>
+          <w:i/>
+        </w:rPr>
+        <w:t>this</w:t>
+      </w:r>
+      <w:proofErr w:type="spellEnd"/>
+      <w:r>
+        <w:rPr>
+          <w:i/>
+        </w:rPr>
+        <w:t>”</w:t>
+      </w:r>
+      <w:r>
+        <w:t xml:space="preserve"> à propriedade “</w:t>
+      </w:r>
+      <w:proofErr w:type="spellStart"/>
+      <w:r>
+        <w:rPr>
+          <w:i/>
+        </w:rPr>
+        <w:t>Instance</w:t>
+      </w:r>
+      <w:proofErr w:type="spellEnd"/>
+      <w:r>
+        <w:rPr>
+          <w:i/>
+        </w:rPr>
+        <w:t>”</w:t>
+      </w:r>
+      <w:r>
+        <w:t xml:space="preserve"> o que faz com que a instancia da classe atual seja armazenada nessa propriedade para poder ser utilizada por outras classes e que todas utilizem a mesma instância. A variável </w:t>
+      </w:r>
+      <w:r>
+        <w:rPr>
+          <w:i/>
+        </w:rPr>
+        <w:t>“</w:t>
+      </w:r>
+      <w:proofErr w:type="spellStart"/>
+      <w:r>
+        <w:rPr>
+          <w:i/>
+        </w:rPr>
+        <w:t>cameraContainer</w:t>
+      </w:r>
+      <w:proofErr w:type="spellEnd"/>
+      <w:r>
+        <w:rPr>
+          <w:i/>
+        </w:rPr>
+        <w:t>”</w:t>
+      </w:r>
+      <w:r>
+        <w:t xml:space="preserve"> recebe a referência da câmera presente na cena, e </w:t>
+      </w:r>
+      <w:r>
+        <w:rPr>
+          <w:i/>
+        </w:rPr>
+        <w:t>“</w:t>
+      </w:r>
+      <w:proofErr w:type="spellStart"/>
+      <w:r>
+        <w:rPr>
+          <w:i/>
+        </w:rPr>
+        <w:t>currentSpawnZ</w:t>
+      </w:r>
+      <w:proofErr w:type="spellEnd"/>
+      <w:r>
+        <w:rPr>
+          <w:i/>
+        </w:rPr>
+        <w:t>”</w:t>
+      </w:r>
+      <w:r>
+        <w:t xml:space="preserve"> é inicializada com zero.</w:t>
+      </w:r>
+    </w:p>
+    <w:p>
+      <w:pPr>
+        <w:pStyle w:val="Corpodetexto"/>
+        <w:spacing w:line="360" w:lineRule="auto"/>
+        <w:ind w:firstLine="709"/>
+        <w:jc w:val="both"/>
+      </w:pPr>
+      <w:r>
+        <w:t>O próximo método é o “</w:t>
+      </w:r>
+      <w:proofErr w:type="gramStart"/>
+      <w:r>
+        <w:rPr>
+          <w:i/>
+        </w:rPr>
+        <w:t>Start(</w:t>
+      </w:r>
+      <w:proofErr w:type="gramEnd"/>
+      <w:r>
+        <w:rPr>
+          <w:i/>
+        </w:rPr>
+        <w:t>)</w:t>
+      </w:r>
+      <w:r>
+        <w:t xml:space="preserve">”, ele é responsável por instanciar todos os obstáculos no início do jogo. É executado um </w:t>
+      </w:r>
+      <w:r>
+        <w:rPr>
+          <w:i/>
+        </w:rPr>
+        <w:t xml:space="preserve">for </w:t>
+      </w:r>
+      <w:r>
+        <w:t xml:space="preserve">no inicio do método, que vai de zero ao valor da variável </w:t>
+      </w:r>
+      <w:r>
+        <w:rPr>
+          <w:i/>
+        </w:rPr>
+        <w:t>“INITIAL_SEGMENTS”</w:t>
+      </w:r>
+      <w:r>
+        <w:t xml:space="preserve">. A cada laço deste </w:t>
+      </w:r>
+      <w:r>
+        <w:rPr>
+          <w:i/>
+        </w:rPr>
+        <w:t>for</w:t>
+      </w:r>
+      <w:r>
+        <w:t xml:space="preserve"> é testado se a variável de controle de laço </w:t>
+      </w:r>
+      <w:r>
+        <w:rPr>
+          <w:i/>
+        </w:rPr>
+        <w:t>i</w:t>
+      </w:r>
+      <w:r>
+        <w:t xml:space="preserve"> é menor que o valor da variável “</w:t>
+      </w:r>
+      <w:r>
+        <w:rPr>
+          <w:i/>
+        </w:rPr>
+        <w:t>INITIAL_TRANSITION_SEGMENTS”</w:t>
+      </w:r>
+      <w:r>
+        <w:t xml:space="preserve">, se sim, é instanciada uma transição chamando o método </w:t>
+      </w:r>
+      <w:r>
+        <w:rPr>
+          <w:i/>
+        </w:rPr>
+        <w:t>“</w:t>
+      </w:r>
+      <w:proofErr w:type="spellStart"/>
+      <w:proofErr w:type="gramStart"/>
+      <w:r>
+        <w:rPr>
+          <w:i/>
+        </w:rPr>
+        <w:t>SpawnTransition</w:t>
+      </w:r>
+      <w:proofErr w:type="spellEnd"/>
+      <w:r>
+        <w:rPr>
+          <w:i/>
+        </w:rPr>
+        <w:t>(</w:t>
+      </w:r>
+      <w:proofErr w:type="gramEnd"/>
+      <w:r>
+        <w:rPr>
+          <w:i/>
+        </w:rPr>
+        <w:t>)”</w:t>
+      </w:r>
+      <w:r>
+        <w:t xml:space="preserve">, se não, é instanciado um segmento normal chamando o método </w:t>
+      </w:r>
+      <w:r>
+        <w:rPr>
+          <w:i/>
+        </w:rPr>
+        <w:t>“</w:t>
+      </w:r>
+      <w:proofErr w:type="spellStart"/>
+      <w:r>
+        <w:rPr>
+          <w:i/>
+        </w:rPr>
+        <w:t>GenerateSegment</w:t>
+      </w:r>
+      <w:proofErr w:type="spellEnd"/>
+      <w:r>
+        <w:rPr>
+          <w:i/>
+        </w:rPr>
+        <w:t>()”</w:t>
+      </w:r>
+      <w:r>
+        <w:t>. Seguindo está lógica haverão sempre no inicio da fase dois segmentos de transição e oito segmentos normais.</w:t>
+      </w:r>
+    </w:p>
+    <w:p>
+      <w:pPr>
+        <w:pStyle w:val="Corpodetexto"/>
+        <w:spacing w:line="360" w:lineRule="auto"/>
+        <w:ind w:firstLine="709"/>
+        <w:jc w:val="both"/>
+      </w:pPr>
+      <w:r>
+        <w:t xml:space="preserve">Continuando o fluxo da classe vem o método </w:t>
+      </w:r>
+      <w:r>
+        <w:rPr>
+          <w:i/>
+        </w:rPr>
+        <w:t>“</w:t>
+      </w:r>
+      <w:proofErr w:type="gramStart"/>
+      <w:r>
+        <w:rPr>
+          <w:i/>
+        </w:rPr>
+        <w:t>Update(</w:t>
+      </w:r>
+      <w:proofErr w:type="gramEnd"/>
+      <w:r>
+        <w:rPr>
+          <w:i/>
+        </w:rPr>
+        <w:t>)”</w:t>
+      </w:r>
+      <w:r>
+        <w:t xml:space="preserve">. Este é o método responsável por fazer as chamadas para instanciar e desativar automaticamente os segmentos no decorrer do jogo. Ele começa com um teste condicional </w:t>
+      </w:r>
+      <w:proofErr w:type="spellStart"/>
+      <w:r>
+        <w:rPr>
+          <w:i/>
+        </w:rPr>
+        <w:t>if</w:t>
+      </w:r>
+      <w:proofErr w:type="spellEnd"/>
+      <w:r>
+        <w:t xml:space="preserve"> verificando se o valor da variável </w:t>
+      </w:r>
+      <w:r>
+        <w:rPr>
+          <w:i/>
+        </w:rPr>
+        <w:t>“</w:t>
+      </w:r>
+      <w:proofErr w:type="spellStart"/>
+      <w:r>
+        <w:rPr>
+          <w:i/>
+        </w:rPr>
+        <w:t>currentSpawnZ</w:t>
+      </w:r>
+      <w:proofErr w:type="spellEnd"/>
+      <w:r>
+        <w:rPr>
+          <w:i/>
+        </w:rPr>
+        <w:t>”</w:t>
+      </w:r>
+      <w:r>
+        <w:t xml:space="preserve"> menos o valor da posição em Z da variável </w:t>
+      </w:r>
+      <w:r>
+        <w:rPr>
+          <w:i/>
+        </w:rPr>
+        <w:t>“</w:t>
+      </w:r>
+      <w:proofErr w:type="spellStart"/>
+      <w:r>
+        <w:rPr>
+          <w:i/>
+        </w:rPr>
+        <w:t>cameraContainer</w:t>
+      </w:r>
+      <w:proofErr w:type="spellEnd"/>
+      <w:r>
+        <w:rPr>
+          <w:i/>
+        </w:rPr>
+        <w:t>”</w:t>
+      </w:r>
+      <w:r>
+        <w:t xml:space="preserve"> é menor que o valor da variável </w:t>
+      </w:r>
+      <w:r>
+        <w:rPr>
+          <w:i/>
+        </w:rPr>
+        <w:t>“DISTANCE_BEFORE_SPAWN”</w:t>
+      </w:r>
+      <w:r>
+        <w:t xml:space="preserve">. Se sim, é hora de instanciar um novo segmento, então é chamado o método </w:t>
+      </w:r>
+      <w:r>
+        <w:rPr>
+          <w:i/>
+        </w:rPr>
+        <w:t>“</w:t>
+      </w:r>
+      <w:proofErr w:type="spellStart"/>
+      <w:proofErr w:type="gramStart"/>
+      <w:r>
+        <w:rPr>
+          <w:i/>
+        </w:rPr>
+        <w:t>GenerateSegment</w:t>
+      </w:r>
+      <w:proofErr w:type="spellEnd"/>
+      <w:r>
+        <w:rPr>
+          <w:i/>
+        </w:rPr>
+        <w:t>(</w:t>
+      </w:r>
+      <w:proofErr w:type="gramEnd"/>
+      <w:r>
+        <w:rPr>
+          <w:i/>
+        </w:rPr>
+        <w:t>)”</w:t>
+      </w:r>
+      <w:r>
+        <w:t>. Este é o trecho responsável por instanciar segmentos automaticamente quando necessário.</w:t>
+      </w:r>
+    </w:p>
+    <w:p>
+      <w:pPr>
+        <w:pStyle w:val="Corpodetexto"/>
+        <w:spacing w:line="360" w:lineRule="auto"/>
+        <w:ind w:firstLine="709"/>
+        <w:jc w:val="both"/>
+      </w:pPr>
+      <w:r>
+        <w:t xml:space="preserve">Em seguida vem o trecho responsável por desativar os segmentos deixados para trás. Ele começa com um teste condicional </w:t>
+      </w:r>
+      <w:proofErr w:type="spellStart"/>
+      <w:r>
+        <w:rPr>
+          <w:i/>
+        </w:rPr>
+        <w:t>if</w:t>
+      </w:r>
+      <w:proofErr w:type="spellEnd"/>
+      <w:r>
+        <w:t xml:space="preserve"> para saber se o numero de segmentos ativos na tela no momento é maior ou igual que o valor da variável </w:t>
+      </w:r>
+      <w:r>
+        <w:rPr>
+          <w:i/>
+        </w:rPr>
+        <w:t>“MAX_SEGMENTS_ON_SCREEN”</w:t>
+      </w:r>
+      <w:r>
+        <w:t>, que é o valor máximo de segmentos na tela permitidos.</w:t>
+      </w:r>
+    </w:p>
+    <w:p>
+      <w:pPr>
+        <w:pStyle w:val="Corpodetexto"/>
+        <w:spacing w:line="360" w:lineRule="auto"/>
+        <w:ind w:firstLine="709"/>
+        <w:jc w:val="both"/>
+      </w:pPr>
+      <w:r>
+        <w:t xml:space="preserve">Se sim, é pego o ultimo segmento da lista </w:t>
+      </w:r>
+      <w:r>
+        <w:rPr>
+          <w:i/>
+        </w:rPr>
+        <w:t>“</w:t>
+      </w:r>
+      <w:proofErr w:type="spellStart"/>
+      <w:r>
+        <w:rPr>
+          <w:i/>
+        </w:rPr>
+        <w:t>segments</w:t>
+      </w:r>
+      <w:proofErr w:type="spellEnd"/>
+      <w:r>
+        <w:rPr>
+          <w:i/>
+        </w:rPr>
+        <w:t>”</w:t>
+      </w:r>
+      <w:r>
+        <w:t xml:space="preserve"> e executado o seu método </w:t>
+      </w:r>
+      <w:r>
+        <w:rPr>
+          <w:i/>
+        </w:rPr>
+        <w:t>“</w:t>
+      </w:r>
+      <w:proofErr w:type="spellStart"/>
+      <w:proofErr w:type="gramStart"/>
+      <w:r>
+        <w:rPr>
+          <w:i/>
+        </w:rPr>
+        <w:t>Despawn</w:t>
+      </w:r>
+      <w:proofErr w:type="spellEnd"/>
+      <w:r>
+        <w:rPr>
+          <w:i/>
+        </w:rPr>
+        <w:t>(</w:t>
+      </w:r>
+      <w:proofErr w:type="gramEnd"/>
+      <w:r>
+        <w:rPr>
+          <w:i/>
+        </w:rPr>
+        <w:t>)”</w:t>
+      </w:r>
+      <w:r>
+        <w:t xml:space="preserve"> desativando o mesmo da cena. E é retirado o valor 1 da variável </w:t>
+      </w:r>
+      <w:r>
+        <w:rPr>
+          <w:i/>
+        </w:rPr>
+        <w:t>“</w:t>
+      </w:r>
+      <w:proofErr w:type="spellStart"/>
+      <w:r>
+        <w:rPr>
+          <w:i/>
+        </w:rPr>
+        <w:t>amountOfActiveSegments</w:t>
+      </w:r>
+      <w:proofErr w:type="spellEnd"/>
+      <w:r>
+        <w:rPr>
+          <w:i/>
+        </w:rPr>
+        <w:t>”</w:t>
+      </w:r>
+      <w:r>
+        <w:t xml:space="preserve"> variável que mantém o controle dos segmentos ativos no momento.</w:t>
+      </w:r>
+    </w:p>
+    <w:p>
+      <w:pPr>
+        <w:pStyle w:val="Corpodetexto"/>
+        <w:spacing w:line="360" w:lineRule="auto"/>
+        <w:ind w:firstLine="709"/>
+        <w:jc w:val="both"/>
+      </w:pPr>
+      <w:r>
+        <w:t xml:space="preserve">A imagem seguinte mostra os próximo métodos da classe, que são </w:t>
+      </w:r>
+      <w:r>
+        <w:rPr>
+          <w:i/>
+        </w:rPr>
+        <w:t>“</w:t>
+      </w:r>
+      <w:proofErr w:type="spellStart"/>
+      <w:proofErr w:type="gramStart"/>
+      <w:r>
+        <w:rPr>
+          <w:i/>
+        </w:rPr>
+        <w:t>GenerateSegment</w:t>
+      </w:r>
+      <w:proofErr w:type="spellEnd"/>
+      <w:r>
+        <w:rPr>
+          <w:i/>
+        </w:rPr>
+        <w:t>(</w:t>
+      </w:r>
+      <w:proofErr w:type="gramEnd"/>
+      <w:r>
+        <w:rPr>
+          <w:i/>
+        </w:rPr>
+        <w:t>)”</w:t>
+      </w:r>
+      <w:r>
+        <w:t>, e “</w:t>
+      </w:r>
+      <w:proofErr w:type="spellStart"/>
+      <w:r>
+        <w:rPr>
+          <w:i/>
+        </w:rPr>
+        <w:t>SpawnSegment</w:t>
+      </w:r>
+      <w:proofErr w:type="spellEnd"/>
+      <w:r>
+        <w:rPr>
+          <w:i/>
+        </w:rPr>
+        <w:t>()”</w:t>
+      </w:r>
+      <w:r>
+        <w:t>.</w:t>
+      </w:r>
+    </w:p>
+    <w:p>
+      <w:pPr>
+        <w:pStyle w:val="Corpodetexto"/>
+        <w:spacing w:line="360" w:lineRule="auto"/>
+        <w:jc w:val="both"/>
+      </w:pPr>
+    </w:p>
+    <w:p>
+      <w:pPr>
+        <w:pStyle w:val="Corpodetexto"/>
+        <w:spacing w:line="360" w:lineRule="auto"/>
+        <w:jc w:val="both"/>
+      </w:pPr>
+      <w:r>
+        <w:rPr>
+          <w:noProof/>
+        </w:rPr>
+        <w:lastRenderedPageBreak/>
+        <w:drawing>
+          <wp:inline distT="0" distB="0" distL="0" distR="0">
+            <wp:extent cx="6051550" cy="5812155"/>
+            <wp:effectExtent l="0" t="0" r="6350" b="0"/>
+            <wp:docPr id="15" name="Imagem 15"/>
+            <wp:cNvGraphicFramePr>
+              <a:graphicFrameLocks xmlns:a="http://schemas.openxmlformats.org/drawingml/2006/main" noChangeAspect="1"/>
+            </wp:cNvGraphicFramePr>
+            <a:graphic xmlns:a="http://schemas.openxmlformats.org/drawingml/2006/main">
+              <a:graphicData uri="http://schemas.openxmlformats.org/drawingml/2006/picture">
+                <pic:pic xmlns:pic="http://schemas.openxmlformats.org/drawingml/2006/picture">
+                  <pic:nvPicPr>
+                    <pic:cNvPr id="15" name="Captura de Tela (26).png"/>
+                    <pic:cNvPicPr/>
+                  </pic:nvPicPr>
+                  <pic:blipFill>
+                    <a:blip r:embed="rId25">
+                      <a:extLst>
+                        <a:ext uri="{28A0092B-C50C-407E-A947-70E740481C1C}">
+                          <a14:useLocalDpi xmlns:a14="http://schemas.microsoft.com/office/drawing/2010/main" val="0"/>
+                        </a:ext>
+                      </a:extLst>
+                    </a:blip>
+                    <a:stretch>
+                      <a:fillRect/>
+                    </a:stretch>
+                  </pic:blipFill>
+                  <pic:spPr>
+                    <a:xfrm>
+                      <a:off x="0" y="0"/>
+                      <a:ext cx="6051550" cy="5812155"/>
+                    </a:xfrm>
+                    <a:prstGeom prst="rect">
+                      <a:avLst/>
+                    </a:prstGeom>
+                  </pic:spPr>
+                </pic:pic>
+              </a:graphicData>
+            </a:graphic>
+          </wp:inline>
+        </w:drawing>
+      </w:r>
+    </w:p>
+    <w:p>
+      <w:pPr>
+        <w:pStyle w:val="Corpodetexto"/>
+        <w:spacing w:line="360" w:lineRule="auto"/>
+        <w:jc w:val="both"/>
+      </w:pPr>
+      <w:r>
+        <w:t>//FONTE</w:t>
+      </w:r>
+    </w:p>
+    <w:p>
+      <w:pPr>
+        <w:pStyle w:val="Corpodetexto"/>
+        <w:spacing w:line="360" w:lineRule="auto"/>
+        <w:jc w:val="both"/>
+      </w:pPr>
+    </w:p>
+    <w:p>
+      <w:pPr>
+        <w:pStyle w:val="Corpodetexto"/>
+        <w:spacing w:line="360" w:lineRule="auto"/>
+        <w:ind w:firstLine="709"/>
+        <w:jc w:val="both"/>
+      </w:pPr>
+      <w:r>
+        <w:t xml:space="preserve">O método </w:t>
+      </w:r>
+      <w:r>
+        <w:rPr>
+          <w:i/>
+        </w:rPr>
+        <w:t>“</w:t>
+      </w:r>
+      <w:proofErr w:type="spellStart"/>
+      <w:proofErr w:type="gramStart"/>
+      <w:r>
+        <w:rPr>
+          <w:i/>
+        </w:rPr>
+        <w:t>GenerateSegment</w:t>
+      </w:r>
+      <w:proofErr w:type="spellEnd"/>
+      <w:r>
+        <w:rPr>
+          <w:i/>
+        </w:rPr>
+        <w:t>(</w:t>
+      </w:r>
+      <w:proofErr w:type="gramEnd"/>
+      <w:r>
+        <w:rPr>
+          <w:i/>
+        </w:rPr>
+        <w:t>)”</w:t>
+      </w:r>
+      <w:r>
+        <w:t xml:space="preserve"> começa chamando o método </w:t>
+      </w:r>
+      <w:r>
+        <w:rPr>
+          <w:i/>
+        </w:rPr>
+        <w:t>“</w:t>
+      </w:r>
+      <w:proofErr w:type="spellStart"/>
+      <w:r>
+        <w:rPr>
+          <w:i/>
+        </w:rPr>
+        <w:t>SpawnSegment</w:t>
+      </w:r>
+      <w:proofErr w:type="spellEnd"/>
+      <w:r>
+        <w:rPr>
+          <w:i/>
+        </w:rPr>
+        <w:t>()”</w:t>
+      </w:r>
+      <w:r>
+        <w:t xml:space="preserve">, e em seguida, realiza um teste condicional </w:t>
+      </w:r>
+      <w:proofErr w:type="spellStart"/>
+      <w:r>
+        <w:rPr>
+          <w:i/>
+        </w:rPr>
+        <w:t>if</w:t>
+      </w:r>
+      <w:proofErr w:type="spellEnd"/>
+      <w:r>
+        <w:t xml:space="preserve"> para definir se será instanciada uma transição após este segmento, ou não. É gerado um numero aleatório entre zero e um com a função </w:t>
+      </w:r>
+      <w:r>
+        <w:rPr>
+          <w:i/>
+        </w:rPr>
+        <w:t>“</w:t>
+      </w:r>
+      <w:proofErr w:type="spellStart"/>
+      <w:r>
+        <w:rPr>
+          <w:i/>
+        </w:rPr>
+        <w:t>Random.Range</w:t>
+      </w:r>
+      <w:proofErr w:type="spellEnd"/>
+      <w:r>
+        <w:rPr>
+          <w:i/>
+        </w:rPr>
+        <w:t>()”</w:t>
+      </w:r>
+      <w:r>
+        <w:t xml:space="preserve">, e depois testado se esse número é menor que o valor da variável </w:t>
+      </w:r>
+      <w:r>
+        <w:rPr>
+          <w:i/>
+        </w:rPr>
+        <w:t>“</w:t>
+      </w:r>
+      <w:proofErr w:type="spellStart"/>
+      <w:r>
+        <w:rPr>
+          <w:i/>
+        </w:rPr>
+        <w:t>continuousSegments</w:t>
+      </w:r>
+      <w:proofErr w:type="spellEnd"/>
+      <w:r>
+        <w:rPr>
+          <w:i/>
+        </w:rPr>
+        <w:t>”</w:t>
+      </w:r>
+      <w:r>
+        <w:t xml:space="preserve"> multiplicada por 0,25, o que significa um total de 25% de chance de instanciar uma transição. Se essa sentença for verdadeira, então a variável </w:t>
+      </w:r>
+      <w:r>
+        <w:rPr>
+          <w:i/>
+        </w:rPr>
+        <w:t>“</w:t>
+      </w:r>
+      <w:proofErr w:type="spellStart"/>
+      <w:r>
+        <w:rPr>
+          <w:i/>
+        </w:rPr>
+        <w:t>continuousSegments</w:t>
+      </w:r>
+      <w:proofErr w:type="spellEnd"/>
+      <w:r>
+        <w:rPr>
+          <w:i/>
+        </w:rPr>
+        <w:t>”</w:t>
+      </w:r>
+      <w:r>
+        <w:t xml:space="preserve"> recebe zero, e é chamado o método </w:t>
+      </w:r>
+      <w:r>
+        <w:rPr>
+          <w:i/>
+        </w:rPr>
+        <w:t>“</w:t>
+      </w:r>
+      <w:proofErr w:type="spellStart"/>
+      <w:proofErr w:type="gramStart"/>
+      <w:r>
+        <w:rPr>
+          <w:i/>
+        </w:rPr>
+        <w:t>SpawnTransition</w:t>
+      </w:r>
+      <w:proofErr w:type="spellEnd"/>
+      <w:r>
+        <w:rPr>
+          <w:i/>
+        </w:rPr>
+        <w:t>(</w:t>
+      </w:r>
+      <w:proofErr w:type="gramEnd"/>
+      <w:r>
+        <w:rPr>
+          <w:i/>
+        </w:rPr>
+        <w:t>)”</w:t>
+      </w:r>
+      <w:r>
+        <w:t xml:space="preserve"> para instanciar uma transição.</w:t>
+      </w:r>
+    </w:p>
+    <w:p>
+      <w:pPr>
+        <w:pStyle w:val="Corpodetexto"/>
+        <w:spacing w:line="360" w:lineRule="auto"/>
+        <w:ind w:firstLine="709"/>
+        <w:jc w:val="both"/>
+      </w:pPr>
+      <w:r>
+        <w:t xml:space="preserve">Se a sentença for falsa, a variável </w:t>
+      </w:r>
+      <w:r>
+        <w:rPr>
+          <w:i/>
+        </w:rPr>
+        <w:t>“</w:t>
+      </w:r>
+      <w:proofErr w:type="spellStart"/>
+      <w:r>
+        <w:rPr>
+          <w:i/>
+        </w:rPr>
+        <w:t>continuouSegments</w:t>
+      </w:r>
+      <w:proofErr w:type="spellEnd"/>
+      <w:r>
+        <w:rPr>
+          <w:i/>
+        </w:rPr>
+        <w:t>”</w:t>
+      </w:r>
+      <w:r>
+        <w:t xml:space="preserve"> é incrementada em um, e a execução do código continua normalmente.</w:t>
+      </w:r>
+    </w:p>
+    <w:p>
+      <w:pPr>
+        <w:pStyle w:val="Corpodetexto"/>
+        <w:spacing w:line="360" w:lineRule="auto"/>
+        <w:ind w:firstLine="709"/>
+        <w:jc w:val="both"/>
+      </w:pPr>
+      <w:r>
+        <w:lastRenderedPageBreak/>
+        <w:t xml:space="preserve">O método </w:t>
+      </w:r>
+      <w:r>
+        <w:rPr>
+          <w:i/>
+        </w:rPr>
+        <w:t>“</w:t>
+      </w:r>
+      <w:proofErr w:type="spellStart"/>
+      <w:proofErr w:type="gramStart"/>
+      <w:r>
+        <w:rPr>
+          <w:i/>
+        </w:rPr>
+        <w:t>SpawnSegment</w:t>
+      </w:r>
+      <w:proofErr w:type="spellEnd"/>
+      <w:r>
+        <w:rPr>
+          <w:i/>
+        </w:rPr>
+        <w:t>(</w:t>
+      </w:r>
+      <w:proofErr w:type="gramEnd"/>
+      <w:r>
+        <w:rPr>
+          <w:i/>
+        </w:rPr>
+        <w:t xml:space="preserve">)” </w:t>
+      </w:r>
+      <w:r>
+        <w:t xml:space="preserve">é o método responsável por realmente instanciar os segmentos. Ele começa criando um variável temporária do tipo Lista chamada </w:t>
+      </w:r>
+      <w:r>
+        <w:rPr>
+          <w:i/>
+        </w:rPr>
+        <w:t>“</w:t>
+      </w:r>
+      <w:proofErr w:type="spellStart"/>
+      <w:r>
+        <w:rPr>
+          <w:i/>
+        </w:rPr>
+        <w:t>possibleSeg</w:t>
+      </w:r>
+      <w:proofErr w:type="spellEnd"/>
+      <w:r>
+        <w:rPr>
+          <w:i/>
+        </w:rPr>
+        <w:t>”</w:t>
+      </w:r>
+      <w:r>
+        <w:t xml:space="preserve"> e atribuindo a ela o valor do método </w:t>
+      </w:r>
+      <w:r>
+        <w:rPr>
+          <w:i/>
+        </w:rPr>
+        <w:t>“</w:t>
+      </w:r>
+      <w:proofErr w:type="spellStart"/>
+      <w:proofErr w:type="gramStart"/>
+      <w:r>
+        <w:rPr>
+          <w:i/>
+        </w:rPr>
+        <w:t>FindAll</w:t>
+      </w:r>
+      <w:proofErr w:type="spellEnd"/>
+      <w:r>
+        <w:rPr>
+          <w:i/>
+        </w:rPr>
+        <w:t>(</w:t>
+      </w:r>
+      <w:proofErr w:type="gramEnd"/>
+      <w:r>
+        <w:rPr>
+          <w:i/>
+        </w:rPr>
+        <w:t>)”</w:t>
+      </w:r>
+      <w:r>
+        <w:t xml:space="preserve"> executado na lista de segmentos disponíveis </w:t>
+      </w:r>
+      <w:r>
+        <w:rPr>
+          <w:i/>
+        </w:rPr>
+        <w:t>“</w:t>
+      </w:r>
+      <w:proofErr w:type="spellStart"/>
+      <w:r>
+        <w:rPr>
+          <w:i/>
+        </w:rPr>
+        <w:t>availableSegments</w:t>
+      </w:r>
+      <w:proofErr w:type="spellEnd"/>
+      <w:r>
+        <w:rPr>
+          <w:i/>
+        </w:rPr>
+        <w:t>”</w:t>
+      </w:r>
+      <w:r>
+        <w:t xml:space="preserve">. O método </w:t>
+      </w:r>
+      <w:r>
+        <w:rPr>
+          <w:i/>
+        </w:rPr>
+        <w:t>“</w:t>
+      </w:r>
+      <w:proofErr w:type="spellStart"/>
+      <w:proofErr w:type="gramStart"/>
+      <w:r>
+        <w:rPr>
+          <w:i/>
+        </w:rPr>
+        <w:t>FindAll</w:t>
+      </w:r>
+      <w:proofErr w:type="spellEnd"/>
+      <w:r>
+        <w:rPr>
+          <w:i/>
+        </w:rPr>
+        <w:t>(</w:t>
+      </w:r>
+      <w:proofErr w:type="gramEnd"/>
+      <w:r>
+        <w:rPr>
+          <w:i/>
+        </w:rPr>
+        <w:t>)”</w:t>
+      </w:r>
+      <w:r>
+        <w:rPr>
+          <w:i/>
+        </w:rPr>
+        <w:t xml:space="preserve"> </w:t>
+      </w:r>
+      <w:r>
+        <w:t>vai procurar na lista um segmento que</w:t>
+      </w:r>
+      <w:r>
+        <w:t xml:space="preserve"> uma das</w:t>
+      </w:r>
+      <w:r>
+        <w:t xml:space="preserve"> </w:t>
+      </w:r>
+      <w:r>
+        <w:t xml:space="preserve">variáveis </w:t>
+      </w:r>
+      <w:r>
+        <w:rPr>
+          <w:i/>
+        </w:rPr>
+        <w:t xml:space="preserve">“BeginY1”, </w:t>
+      </w:r>
+      <w:r>
+        <w:rPr>
+          <w:i/>
+        </w:rPr>
+        <w:t>“BeginY</w:t>
+      </w:r>
+      <w:r>
+        <w:rPr>
+          <w:i/>
+        </w:rPr>
+        <w:t>2</w:t>
+      </w:r>
+      <w:r>
+        <w:rPr>
+          <w:i/>
+        </w:rPr>
+        <w:t>”</w:t>
+      </w:r>
+      <w:r>
+        <w:t xml:space="preserve"> ou</w:t>
+      </w:r>
+      <w:r>
+        <w:rPr>
+          <w:i/>
+        </w:rPr>
+        <w:t xml:space="preserve"> </w:t>
+      </w:r>
+      <w:r>
+        <w:rPr>
+          <w:i/>
+        </w:rPr>
+        <w:t>“BeginY</w:t>
+      </w:r>
+      <w:r>
+        <w:rPr>
+          <w:i/>
+        </w:rPr>
+        <w:t>3</w:t>
+      </w:r>
+      <w:r>
+        <w:rPr>
+          <w:i/>
+        </w:rPr>
+        <w:t>”</w:t>
+      </w:r>
+      <w:r>
+        <w:t xml:space="preserve"> deste segmento seja igual a variável de classe “y1”,</w:t>
+      </w:r>
+      <w:r>
+        <w:t xml:space="preserve"> </w:t>
+      </w:r>
+      <w:r>
+        <w:t xml:space="preserve"> </w:t>
+      </w:r>
+      <w:r>
+        <w:t>“y</w:t>
+      </w:r>
+      <w:r>
+        <w:t>2</w:t>
+      </w:r>
+      <w:r>
+        <w:t>”</w:t>
+      </w:r>
+      <w:r>
+        <w:t xml:space="preserve"> ou</w:t>
+      </w:r>
+      <w:r>
+        <w:t xml:space="preserve"> </w:t>
+      </w:r>
+      <w:r>
+        <w:t>“y</w:t>
+      </w:r>
+      <w:r>
+        <w:t>3</w:t>
+      </w:r>
+      <w:r>
+        <w:t>”</w:t>
+      </w:r>
+      <w:r>
+        <w:t xml:space="preserve"> respectivamente.</w:t>
+      </w:r>
+    </w:p>
+    <w:p>
+      <w:pPr>
+        <w:pStyle w:val="Corpodetexto"/>
+        <w:spacing w:line="360" w:lineRule="auto"/>
+        <w:ind w:firstLine="709"/>
+        <w:jc w:val="both"/>
+      </w:pPr>
+      <w:r>
+        <w:t xml:space="preserve">Se alguma delas for igual, significa que este possível segmento tem um caminho o qual termina onde o possível segmento seguinte se esse inicia, logo, este possível segmento em questão está apto a ser o próximo instanciado. Todos os segmentos aptos </w:t>
+      </w:r>
+      <w:proofErr w:type="gramStart"/>
+      <w:r>
+        <w:t>à</w:t>
+      </w:r>
+      <w:proofErr w:type="gramEnd"/>
+      <w:r>
+        <w:t xml:space="preserve"> isso são armazenados nessa lista </w:t>
+      </w:r>
+      <w:r>
+        <w:rPr>
+          <w:i/>
+        </w:rPr>
+        <w:t>“</w:t>
+      </w:r>
+      <w:proofErr w:type="spellStart"/>
+      <w:r>
+        <w:rPr>
+          <w:i/>
+        </w:rPr>
+        <w:t>possibleSeg</w:t>
+      </w:r>
+      <w:proofErr w:type="spellEnd"/>
+      <w:r>
+        <w:rPr>
+          <w:i/>
+        </w:rPr>
+        <w:t>”</w:t>
+      </w:r>
+      <w:r>
+        <w:t>.</w:t>
+      </w:r>
+    </w:p>
+    <w:p>
+      <w:pPr>
+        <w:pStyle w:val="Corpodetexto"/>
+        <w:spacing w:line="360" w:lineRule="auto"/>
+        <w:ind w:firstLine="709"/>
+        <w:jc w:val="both"/>
+      </w:pPr>
+      <w:r>
+        <w:t xml:space="preserve">Em seguida é criada uma variável temporária do tipo </w:t>
+      </w:r>
+      <w:r>
+        <w:rPr>
+          <w:i/>
+        </w:rPr>
+        <w:t>int</w:t>
+      </w:r>
+      <w:r>
+        <w:t xml:space="preserve"> chamada </w:t>
+      </w:r>
+      <w:r>
+        <w:rPr>
+          <w:i/>
+        </w:rPr>
+        <w:t>“id”</w:t>
+      </w:r>
+      <w:r>
+        <w:t xml:space="preserve">, que será a responsável por selecionar aleatoriamente o segmento entre os possíveis aptos para serem os próximos. É armazenado nesta variável um numero aleatório entre zero e o numero de segmentos na lista </w:t>
+      </w:r>
+      <w:r>
+        <w:rPr>
+          <w:i/>
+        </w:rPr>
+        <w:t>“</w:t>
+      </w:r>
+      <w:proofErr w:type="spellStart"/>
+      <w:r>
+        <w:rPr>
+          <w:i/>
+        </w:rPr>
+        <w:t>possibleSeg</w:t>
+      </w:r>
+      <w:proofErr w:type="spellEnd"/>
+      <w:r>
+        <w:rPr>
+          <w:i/>
+        </w:rPr>
+        <w:t>”</w:t>
+      </w:r>
+      <w:r>
+        <w:t xml:space="preserve">, esse numero será o </w:t>
+      </w:r>
+      <w:r>
+        <w:rPr>
+          <w:i/>
+        </w:rPr>
+        <w:t>“id”</w:t>
+      </w:r>
+      <w:r>
+        <w:t xml:space="preserve"> do próximo segmento.</w:t>
+      </w:r>
+    </w:p>
+    <w:p>
+      <w:pPr>
+        <w:pStyle w:val="Corpodetexto"/>
+        <w:spacing w:line="360" w:lineRule="auto"/>
+        <w:ind w:firstLine="709"/>
+        <w:jc w:val="both"/>
+      </w:pPr>
+      <w:r>
+        <w:t xml:space="preserve">Definido o </w:t>
+      </w:r>
+      <w:r>
+        <w:rPr>
+          <w:i/>
+        </w:rPr>
+        <w:t>“id”</w:t>
+      </w:r>
+      <w:r>
+        <w:t xml:space="preserve">, na próxima linha de comando é criada uma variável temporária do tipo </w:t>
+      </w:r>
+      <w:r>
+        <w:rPr>
+          <w:i/>
+        </w:rPr>
+        <w:t>“Segment”</w:t>
+      </w:r>
+      <w:r>
+        <w:t xml:space="preserve"> chamada </w:t>
+      </w:r>
+      <w:r>
+        <w:rPr>
+          <w:i/>
+        </w:rPr>
+        <w:t>“s”</w:t>
+      </w:r>
+      <w:r>
+        <w:t xml:space="preserve">, ela será responsável por armazenar temporariamente uma referência ao segmento sendo instanciado atualmente. Está variável recebe como valor o resultado do método </w:t>
+      </w:r>
+      <w:r>
+        <w:rPr>
+          <w:i/>
+        </w:rPr>
+        <w:t>“</w:t>
+      </w:r>
+      <w:proofErr w:type="spellStart"/>
+      <w:proofErr w:type="gramStart"/>
+      <w:r>
+        <w:rPr>
+          <w:i/>
+        </w:rPr>
+        <w:t>GetSegment</w:t>
+      </w:r>
+      <w:proofErr w:type="spellEnd"/>
+      <w:r>
+        <w:rPr>
+          <w:i/>
+        </w:rPr>
+        <w:t>(</w:t>
+      </w:r>
+      <w:proofErr w:type="gramEnd"/>
+      <w:r>
+        <w:rPr>
+          <w:i/>
+        </w:rPr>
+        <w:t>)”</w:t>
+      </w:r>
+      <w:r>
+        <w:t xml:space="preserve"> onde é passado para ele o </w:t>
+      </w:r>
+      <w:r>
+        <w:rPr>
+          <w:i/>
+        </w:rPr>
+        <w:t>“id”</w:t>
+      </w:r>
+      <w:r>
+        <w:t xml:space="preserve"> gerado, e uma booleana identificando se é um segmento de transição ou não.</w:t>
+      </w:r>
+    </w:p>
+    <w:p>
+      <w:pPr>
+        <w:pStyle w:val="Corpodetexto"/>
+        <w:spacing w:line="360" w:lineRule="auto"/>
+        <w:ind w:firstLine="709"/>
+        <w:jc w:val="both"/>
+      </w:pPr>
+      <w:r>
+        <w:t xml:space="preserve">Em seguida, é armazenada em </w:t>
+      </w:r>
+      <w:r>
+        <w:rPr>
+          <w:i/>
+        </w:rPr>
+        <w:t xml:space="preserve">“y1”, “y2” </w:t>
+      </w:r>
+      <w:r>
+        <w:t>e</w:t>
+      </w:r>
+      <w:r>
+        <w:rPr>
+          <w:i/>
+        </w:rPr>
+        <w:t xml:space="preserve"> “y3”</w:t>
+      </w:r>
+      <w:r>
+        <w:t xml:space="preserve"> os valores da variável </w:t>
+      </w:r>
+      <w:r>
+        <w:rPr>
+          <w:i/>
+        </w:rPr>
+        <w:t xml:space="preserve">“endY1”, </w:t>
+      </w:r>
+      <w:r>
+        <w:rPr>
+          <w:i/>
+        </w:rPr>
+        <w:t>“endY</w:t>
+      </w:r>
+      <w:r>
+        <w:rPr>
+          <w:i/>
+        </w:rPr>
+        <w:t>2</w:t>
+      </w:r>
+      <w:r>
+        <w:rPr>
+          <w:i/>
+        </w:rPr>
+        <w:t>”</w:t>
+      </w:r>
+      <w:r>
+        <w:rPr>
+          <w:i/>
+        </w:rPr>
+        <w:t xml:space="preserve"> </w:t>
+      </w:r>
+      <w:r>
+        <w:t xml:space="preserve">e </w:t>
+      </w:r>
+      <w:r>
+        <w:rPr>
+          <w:i/>
+        </w:rPr>
+        <w:t>“endY</w:t>
+      </w:r>
+      <w:r>
+        <w:rPr>
+          <w:i/>
+        </w:rPr>
+        <w:t>3</w:t>
+      </w:r>
+      <w:r>
+        <w:rPr>
+          <w:i/>
+        </w:rPr>
+        <w:t>”</w:t>
+      </w:r>
+      <w:r>
+        <w:t xml:space="preserve"> respectivamente, para manter o controle para a próxima execução do método de onde o segmento anteriormente instanciado termina, auxiliando assim a busca do método </w:t>
+      </w:r>
+      <w:r>
+        <w:rPr>
+          <w:i/>
+        </w:rPr>
+        <w:t>“</w:t>
+      </w:r>
+      <w:proofErr w:type="spellStart"/>
+      <w:proofErr w:type="gramStart"/>
+      <w:r>
+        <w:rPr>
+          <w:i/>
+        </w:rPr>
+        <w:t>FindAll</w:t>
+      </w:r>
+      <w:proofErr w:type="spellEnd"/>
+      <w:r>
+        <w:rPr>
+          <w:i/>
+        </w:rPr>
+        <w:t>(</w:t>
+      </w:r>
+      <w:proofErr w:type="gramEnd"/>
+      <w:r>
+        <w:rPr>
+          <w:i/>
+        </w:rPr>
+        <w:t>)”</w:t>
+      </w:r>
+      <w:r>
+        <w:t>.</w:t>
+      </w:r>
+    </w:p>
+    <w:p>
+      <w:pPr>
+        <w:pStyle w:val="Corpodetexto"/>
+        <w:spacing w:line="360" w:lineRule="auto"/>
+        <w:ind w:firstLine="709"/>
+        <w:jc w:val="both"/>
+      </w:pPr>
+      <w:r>
+        <w:t>Agora que o próximo segmento da fase está selecionado e pronto para ser colocado em cena</w:t>
+      </w:r>
+      <w:r>
+        <w:t xml:space="preserve"> as próximas linhas de código tratam dessa parte.</w:t>
+      </w:r>
+      <w:r>
+        <w:t xml:space="preserve"> Primeiro a variável </w:t>
+      </w:r>
+      <w:r>
+        <w:rPr>
+          <w:i/>
+        </w:rPr>
+        <w:t>“s”</w:t>
+      </w:r>
+      <w:r>
+        <w:t xml:space="preserve"> é colocada como filho do objeto onde o </w:t>
+      </w:r>
+      <w:r>
+        <w:rPr>
+          <w:i/>
+        </w:rPr>
+        <w:t>script</w:t>
+      </w:r>
+      <w:r>
+        <w:t xml:space="preserve"> está ligado. Em seguida é definida sua posição </w:t>
+      </w:r>
+      <w:proofErr w:type="gramStart"/>
+      <w:r>
+        <w:t>colocando ela</w:t>
+      </w:r>
+      <w:proofErr w:type="gramEnd"/>
+      <w:r>
+        <w:t xml:space="preserve"> na distância ditada pelo valor da variável </w:t>
+      </w:r>
+      <w:r>
+        <w:rPr>
+          <w:i/>
+        </w:rPr>
+        <w:t>“</w:t>
+      </w:r>
+      <w:proofErr w:type="spellStart"/>
+      <w:r>
+        <w:rPr>
+          <w:i/>
+        </w:rPr>
+        <w:t>currentSpawnZ</w:t>
+      </w:r>
+      <w:proofErr w:type="spellEnd"/>
+      <w:r>
+        <w:rPr>
+          <w:i/>
+        </w:rPr>
+        <w:t>”</w:t>
+      </w:r>
+      <w:r>
+        <w:t xml:space="preserve">. Essa variável em seguida é incrementada com a soma do tamanho do segmento </w:t>
+      </w:r>
+      <w:r>
+        <w:rPr>
+          <w:i/>
+        </w:rPr>
+        <w:t>“s”</w:t>
+      </w:r>
+      <w:r>
+        <w:t xml:space="preserve"> em seu valor, para que o próximo segmento seja instanciado </w:t>
+      </w:r>
+      <w:proofErr w:type="spellStart"/>
+      <w:r>
+        <w:t>á</w:t>
+      </w:r>
+      <w:proofErr w:type="spellEnd"/>
+      <w:r>
+        <w:t xml:space="preserve"> frente de </w:t>
+      </w:r>
+      <w:r>
+        <w:rPr>
+          <w:i/>
+        </w:rPr>
+        <w:t>“s”</w:t>
+      </w:r>
+      <w:r>
+        <w:t xml:space="preserve">. </w:t>
+      </w:r>
+    </w:p>
+    <w:p>
+      <w:pPr>
+        <w:pStyle w:val="Corpodetexto"/>
+        <w:spacing w:line="360" w:lineRule="auto"/>
+        <w:ind w:firstLine="709"/>
+        <w:jc w:val="both"/>
+        <w:rPr>
+          <w:u w:val="single"/>
+        </w:rPr>
+      </w:pPr>
+      <w:r>
+        <w:t xml:space="preserve">A variável </w:t>
+      </w:r>
+      <w:r>
+        <w:rPr>
+          <w:i/>
+        </w:rPr>
+        <w:t>“</w:t>
+      </w:r>
+      <w:proofErr w:type="spellStart"/>
+      <w:r>
+        <w:rPr>
+          <w:i/>
+        </w:rPr>
+        <w:t>amountOfActiveSegments</w:t>
+      </w:r>
+      <w:proofErr w:type="spellEnd"/>
+      <w:r>
+        <w:rPr>
+          <w:i/>
+        </w:rPr>
+        <w:t>”</w:t>
+      </w:r>
+      <w:r>
+        <w:t xml:space="preserve"> recebe o incremente de 1 já que o segmento instanciado será automaticamente um segmento ativo. E por fim, na ultima linha, é invocado o método </w:t>
+      </w:r>
+      <w:r>
+        <w:rPr>
+          <w:i/>
+        </w:rPr>
+        <w:t>“</w:t>
+      </w:r>
+      <w:proofErr w:type="gramStart"/>
+      <w:r>
+        <w:rPr>
+          <w:i/>
+        </w:rPr>
+        <w:t>Spawn(</w:t>
+      </w:r>
+      <w:proofErr w:type="gramEnd"/>
+      <w:r>
+        <w:rPr>
+          <w:i/>
+        </w:rPr>
+        <w:t>)”</w:t>
+      </w:r>
+      <w:r>
+        <w:t xml:space="preserve">, do segmento </w:t>
+      </w:r>
+      <w:r>
+        <w:rPr>
+          <w:i/>
+        </w:rPr>
+        <w:t>“s”</w:t>
+      </w:r>
+      <w:r>
+        <w:t>, para coloca-lo em cena, agora totalmente funcional e pronto para quando o jogador passar pelo mesmo.</w:t>
+      </w:r>
+    </w:p>
+    <w:p>
+      <w:pPr>
+        <w:pStyle w:val="Corpodetexto"/>
+        <w:spacing w:line="360" w:lineRule="auto"/>
+        <w:ind w:firstLine="709"/>
+        <w:jc w:val="both"/>
+      </w:pPr>
+      <w:r>
+        <w:t xml:space="preserve">A imagem a seguir mostra os dois métodos seguintes da classe, o método </w:t>
+      </w:r>
+      <w:r>
+        <w:rPr>
+          <w:i/>
+        </w:rPr>
+        <w:lastRenderedPageBreak/>
+        <w:t>“</w:t>
+      </w:r>
+      <w:proofErr w:type="spellStart"/>
+      <w:proofErr w:type="gramStart"/>
+      <w:r>
+        <w:rPr>
+          <w:i/>
+        </w:rPr>
+        <w:t>SpawnTransition</w:t>
+      </w:r>
+      <w:proofErr w:type="spellEnd"/>
+      <w:r>
+        <w:rPr>
+          <w:i/>
+        </w:rPr>
+        <w:t>(</w:t>
+      </w:r>
+      <w:proofErr w:type="gramEnd"/>
+      <w:r>
+        <w:rPr>
+          <w:i/>
+        </w:rPr>
+        <w:t>)”</w:t>
+      </w:r>
+      <w:r>
+        <w:t xml:space="preserve">, e o método </w:t>
+      </w:r>
+      <w:r>
+        <w:rPr>
+          <w:i/>
+        </w:rPr>
+        <w:t>“</w:t>
+      </w:r>
+      <w:proofErr w:type="spellStart"/>
+      <w:r>
+        <w:rPr>
+          <w:i/>
+        </w:rPr>
+        <w:t>GetSegment</w:t>
+      </w:r>
+      <w:proofErr w:type="spellEnd"/>
+      <w:r>
+        <w:rPr>
+          <w:i/>
+        </w:rPr>
+        <w:t>()”</w:t>
+      </w:r>
+      <w:r>
+        <w:t>.</w:t>
+      </w:r>
+    </w:p>
+    <w:p>
+      <w:pPr>
+        <w:pStyle w:val="Corpodetexto"/>
+        <w:spacing w:line="360" w:lineRule="auto"/>
+        <w:jc w:val="both"/>
+      </w:pPr>
+    </w:p>
+    <w:p>
+      <w:pPr>
+        <w:pStyle w:val="Corpodetexto"/>
+        <w:spacing w:line="360" w:lineRule="auto"/>
+        <w:jc w:val="both"/>
+      </w:pPr>
+      <w:r>
+        <w:rPr>
+          <w:noProof/>
+        </w:rPr>
+        <w:drawing>
+          <wp:inline distT="0" distB="0" distL="0" distR="0">
+            <wp:extent cx="6051550" cy="5728335"/>
+            <wp:effectExtent l="0" t="0" r="6350" b="5715"/>
+            <wp:docPr id="16" name="Imagem 16"/>
+            <wp:cNvGraphicFramePr>
+              <a:graphicFrameLocks xmlns:a="http://schemas.openxmlformats.org/drawingml/2006/main" noChangeAspect="1"/>
+            </wp:cNvGraphicFramePr>
+            <a:graphic xmlns:a="http://schemas.openxmlformats.org/drawingml/2006/main">
+              <a:graphicData uri="http://schemas.openxmlformats.org/drawingml/2006/picture">
+                <pic:pic xmlns:pic="http://schemas.openxmlformats.org/drawingml/2006/picture">
+                  <pic:nvPicPr>
+                    <pic:cNvPr id="16" name="Captura de Tela (27).png"/>
+                    <pic:cNvPicPr/>
+                  </pic:nvPicPr>
+                  <pic:blipFill>
+                    <a:blip r:embed="rId26">
+                      <a:extLst>
+                        <a:ext uri="{28A0092B-C50C-407E-A947-70E740481C1C}">
+                          <a14:useLocalDpi xmlns:a14="http://schemas.microsoft.com/office/drawing/2010/main" val="0"/>
+                        </a:ext>
+                      </a:extLst>
+                    </a:blip>
+                    <a:stretch>
+                      <a:fillRect/>
+                    </a:stretch>
+                  </pic:blipFill>
+                  <pic:spPr>
+                    <a:xfrm>
+                      <a:off x="0" y="0"/>
+                      <a:ext cx="6051550" cy="5728335"/>
+                    </a:xfrm>
+                    <a:prstGeom prst="rect">
+                      <a:avLst/>
+                    </a:prstGeom>
+                  </pic:spPr>
+                </pic:pic>
+              </a:graphicData>
+            </a:graphic>
+          </wp:inline>
+        </w:drawing>
+      </w:r>
+    </w:p>
+    <w:p>
+      <w:pPr>
+        <w:pStyle w:val="Corpodetexto"/>
+        <w:spacing w:line="360" w:lineRule="auto"/>
+        <w:ind w:firstLine="709"/>
+        <w:jc w:val="both"/>
+      </w:pPr>
+      <w:r>
+        <w:t>//FONTE</w:t>
+      </w:r>
+    </w:p>
+    <w:p>
+      <w:pPr>
+        <w:pStyle w:val="Corpodetexto"/>
+        <w:spacing w:line="360" w:lineRule="auto"/>
+        <w:ind w:firstLine="709"/>
+        <w:jc w:val="both"/>
+      </w:pPr>
+    </w:p>
+    <w:p>
+      <w:pPr>
+        <w:pStyle w:val="Corpodetexto"/>
+        <w:spacing w:line="360" w:lineRule="auto"/>
+        <w:ind w:firstLine="709"/>
+        <w:jc w:val="both"/>
+        <w:rPr>
+          <w:i/>
+        </w:rPr>
+      </w:pPr>
+      <w:r>
+        <w:t xml:space="preserve">O método </w:t>
+      </w:r>
+      <w:r>
+        <w:rPr>
+          <w:i/>
+        </w:rPr>
+        <w:t>“</w:t>
+      </w:r>
+      <w:proofErr w:type="spellStart"/>
+      <w:proofErr w:type="gramStart"/>
+      <w:r>
+        <w:rPr>
+          <w:i/>
+        </w:rPr>
+        <w:t>SpawnTransition</w:t>
+      </w:r>
+      <w:proofErr w:type="spellEnd"/>
+      <w:r>
+        <w:rPr>
+          <w:i/>
+        </w:rPr>
+        <w:t>(</w:t>
+      </w:r>
+      <w:proofErr w:type="gramEnd"/>
+      <w:r>
+        <w:rPr>
+          <w:i/>
+        </w:rPr>
+        <w:t>)”</w:t>
+      </w:r>
+      <w:r>
+        <w:t xml:space="preserve"> faz exatamente a mesma coisa que o método </w:t>
+      </w:r>
+      <w:r>
+        <w:rPr>
+          <w:i/>
+        </w:rPr>
+        <w:t>“</w:t>
+      </w:r>
+      <w:proofErr w:type="spellStart"/>
+      <w:r>
+        <w:rPr>
+          <w:i/>
+        </w:rPr>
+        <w:t>SpawnSegment</w:t>
+      </w:r>
+      <w:proofErr w:type="spellEnd"/>
+      <w:r>
+        <w:rPr>
+          <w:i/>
+        </w:rPr>
+        <w:t>()”</w:t>
+      </w:r>
+      <w:r>
+        <w:t xml:space="preserve"> porém ele instancia segmentos de transição ao invés de segmentos normais. Por sua funcionalidade ser exatamente a mesma além de as mesmas linhas de código não há necessidade da explicação em detalhes deste método. A única diferença notável entre os dois é durante a criação da variável que representa o segmento, </w:t>
+      </w:r>
+      <w:r>
+        <w:rPr>
+          <w:i/>
+        </w:rPr>
+        <w:t>“s”</w:t>
+      </w:r>
+      <w:r>
+        <w:t xml:space="preserve">, onde o método </w:t>
+      </w:r>
+      <w:r>
+        <w:rPr>
+          <w:i/>
+        </w:rPr>
+        <w:t>“</w:t>
+      </w:r>
+      <w:proofErr w:type="spellStart"/>
+      <w:r>
+        <w:rPr>
+          <w:i/>
+        </w:rPr>
+        <w:t>GetSegment</w:t>
+      </w:r>
+      <w:proofErr w:type="spellEnd"/>
+      <w:r>
+        <w:rPr>
+          <w:i/>
+        </w:rPr>
+        <w:t>()”</w:t>
+      </w:r>
+      <w:r>
+        <w:t xml:space="preserve"> recebe a booleana </w:t>
+      </w:r>
+      <w:proofErr w:type="spellStart"/>
+      <w:r>
+        <w:rPr>
+          <w:i/>
+        </w:rPr>
+        <w:t>true</w:t>
+      </w:r>
+      <w:proofErr w:type="spellEnd"/>
+      <w:r>
+        <w:t xml:space="preserve"> ao invés de </w:t>
+      </w:r>
+      <w:r>
+        <w:rPr>
+          <w:i/>
+        </w:rPr>
+        <w:t>false.</w:t>
+      </w:r>
+      <w:bookmarkStart w:id="7" w:name="_GoBack"/>
+      <w:bookmarkEnd w:id="7"/>
+    </w:p>
+    <w:p>
+      <w:pPr>
+        <w:pStyle w:val="Corpodetexto"/>
+        <w:spacing w:line="360" w:lineRule="auto"/>
+        <w:ind w:firstLine="709"/>
+        <w:jc w:val="both"/>
+      </w:pPr>
+    </w:p>
+    <w:p>
+      <w:pPr>
+        <w:pStyle w:val="Corpodetexto"/>
+        <w:spacing w:line="360" w:lineRule="auto"/>
+        <w:ind w:firstLine="709"/>
+        <w:jc w:val="both"/>
+      </w:pPr>
+    </w:p>
+    <w:p>
+      <w:pPr>
+        <w:pStyle w:val="Corpodetexto"/>
+        <w:spacing w:line="360" w:lineRule="auto"/>
+        <w:jc w:val="both"/>
+      </w:pPr>
+      <w:r>
+        <w:lastRenderedPageBreak/>
         <w:br w:type="page"/>
       </w:r>
     </w:p>
@@ -27059,7 +29609,6 @@
   <w:style w:type="character" w:default="1" w:styleId="Fontepargpadro">
     <w:name w:val="Default Paragraph Font"/>
     <w:uiPriority w:val="1"/>
-    <w:semiHidden/>
     <w:unhideWhenUsed/>
   </w:style>
   <w:style w:type="table" w:default="1" w:styleId="Tabelanormal">
@@ -27563,7 +30112,7 @@
 </file>
 
 <file path=customXml/itemProps1.xml><?xml version="1.0" encoding="utf-8"?>
-<ds:datastoreItem xmlns:ds="http://schemas.openxmlformats.org/officeDocument/2006/customXml" ds:itemID="{9470711C-CE52-42E3-9486-EF8617BE974A}">
+<ds:datastoreItem xmlns:ds="http://schemas.openxmlformats.org/officeDocument/2006/customXml" ds:itemID="{8E03C25B-9FD9-41D2-9010-3844ABBE9054}">
   <ds:schemaRefs>
     <ds:schemaRef ds:uri="http://schemas.openxmlformats.org/officeDocument/2006/bibliography"/>
   </ds:schemaRefs>

</xml_diff>

<commit_message>
Versão atualizada TG 17/04/2018
</commit_message>
<xml_diff>
--- a/TG/DEFESA TG.docx
+++ b/TG/DEFESA TG.docx
@@ -17942,8 +17942,12 @@
         <w:tabs>
           <w:tab w:val="left" w:pos="810"/>
         </w:tabs>
-        <w:spacing w:before="101"/>
-        <w:ind w:left="0"/>
+        <w:spacing w:line="360" w:lineRule="auto"/>
+        <w:ind w:left="0" w:firstLine="709"/>
+        <w:rPr>
+          <w:b w:val="0"/>
+          <w:sz w:val="24"/>
+        </w:rPr>
         <w:sectPr>
           <w:headerReference w:type="default" r:id="rId15"/>
           <w:footerReference w:type="default" r:id="rId16"/>
@@ -25021,11 +25025,9 @@
       <w:r>
         <w:t xml:space="preserve">Definido seu tipo, a peça é instanciada e adicionada </w:t>
       </w:r>
-      <w:proofErr w:type="spellStart"/>
-      <w:r>
-        <w:t>a</w:t>
-      </w:r>
-      <w:proofErr w:type="spellEnd"/>
+      <w:r>
+        <w:t>à</w:t>
+      </w:r>
       <w:r>
         <w:t xml:space="preserve"> lista </w:t>
       </w:r>
@@ -25089,8 +25091,51 @@
         <w:jc w:val="both"/>
       </w:pPr>
       <w:r>
+        <w:rPr>
+          <w:noProof/>
+        </w:rPr>
         <w:lastRenderedPageBreak/>
-        <w:t>//IMAGEM DO LEVEL MANAGER DO JOGO COM A ARTE TROCADA JÁ</w:t>
+        <w:drawing>
+          <wp:inline distT="0" distB="0" distL="0" distR="0">
+            <wp:extent cx="5550011" cy="3954145"/>
+            <wp:effectExtent l="0" t="0" r="0" b="8255"/>
+            <wp:docPr id="20" name="Imagem 20"/>
+            <wp:cNvGraphicFramePr>
+              <a:graphicFrameLocks xmlns:a="http://schemas.openxmlformats.org/drawingml/2006/main" noChangeAspect="1"/>
+            </wp:cNvGraphicFramePr>
+            <a:graphic xmlns:a="http://schemas.openxmlformats.org/drawingml/2006/main">
+              <a:graphicData uri="http://schemas.openxmlformats.org/drawingml/2006/picture">
+                <pic:pic xmlns:pic="http://schemas.openxmlformats.org/drawingml/2006/picture">
+                  <pic:nvPicPr>
+                    <pic:cNvPr id="20" name="Captura de Tela (34).png"/>
+                    <pic:cNvPicPr/>
+                  </pic:nvPicPr>
+                  <pic:blipFill>
+                    <a:blip r:embed="rId31">
+                      <a:extLst>
+                        <a:ext uri="{28A0092B-C50C-407E-A947-70E740481C1C}">
+                          <a14:useLocalDpi xmlns:a14="http://schemas.microsoft.com/office/drawing/2010/main" val="0"/>
+                        </a:ext>
+                      </a:extLst>
+                    </a:blip>
+                    <a:stretch>
+                      <a:fillRect/>
+                    </a:stretch>
+                  </pic:blipFill>
+                  <pic:spPr>
+                    <a:xfrm>
+                      <a:off x="0" y="0"/>
+                      <a:ext cx="5556153" cy="3958521"/>
+                    </a:xfrm>
+                    <a:prstGeom prst="rect">
+                      <a:avLst/>
+                    </a:prstGeom>
+                  </pic:spPr>
+                </pic:pic>
+              </a:graphicData>
+            </a:graphic>
+          </wp:inline>
+        </w:drawing>
       </w:r>
     </w:p>
     <w:p>
@@ -25120,6 +25165,63 @@
         <w:jc w:val="both"/>
       </w:pPr>
       <w:r>
+        <w:t xml:space="preserve">Na tela à direita está a representação do jogo na cena do editor do </w:t>
+      </w:r>
+      <w:proofErr w:type="spellStart"/>
+      <w:r>
+        <w:t>Unity</w:t>
+      </w:r>
+      <w:proofErr w:type="spellEnd"/>
+      <w:r>
+        <w:t xml:space="preserve">, mostrando em traços verdes os colisores dos segmentos de obstáculos gerenciados pelo </w:t>
+      </w:r>
+      <w:r>
+        <w:rPr>
+          <w:i/>
+        </w:rPr>
+        <w:t>“LevelManager”</w:t>
+      </w:r>
+      <w:r>
+        <w:t>. Já na tela esquerda, está a representação de como ficará a tela no dispositivo Android, esta é a visão que o jogador terá.</w:t>
+      </w:r>
+    </w:p>
+    <w:p>
+      <w:pPr>
+        <w:pStyle w:val="Corpodetexto"/>
+        <w:spacing w:line="360" w:lineRule="auto"/>
+        <w:ind w:firstLine="709"/>
+        <w:jc w:val="both"/>
+      </w:pPr>
+      <w:r>
+        <w:t xml:space="preserve">Na hierarquia de objetos da cena, demonstrados pela seta vermelha, é possível observar o comportamento do objeto </w:t>
+      </w:r>
+      <w:r>
+        <w:rPr>
+          <w:i/>
+        </w:rPr>
+        <w:t>“LevelManager”</w:t>
+      </w:r>
+      <w:r>
+        <w:t xml:space="preserve">, que instanciou os segmentos de obstáculos que estão logo abaixo dele, tendo doze objetos instanciados e apenas nove ativos. A quantidade de objetos ativos e desativados segue as métricas da classe </w:t>
+      </w:r>
+      <w:r>
+        <w:rPr>
+          <w:i/>
+        </w:rPr>
+        <w:t>“LevelManager”</w:t>
+      </w:r>
+      <w:r>
+        <w:t xml:space="preserve"> explicada anteriormente, a imagem representa a parte prática da teoria explicada. </w:t>
+      </w:r>
+    </w:p>
+    <w:p>
+      <w:pPr>
+        <w:pStyle w:val="Corpodetexto"/>
+        <w:spacing w:line="360" w:lineRule="auto"/>
+        <w:ind w:firstLine="709"/>
+        <w:jc w:val="both"/>
+      </w:pPr>
+      <w:r>
         <w:t xml:space="preserve">E assim finalizada a explicação da classe </w:t>
       </w:r>
       <w:r>
@@ -25177,7 +25279,11 @@
         <w:t xml:space="preserve">O método de desenvolvimento e implementação deste ponto nesta pesquisa utiliza </w:t>
       </w:r>
       <w:r>
-        <w:t xml:space="preserve">pontos que são menos custosos em questão de recursos computacionais como a ativação e reativação de segmentos já utilizados. A propriedade de instância única de segmentos pois, uma vez já instanciados eles são guardados e não precisam ser novamente. Então a quantidade de </w:t>
+        <w:t xml:space="preserve">pontos </w:t>
+      </w:r>
+      <w:r>
+        <w:lastRenderedPageBreak/>
+        <w:t xml:space="preserve">que são menos custosos em questão de recursos computacionais como a ativação e reativação de segmentos já utilizados. A propriedade de instância única de segmentos pois, uma vez já instanciados eles são guardados e não precisam ser novamente. Então a quantidade de </w:t>
       </w:r>
       <w:r>
         <w:rPr>
@@ -25198,29 +25304,301 @@
           <w:i/>
         </w:rPr>
         <w:t xml:space="preserve"> </w:t>
+      </w:r>
+      <w:r>
+        <w:t xml:space="preserve">e renderização feitas em tempo de execução diminui consideravelmente, contribuição assim para atingir o objetivo de </w:t>
+      </w:r>
+      <w:r>
+        <w:rPr>
+          <w:i/>
+        </w:rPr>
+        <w:t>frames</w:t>
+      </w:r>
+      <w:r>
+        <w:t xml:space="preserve"> por segundo da otimização da aplicação.</w:t>
+      </w:r>
+    </w:p>
+    <w:p>
+      <w:pPr>
+        <w:pStyle w:val="Corpodetexto"/>
+        <w:spacing w:line="360" w:lineRule="auto"/>
+        <w:ind w:firstLine="709"/>
+        <w:jc w:val="both"/>
+      </w:pPr>
+      <w:r>
+        <w:t xml:space="preserve">O último grande ponto a respeito da otimização da performance do jogo, pronto crucial referente a parte de consumo de GPU do jogo é a respeito das texturas dos objetos. Cada objeto do jogo, seja ele o personagem, os obstáculos ou as arvores possui um arquivo de textura que dá a “cara” do objeto. Seja ele o formato e </w:t>
+      </w:r>
+      <w:r>
+        <w:rPr>
+          <w:i/>
+        </w:rPr>
+        <w:t>design</w:t>
+      </w:r>
+      <w:r>
+        <w:t xml:space="preserve"> do tronco, os ossos do personagem principal. E </w:t>
+      </w:r>
+      <w:proofErr w:type="gramStart"/>
+      <w:r>
+        <w:t>pra</w:t>
+      </w:r>
+      <w:proofErr w:type="gramEnd"/>
+      <w:r>
+        <w:t xml:space="preserve"> cada objeto instanciado, é instanciado com ele uma textura, logo quanto mais objetos instanciados em cena, mais texturas instanciadas junto.</w:t>
+      </w:r>
+    </w:p>
+    <w:p>
+      <w:pPr>
+        <w:pStyle w:val="Corpodetexto"/>
+        <w:spacing w:line="360" w:lineRule="auto"/>
+        <w:ind w:firstLine="709"/>
+        <w:jc w:val="both"/>
+      </w:pPr>
+      <w:r>
+        <w:t xml:space="preserve">E arquivos de texturas são bastante custosos em questão de GPU pois geralmente são arquivos bastante detalhados, e que se instanciados em grandes quantidades podem causar uma </w:t>
+      </w:r>
+      <w:r>
+        <w:rPr>
+          <w:i/>
+        </w:rPr>
+        <w:t>overhead</w:t>
+      </w:r>
+      <w:r>
+        <w:t xml:space="preserve"> no dispositivo gráfico do aparelho em que a aplicação está sendo executada.</w:t>
+      </w:r>
+    </w:p>
+    <w:p>
+      <w:pPr>
+        <w:pStyle w:val="Corpodetexto"/>
+        <w:spacing w:line="360" w:lineRule="auto"/>
+        <w:ind w:firstLine="709"/>
+        <w:jc w:val="both"/>
+      </w:pPr>
+      <w:r>
+        <w:t xml:space="preserve">Para resolver esse problema foi utilizado o recurso da </w:t>
+      </w:r>
+      <w:proofErr w:type="spellStart"/>
+      <w:r>
+        <w:t>Unity</w:t>
+      </w:r>
+      <w:proofErr w:type="spellEnd"/>
+      <w:r>
+        <w:t xml:space="preserve"> chamado </w:t>
+      </w:r>
+      <w:r>
+        <w:rPr>
+          <w:i/>
+        </w:rPr>
+        <w:t xml:space="preserve">“GPU </w:t>
+      </w:r>
+      <w:proofErr w:type="spellStart"/>
+      <w:r>
+        <w:rPr>
+          <w:i/>
+        </w:rPr>
+        <w:t>Instancing</w:t>
+      </w:r>
+      <w:proofErr w:type="spellEnd"/>
+      <w:r>
+        <w:rPr>
+          <w:i/>
+        </w:rPr>
+        <w:t>”</w:t>
+      </w:r>
+      <w:r>
+        <w:t xml:space="preserve">. Este recurso é utilizado quando é necessário instanciar muitas cópias de um mesmo material em uma cena. Ele faz isso utilizando um numero muito menor de </w:t>
+      </w:r>
+      <w:r>
+        <w:rPr>
+          <w:i/>
+        </w:rPr>
+        <w:t xml:space="preserve">Draw </w:t>
+      </w:r>
+      <w:proofErr w:type="spellStart"/>
+      <w:r>
+        <w:rPr>
+          <w:i/>
+        </w:rPr>
+        <w:t>Calls</w:t>
+      </w:r>
+      <w:proofErr w:type="spellEnd"/>
+      <w:r>
+        <w:t xml:space="preserve"> que o normal, </w:t>
+      </w:r>
+      <w:proofErr w:type="spellStart"/>
+      <w:r>
+        <w:t>renderizando</w:t>
+      </w:r>
+      <w:proofErr w:type="spellEnd"/>
+      <w:r>
+        <w:t xml:space="preserve"> os objetos agrupando-os o máximo possível, ocasionando em um ganho de performance muito relevante nesse aspecto.</w:t>
+      </w:r>
+    </w:p>
+    <w:p>
+      <w:pPr>
+        <w:pStyle w:val="Corpodetexto"/>
+        <w:spacing w:line="360" w:lineRule="auto"/>
+        <w:ind w:firstLine="709"/>
+        <w:jc w:val="both"/>
+      </w:pPr>
+      <w:r>
+        <w:t xml:space="preserve"> Esse recurso foi utilizado em objetos como as texturas dos obstáculos do jogo, tais como as rampas, os troncos, e todas as outras peças</w:t>
+      </w:r>
+      <w:r>
+        <w:t>, além de ser utilizado nos ossos que o jogador coleta ao longo da fase. Os ossos são colecionáveis do jogo que atribuem pontos ao jogador, e os mesmo são instanciados uma quantidade considerável de vezes.</w:t>
+      </w:r>
+    </w:p>
+    <w:p>
+      <w:pPr>
+        <w:pStyle w:val="Corpodetexto"/>
+        <w:spacing w:line="360" w:lineRule="auto"/>
+        <w:ind w:firstLine="709"/>
+        <w:jc w:val="both"/>
+      </w:pPr>
+      <w:r>
+        <w:t xml:space="preserve">Cada osso tem uma chance de 50% de ser instanciado em um máximo de 15 por segmento, sendo que estão ativos ao mesmo tempo dez segmentos na cena. Considerando as chances haverão em média 75 ossos instanciados em cena, ou seja, 75 texturas e </w:t>
+      </w:r>
+      <w:r>
+        <w:rPr>
+          <w:i/>
+        </w:rPr>
+        <w:t xml:space="preserve">Draw </w:t>
+      </w:r>
+      <w:proofErr w:type="spellStart"/>
+      <w:r>
+        <w:rPr>
+          <w:i/>
+        </w:rPr>
+        <w:t>Calls</w:t>
+      </w:r>
+      <w:proofErr w:type="spellEnd"/>
+      <w:r>
+        <w:t xml:space="preserve"> serão otimizadas utilizando o método de </w:t>
+      </w:r>
+      <w:r>
+        <w:rPr>
+          <w:i/>
+        </w:rPr>
+        <w:t xml:space="preserve">“GPU </w:t>
+      </w:r>
+      <w:proofErr w:type="spellStart"/>
+      <w:r>
+        <w:rPr>
+          <w:i/>
+        </w:rPr>
+        <w:t>Instancing</w:t>
+      </w:r>
+      <w:proofErr w:type="spellEnd"/>
+      <w:r>
+        <w:rPr>
+          <w:i/>
+        </w:rPr>
+        <w:t>”</w:t>
+      </w:r>
+      <w:r>
+        <w:t>.</w:t>
+      </w:r>
+    </w:p>
+    <w:p>
+      <w:pPr>
+        <w:pStyle w:val="Corpodetexto"/>
+        <w:spacing w:line="360" w:lineRule="auto"/>
+        <w:ind w:firstLine="709"/>
+        <w:jc w:val="both"/>
+      </w:pPr>
+      <w:r>
+        <w:t xml:space="preserve">Além do fato de haverem pelo menos dez segmentos ativos em tela, cada um com uma média de quatro peças, e vinte e oito arvores com duas texturas cada, uma </w:t>
+      </w:r>
+      <w:proofErr w:type="gramStart"/>
+      <w:r>
+        <w:t>pra</w:t>
+      </w:r>
+      <w:proofErr w:type="gramEnd"/>
+      <w:r>
+        <w:t xml:space="preserve"> folha e outra para o tronco. Somando tudo isso são mais 96 texturas e </w:t>
+      </w:r>
+      <w:r>
+        <w:rPr>
+          <w:i/>
+        </w:rPr>
+        <w:t xml:space="preserve">Draw </w:t>
+      </w:r>
+      <w:proofErr w:type="spellStart"/>
+      <w:r>
+        <w:rPr>
+          <w:i/>
+        </w:rPr>
+        <w:t>Calls</w:t>
+      </w:r>
+      <w:proofErr w:type="spellEnd"/>
+      <w:r>
+        <w:t xml:space="preserve"> otimizadas em cena com esse método. Sem a utilização desta técnica haveriam 171 texturas independentes entre si instanciadas consumindo cada uma sua porção de processamento, </w:t>
+      </w:r>
+      <w:r>
+        <w:rPr>
+          <w:i/>
+        </w:rPr>
+        <w:t xml:space="preserve">Draw </w:t>
+      </w:r>
+      <w:proofErr w:type="spellStart"/>
+      <w:r>
+        <w:rPr>
+          <w:i/>
+        </w:rPr>
+        <w:t>Calls</w:t>
+      </w:r>
+      <w:proofErr w:type="spellEnd"/>
+      <w:r>
+        <w:t xml:space="preserve"> e chamadas de renderização da GPU, o que causaria uma sobrecarga na parte gráfica do aparelho. </w:t>
+      </w:r>
+    </w:p>
+    <w:p>
+      <w:pPr>
+        <w:pStyle w:val="Corpodetexto"/>
+        <w:spacing w:line="360" w:lineRule="auto"/>
+        <w:ind w:firstLine="709"/>
+        <w:jc w:val="both"/>
+      </w:pPr>
+      <w:r>
+        <w:t>Os pontos acimas destacados nesta seção da pesquisa</w:t>
+      </w:r>
+      <w:r>
+        <w:t xml:space="preserve"> são os aspectos relevantes no que </w:t>
+      </w:r>
+      <w:r>
+        <w:lastRenderedPageBreak/>
+        <w:t xml:space="preserve">tange a otimização do jogo desenvolvido nesta pesquisa. Os outros aspectos do desenvolvimento não possuem impactos significativos ou relevantes o suficiente na performance da aplicação para justificar o seu detalhamento como os anteriormente descritos. Os pontos explicados nesta seção são cruciais para o funcionamento consistente da aplicação com as métricas de otimização estabelecidas e com uma taxa constante de </w:t>
+      </w:r>
+      <w:r>
+        <w:rPr>
+          <w:i/>
+        </w:rPr>
+        <w:t>frames</w:t>
+      </w:r>
+      <w:r>
+        <w:t xml:space="preserve"> por segundo (FPS).</w:t>
+      </w:r>
+    </w:p>
+    <w:p>
+      <w:pPr>
+        <w:pStyle w:val="Corpodetexto"/>
+        <w:spacing w:line="360" w:lineRule="auto"/>
+        <w:ind w:firstLine="709"/>
+        <w:jc w:val="both"/>
+      </w:pPr>
+      <w:r>
+        <w:t xml:space="preserve">Chegando ao ponto final da pesquisa, que é o teste da aplicação finalizada em três modelos de </w:t>
+      </w:r>
+      <w:r>
+        <w:rPr>
+          <w:i/>
+        </w:rPr>
+        <w:t>smartphone</w:t>
+      </w:r>
+      <w:r>
+        <w:t xml:space="preserve"> diferentes, cada um com uma especificação técnica diferente e aparelhos em faixas de preços diferentes, para variar e atingir o máximo de pessoas possíveis com o espaço amostral de aparelhos para testes disponível.</w:t>
       </w:r>
       <w:bookmarkStart w:id="7" w:name="_GoBack"/>
       <w:bookmarkEnd w:id="7"/>
-      <w:r>
-        <w:t xml:space="preserve">e renderização feitas em tempo de execução diminui consideravelmente, contribuição assim para atingir o objetivo de </w:t>
-      </w:r>
-      <w:r>
-        <w:rPr>
-          <w:i/>
-        </w:rPr>
-        <w:t>frames</w:t>
-      </w:r>
-      <w:r>
-        <w:t xml:space="preserve"> por segundo da otimização da aplicação.</w:t>
-      </w:r>
-    </w:p>
-    <w:p>
-      <w:pPr>
-        <w:pStyle w:val="Corpodetexto"/>
-        <w:spacing w:line="360" w:lineRule="auto"/>
-        <w:ind w:firstLine="709"/>
-        <w:jc w:val="both"/>
-      </w:pPr>
     </w:p>
     <w:p>
       <w:pPr>
@@ -28991,7 +29369,7 @@
       <mc:AlternateContent>
         <mc:Choice Requires="wps">
           <w:drawing>
-            <wp:anchor distT="0" distB="0" distL="114300" distR="114300" simplePos="0" relativeHeight="251660800" behindDoc="1" locked="0" layoutInCell="1" allowOverlap="1">
+            <wp:anchor distT="0" distB="0" distL="114300" distR="114300" simplePos="0" relativeHeight="251656704" behindDoc="1" locked="0" layoutInCell="1" allowOverlap="1">
               <wp:simplePos x="0" y="0"/>
               <wp:positionH relativeFrom="page">
                 <wp:posOffset>3770630</wp:posOffset>
@@ -29079,7 +29457,7 @@
               <v:stroke joinstyle="miter"/>
               <v:path gradientshapeok="t" o:connecttype="rect"/>
             </v:shapetype>
-            <v:shape id="Text Box 8" o:spid="_x0000_s1026" type="#_x0000_t202" style="position:absolute;margin-left:296.9pt;margin-top:769.1pt;width:30.05pt;height:16.05pt;z-index:-251655680;visibility:visible;mso-wrap-style:square;mso-width-percent:0;mso-height-percent:0;mso-wrap-distance-left:9pt;mso-wrap-distance-top:0;mso-wrap-distance-right:9pt;mso-wrap-distance-bottom:0;mso-position-horizontal:absolute;mso-position-horizontal-relative:page;mso-position-vertical:absolute;mso-position-vertical-relative:page;mso-width-percent:0;mso-height-percent:0;mso-width-relative:page;mso-height-relative:page;v-text-anchor:top" o:gfxdata="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" filled="f" stroked="f">
+            <v:shape id="Text Box 8" o:spid="_x0000_s1026" type="#_x0000_t202" style="position:absolute;margin-left:296.9pt;margin-top:769.1pt;width:30.05pt;height:16.05pt;z-index:-251659776;visibility:visible;mso-wrap-style:square;mso-width-percent:0;mso-height-percent:0;mso-wrap-distance-left:9pt;mso-wrap-distance-top:0;mso-wrap-distance-right:9pt;mso-wrap-distance-bottom:0;mso-position-horizontal:absolute;mso-position-horizontal-relative:page;mso-position-vertical:absolute;mso-position-vertical-relative:page;mso-width-percent:0;mso-height-percent:0;mso-width-relative:page;mso-height-relative:page;v-text-anchor:top" o:gfxdata="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" filled="f" stroked="f">
               <v:textbox inset="0,0,0,0">
                 <w:txbxContent>
                   <w:p>
@@ -29136,7 +29514,7 @@
       <mc:AlternateContent>
         <mc:Choice Requires="wps">
           <w:drawing>
-            <wp:anchor distT="0" distB="0" distL="114300" distR="114300" simplePos="0" relativeHeight="503292680" behindDoc="1" locked="0" layoutInCell="1" allowOverlap="1">
+            <wp:anchor distT="0" distB="0" distL="114300" distR="114300" simplePos="0" relativeHeight="251658752" behindDoc="1" locked="0" layoutInCell="1" allowOverlap="1">
               <wp:simplePos x="0" y="0"/>
               <wp:positionH relativeFrom="page">
                 <wp:posOffset>6746875</wp:posOffset>
@@ -29223,7 +29601,7 @@
               <v:stroke joinstyle="miter"/>
               <v:path gradientshapeok="t" o:connecttype="rect"/>
             </v:shapetype>
-            <v:shape id="Text Box 7" o:spid="_x0000_s1027" type="#_x0000_t202" style="position:absolute;margin-left:531.25pt;margin-top:780.8pt;width:9.6pt;height:13.05pt;z-index:-23800;visibility:visible;mso-wrap-style:square;mso-width-percent:0;mso-height-percent:0;mso-wrap-distance-left:9pt;mso-wrap-distance-top:0;mso-wrap-distance-right:9pt;mso-wrap-distance-bottom:0;mso-position-horizontal:absolute;mso-position-horizontal-relative:page;mso-position-vertical:absolute;mso-position-vertical-relative:page;mso-width-percent:0;mso-height-percent:0;mso-width-relative:page;mso-height-relative:page;v-text-anchor:top" o:gfxdata="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" filled="f" stroked="f">
+            <v:shape id="Text Box 7" o:spid="_x0000_s1027" type="#_x0000_t202" style="position:absolute;margin-left:531.25pt;margin-top:780.8pt;width:9.6pt;height:13.05pt;z-index:-251657728;visibility:visible;mso-wrap-style:square;mso-width-percent:0;mso-height-percent:0;mso-wrap-distance-left:9pt;mso-wrap-distance-top:0;mso-wrap-distance-right:9pt;mso-wrap-distance-bottom:0;mso-position-horizontal:absolute;mso-position-horizontal-relative:page;mso-position-vertical:absolute;mso-position-vertical-relative:page;mso-width-percent:0;mso-height-percent:0;mso-width-relative:page;mso-height-relative:page;v-text-anchor:top" o:gfxdata="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" filled="f" stroked="f">
               <v:textbox inset="0,0,0,0">
                 <w:txbxContent>
                   <w:p>
@@ -29265,7 +29643,7 @@
       <mc:AlternateContent>
         <mc:Choice Requires="wps">
           <w:drawing>
-            <wp:anchor distT="0" distB="0" distL="114300" distR="114300" simplePos="0" relativeHeight="503292824" behindDoc="1" locked="0" layoutInCell="1" allowOverlap="1" wp14:anchorId="03040A5A" wp14:editId="4D0DDAB6">
+            <wp:anchor distT="0" distB="0" distL="114300" distR="114300" simplePos="0" relativeHeight="251660800" behindDoc="1" locked="0" layoutInCell="1" allowOverlap="1" wp14:anchorId="03040A5A" wp14:editId="4D0DDAB6">
               <wp:simplePos x="0" y="0"/>
               <wp:positionH relativeFrom="page">
                 <wp:posOffset>6675120</wp:posOffset>
@@ -29352,7 +29730,7 @@
               <v:stroke joinstyle="miter"/>
               <v:path gradientshapeok="t" o:connecttype="rect"/>
             </v:shapetype>
-            <v:shape id="Text Box 1" o:spid="_x0000_s1028" type="#_x0000_t202" style="position:absolute;margin-left:525.6pt;margin-top:780.8pt;width:15.3pt;height:13.05pt;z-index:-23656;visibility:visible;mso-wrap-style:square;mso-width-percent:0;mso-height-percent:0;mso-wrap-distance-left:9pt;mso-wrap-distance-top:0;mso-wrap-distance-right:9pt;mso-wrap-distance-bottom:0;mso-position-horizontal:absolute;mso-position-horizontal-relative:page;mso-position-vertical:absolute;mso-position-vertical-relative:page;mso-width-percent:0;mso-height-percent:0;mso-width-relative:page;mso-height-relative:page;v-text-anchor:top" o:gfxdata="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" filled="f" stroked="f">
+            <v:shape id="Text Box 1" o:spid="_x0000_s1028" type="#_x0000_t202" style="position:absolute;margin-left:525.6pt;margin-top:780.8pt;width:15.3pt;height:13.05pt;z-index:-251655680;visibility:visible;mso-wrap-style:square;mso-width-percent:0;mso-height-percent:0;mso-wrap-distance-left:9pt;mso-wrap-distance-top:0;mso-wrap-distance-right:9pt;mso-wrap-distance-bottom:0;mso-position-horizontal:absolute;mso-position-horizontal-relative:page;mso-position-vertical:absolute;mso-position-vertical-relative:page;mso-width-percent:0;mso-height-percent:0;mso-width-relative:page;mso-height-relative:page;v-text-anchor:top" o:gfxdata="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" filled="f" stroked="f">
               <v:textbox inset="0,0,0,0">
                 <w:txbxContent>
                   <w:p>
@@ -29618,6 +29996,92 @@
     </w:lvl>
   </w:abstractNum>
   <w:abstractNum w:abstractNumId="1" w15:restartNumberingAfterBreak="0">
+    <w:nsid w:val="080C6A2B"/>
+    <w:multiLevelType w:val="hybridMultilevel"/>
+    <w:tmpl w:val="93B0671C"/>
+    <w:lvl w:ilvl="0" w:tplc="0416000F">
+      <w:start w:val="1"/>
+      <w:numFmt w:val="decimal"/>
+      <w:lvlText w:val="%1."/>
+      <w:lvlJc w:val="left"/>
+      <w:pPr>
+        <w:ind w:left="720" w:hanging="360"/>
+      </w:pPr>
+    </w:lvl>
+    <w:lvl w:ilvl="1" w:tplc="04160019" w:tentative="1">
+      <w:start w:val="1"/>
+      <w:numFmt w:val="lowerLetter"/>
+      <w:lvlText w:val="%2."/>
+      <w:lvlJc w:val="left"/>
+      <w:pPr>
+        <w:ind w:left="1440" w:hanging="360"/>
+      </w:pPr>
+    </w:lvl>
+    <w:lvl w:ilvl="2" w:tplc="0416001B" w:tentative="1">
+      <w:start w:val="1"/>
+      <w:numFmt w:val="lowerRoman"/>
+      <w:lvlText w:val="%3."/>
+      <w:lvlJc w:val="right"/>
+      <w:pPr>
+        <w:ind w:left="2160" w:hanging="180"/>
+      </w:pPr>
+    </w:lvl>
+    <w:lvl w:ilvl="3" w:tplc="0416000F" w:tentative="1">
+      <w:start w:val="1"/>
+      <w:numFmt w:val="decimal"/>
+      <w:lvlText w:val="%4."/>
+      <w:lvlJc w:val="left"/>
+      <w:pPr>
+        <w:ind w:left="2880" w:hanging="360"/>
+      </w:pPr>
+    </w:lvl>
+    <w:lvl w:ilvl="4" w:tplc="04160019" w:tentative="1">
+      <w:start w:val="1"/>
+      <w:numFmt w:val="lowerLetter"/>
+      <w:lvlText w:val="%5."/>
+      <w:lvlJc w:val="left"/>
+      <w:pPr>
+        <w:ind w:left="3600" w:hanging="360"/>
+      </w:pPr>
+    </w:lvl>
+    <w:lvl w:ilvl="5" w:tplc="0416001B" w:tentative="1">
+      <w:start w:val="1"/>
+      <w:numFmt w:val="lowerRoman"/>
+      <w:lvlText w:val="%6."/>
+      <w:lvlJc w:val="right"/>
+      <w:pPr>
+        <w:ind w:left="4320" w:hanging="180"/>
+      </w:pPr>
+    </w:lvl>
+    <w:lvl w:ilvl="6" w:tplc="0416000F" w:tentative="1">
+      <w:start w:val="1"/>
+      <w:numFmt w:val="decimal"/>
+      <w:lvlText w:val="%7."/>
+      <w:lvlJc w:val="left"/>
+      <w:pPr>
+        <w:ind w:left="5040" w:hanging="360"/>
+      </w:pPr>
+    </w:lvl>
+    <w:lvl w:ilvl="7" w:tplc="04160019" w:tentative="1">
+      <w:start w:val="1"/>
+      <w:numFmt w:val="lowerLetter"/>
+      <w:lvlText w:val="%8."/>
+      <w:lvlJc w:val="left"/>
+      <w:pPr>
+        <w:ind w:left="5760" w:hanging="360"/>
+      </w:pPr>
+    </w:lvl>
+    <w:lvl w:ilvl="8" w:tplc="0416001B" w:tentative="1">
+      <w:start w:val="1"/>
+      <w:numFmt w:val="lowerRoman"/>
+      <w:lvlText w:val="%9."/>
+      <w:lvlJc w:val="right"/>
+      <w:pPr>
+        <w:ind w:left="6480" w:hanging="180"/>
+      </w:pPr>
+    </w:lvl>
+  </w:abstractNum>
+  <w:abstractNum w:abstractNumId="2" w15:restartNumberingAfterBreak="0">
     <w:nsid w:val="3D5B7C15"/>
     <w:multiLevelType w:val="multilevel"/>
     <w:tmpl w:val="62049FBC"/>
@@ -29746,7 +30210,7 @@
       </w:rPr>
     </w:lvl>
   </w:abstractNum>
-  <w:abstractNum w:abstractNumId="2" w15:restartNumberingAfterBreak="0">
+  <w:abstractNum w:abstractNumId="3" w15:restartNumberingAfterBreak="0">
     <w:nsid w:val="4B1B017D"/>
     <w:multiLevelType w:val="hybridMultilevel"/>
     <w:tmpl w:val="6CC4F8EC"/>
@@ -29832,7 +30296,7 @@
       </w:pPr>
     </w:lvl>
   </w:abstractNum>
-  <w:abstractNum w:abstractNumId="3" w15:restartNumberingAfterBreak="0">
+  <w:abstractNum w:abstractNumId="4" w15:restartNumberingAfterBreak="0">
     <w:nsid w:val="540500A7"/>
     <w:multiLevelType w:val="multilevel"/>
     <w:tmpl w:val="35D814F8"/>
@@ -29953,7 +30417,7 @@
       </w:rPr>
     </w:lvl>
   </w:abstractNum>
-  <w:abstractNum w:abstractNumId="4" w15:restartNumberingAfterBreak="0">
+  <w:abstractNum w:abstractNumId="5" w15:restartNumberingAfterBreak="0">
     <w:nsid w:val="69DF4DC1"/>
     <w:multiLevelType w:val="multilevel"/>
     <w:tmpl w:val="4FDE4B38"/>
@@ -30066,7 +30530,7 @@
       </w:rPr>
     </w:lvl>
   </w:abstractNum>
-  <w:abstractNum w:abstractNumId="5" w15:restartNumberingAfterBreak="0">
+  <w:abstractNum w:abstractNumId="6" w15:restartNumberingAfterBreak="0">
     <w:nsid w:val="6BE90D1F"/>
     <w:multiLevelType w:val="hybridMultilevel"/>
     <w:tmpl w:val="454038CA"/>
@@ -30179,7 +30643,7 @@
       </w:rPr>
     </w:lvl>
   </w:abstractNum>
-  <w:abstractNum w:abstractNumId="6" w15:restartNumberingAfterBreak="0">
+  <w:abstractNum w:abstractNumId="7" w15:restartNumberingAfterBreak="0">
     <w:nsid w:val="7D9F1390"/>
     <w:multiLevelType w:val="hybridMultilevel"/>
     <w:tmpl w:val="5A8C39DA"/>
@@ -30290,22 +30754,25 @@
     <w:abstractNumId w:val="0"/>
   </w:num>
   <w:num w:numId="2">
+    <w:abstractNumId w:val="7"/>
+  </w:num>
+  <w:num w:numId="3">
+    <w:abstractNumId w:val="2"/>
+  </w:num>
+  <w:num w:numId="4">
+    <w:abstractNumId w:val="4"/>
+  </w:num>
+  <w:num w:numId="5">
+    <w:abstractNumId w:val="3"/>
+  </w:num>
+  <w:num w:numId="6">
     <w:abstractNumId w:val="6"/>
   </w:num>
-  <w:num w:numId="3">
-    <w:abstractNumId w:val="1"/>
-  </w:num>
-  <w:num w:numId="4">
-    <w:abstractNumId w:val="3"/>
-  </w:num>
-  <w:num w:numId="5">
-    <w:abstractNumId w:val="2"/>
-  </w:num>
-  <w:num w:numId="6">
+  <w:num w:numId="7">
     <w:abstractNumId w:val="5"/>
   </w:num>
-  <w:num w:numId="7">
-    <w:abstractNumId w:val="4"/>
+  <w:num w:numId="8">
+    <w:abstractNumId w:val="1"/>
   </w:num>
 </w:numbering>
 </file>
@@ -31238,7 +31705,7 @@
 </file>
 
 <file path=customXml/itemProps1.xml><?xml version="1.0" encoding="utf-8"?>
-<ds:datastoreItem xmlns:ds="http://schemas.openxmlformats.org/officeDocument/2006/customXml" ds:itemID="{55F2EFDA-4FA2-41A3-9A77-10828EEA304B}">
+<ds:datastoreItem xmlns:ds="http://schemas.openxmlformats.org/officeDocument/2006/customXml" ds:itemID="{5E300D0F-BF7C-48A8-9575-5262ED16C95A}">
   <ds:schemaRefs>
     <ds:schemaRef ds:uri="http://schemas.openxmlformats.org/officeDocument/2006/bibliography"/>
   </ds:schemaRefs>

</xml_diff>

<commit_message>
Versão atualizada TG 23/04/2018
</commit_message>
<xml_diff>
--- a/TG/DEFESA TG.docx
+++ b/TG/DEFESA TG.docx
@@ -25595,17 +25595,1143 @@
         <w:t>smartphone</w:t>
       </w:r>
       <w:r>
-        <w:t xml:space="preserve"> diferentes, cada um com uma especificação técnica diferente e aparelhos em faixas de preços diferentes, para variar e atingir o máximo de pessoas possíveis com o espaço amostral de aparelhos para testes disponível.</w:t>
+        <w:t xml:space="preserve"> diferentes, cada um com uma especificação técnica diferente e em faixas de preços diferentes, para variar e atingir o máximo de </w:t>
+      </w:r>
+      <w:r>
+        <w:t>usuários</w:t>
+      </w:r>
+      <w:r>
+        <w:t xml:space="preserve"> possíveis com o espaço amostral de aparelhos para testes disponível.</w:t>
+      </w:r>
+    </w:p>
+    <w:p>
+      <w:pPr>
+        <w:pStyle w:val="Corpodetexto"/>
+        <w:spacing w:line="360" w:lineRule="auto"/>
+        <w:ind w:firstLine="709"/>
+        <w:jc w:val="both"/>
+      </w:pPr>
+      <w:r>
+        <w:t xml:space="preserve">Os testes serão realizados da seguinte forma, serão coletados 300 </w:t>
+      </w:r>
+      <w:r>
+        <w:rPr>
+          <w:i/>
+        </w:rPr>
+        <w:t>frames</w:t>
+      </w:r>
+      <w:r>
+        <w:t xml:space="preserve"> de informação do jogo, o que equivale a cinco segundos de jogo, de quatro partes diferentes do ciclo de vida da aplicação.</w:t>
+      </w:r>
+      <w:r>
+        <w:t xml:space="preserve"> As informações serão coletadas utilizando a ferramenta </w:t>
+      </w:r>
+      <w:r>
+        <w:rPr>
+          <w:i/>
+        </w:rPr>
+        <w:t>Profiler</w:t>
+      </w:r>
+      <w:r>
+        <w:t xml:space="preserve">, da </w:t>
+      </w:r>
+      <w:proofErr w:type="spellStart"/>
+      <w:r>
+        <w:t>Unity</w:t>
+      </w:r>
+      <w:proofErr w:type="spellEnd"/>
+      <w:r>
+        <w:t>, como explicado anteriormente.</w:t>
+      </w:r>
+      <w:r>
+        <w:t xml:space="preserve"> Serão coletadas informações da tela inicial, do início do jogo</w:t>
+      </w:r>
+      <w:r>
+        <w:t xml:space="preserve">, também chamado de </w:t>
+      </w:r>
+      <w:r>
+        <w:rPr>
+          <w:i/>
+        </w:rPr>
+        <w:t>“</w:t>
+      </w:r>
+      <w:proofErr w:type="spellStart"/>
+      <w:r>
+        <w:rPr>
+          <w:i/>
+        </w:rPr>
+        <w:t>EarlyGame</w:t>
+      </w:r>
+      <w:proofErr w:type="spellEnd"/>
+      <w:r>
+        <w:rPr>
+          <w:i/>
+        </w:rPr>
+        <w:t>”</w:t>
+      </w:r>
+      <w:r>
+        <w:t xml:space="preserve">, de um tempo de jogo mediano, cerca de 45 segundos </w:t>
+      </w:r>
+      <w:r>
+        <w:t>a</w:t>
+      </w:r>
+      <w:r>
+        <w:t xml:space="preserve"> 1 minuto de </w:t>
+      </w:r>
+      <w:r>
+        <w:rPr>
+          <w:i/>
+        </w:rPr>
+        <w:t>gameplay</w:t>
+      </w:r>
+      <w:r>
+        <w:t xml:space="preserve"> chamado de “</w:t>
+      </w:r>
+      <w:proofErr w:type="spellStart"/>
+      <w:r>
+        <w:rPr>
+          <w:i/>
+        </w:rPr>
+        <w:t>MidGame</w:t>
+      </w:r>
+      <w:proofErr w:type="spellEnd"/>
+      <w:r>
+        <w:rPr>
+          <w:i/>
+        </w:rPr>
+        <w:t>”</w:t>
+      </w:r>
+      <w:r>
+        <w:t>, e por ultimo informações do jogo quando o jogador já o jogou por cinco minutos ou mais</w:t>
+      </w:r>
+      <w:r>
+        <w:t>, chamado de “</w:t>
+      </w:r>
+      <w:proofErr w:type="spellStart"/>
+      <w:r>
+        <w:rPr>
+          <w:i/>
+        </w:rPr>
+        <w:t>LateGame</w:t>
+      </w:r>
+      <w:proofErr w:type="spellEnd"/>
+      <w:r>
+        <w:rPr>
+          <w:i/>
+        </w:rPr>
+        <w:t>”</w:t>
+      </w:r>
+      <w:r>
+        <w:t>.</w:t>
+      </w:r>
+    </w:p>
+    <w:p>
+      <w:pPr>
+        <w:pStyle w:val="Corpodetexto"/>
+        <w:spacing w:line="360" w:lineRule="auto"/>
+        <w:ind w:firstLine="709"/>
+        <w:jc w:val="both"/>
+      </w:pPr>
+      <w:r>
+        <w:t>A coleta de informações será realizada dessa forma pois em cada um dos períodos citados a aplicação pode se comportar de maneira diferente com relação ao uso de recursos, logo, analisando essas quatro principais etapas do ciclo de vida da aplicação pode se ter uma noção geral do desempenho total do jogo d</w:t>
+      </w:r>
+      <w:r>
+        <w:t>esta</w:t>
+      </w:r>
+      <w:r>
+        <w:t xml:space="preserve"> pesquisa.</w:t>
+      </w:r>
+    </w:p>
+    <w:p>
+      <w:pPr>
+        <w:pStyle w:val="Corpodetexto"/>
+        <w:spacing w:line="360" w:lineRule="auto"/>
+        <w:ind w:firstLine="709"/>
+        <w:jc w:val="both"/>
+      </w:pPr>
+      <w:r>
+        <w:t xml:space="preserve">O primeiro teste foi realizado em um </w:t>
+      </w:r>
+      <w:r>
+        <w:rPr>
+          <w:i/>
+        </w:rPr>
+        <w:t>smartphone</w:t>
+      </w:r>
+      <w:r>
+        <w:t xml:space="preserve"> da marca ASUS, modelo </w:t>
+      </w:r>
+      <w:proofErr w:type="spellStart"/>
+      <w:r>
+        <w:t>Zenfone</w:t>
+      </w:r>
+      <w:proofErr w:type="spellEnd"/>
+      <w:r>
+        <w:t xml:space="preserve"> 5. Esse é o </w:t>
+      </w:r>
+      <w:r>
+        <w:t>aparelho</w:t>
+      </w:r>
+      <w:r>
+        <w:t xml:space="preserve"> que tem as configurações e capacidades técnicas mais modestas dos três, por já ser um modelo relativamente antigo.</w:t>
+      </w:r>
+      <w:r>
+        <w:t xml:space="preserve"> A imagem a seguir mostra as informações referentes a tela inicial do jogo.</w:t>
+      </w:r>
+    </w:p>
+    <w:p>
+      <w:pPr>
+        <w:pStyle w:val="Corpodetexto"/>
+        <w:spacing w:line="360" w:lineRule="auto"/>
+        <w:jc w:val="both"/>
+      </w:pPr>
+    </w:p>
+    <w:p>
+      <w:pPr>
+        <w:pStyle w:val="Corpodetexto"/>
+        <w:spacing w:line="360" w:lineRule="auto"/>
+        <w:jc w:val="both"/>
+      </w:pPr>
+      <w:r>
+        <w:rPr>
+          <w:noProof/>
+        </w:rPr>
+        <w:lastRenderedPageBreak/>
+        <w:drawing>
+          <wp:inline distT="0" distB="0" distL="0" distR="0">
+            <wp:extent cx="6051550" cy="5200650"/>
+            <wp:effectExtent l="0" t="0" r="6350" b="0"/>
+            <wp:docPr id="22" name="Imagem 22"/>
+            <wp:cNvGraphicFramePr>
+              <a:graphicFrameLocks xmlns:a="http://schemas.openxmlformats.org/drawingml/2006/main" noChangeAspect="1"/>
+            </wp:cNvGraphicFramePr>
+            <a:graphic xmlns:a="http://schemas.openxmlformats.org/drawingml/2006/main">
+              <a:graphicData uri="http://schemas.openxmlformats.org/drawingml/2006/picture">
+                <pic:pic xmlns:pic="http://schemas.openxmlformats.org/drawingml/2006/picture">
+                  <pic:nvPicPr>
+                    <pic:cNvPr id="22" name="Captura de Tela (35).png"/>
+                    <pic:cNvPicPr/>
+                  </pic:nvPicPr>
+                  <pic:blipFill>
+                    <a:blip r:embed="rId32">
+                      <a:extLst>
+                        <a:ext uri="{28A0092B-C50C-407E-A947-70E740481C1C}">
+                          <a14:useLocalDpi xmlns:a14="http://schemas.microsoft.com/office/drawing/2010/main" val="0"/>
+                        </a:ext>
+                      </a:extLst>
+                    </a:blip>
+                    <a:stretch>
+                      <a:fillRect/>
+                    </a:stretch>
+                  </pic:blipFill>
+                  <pic:spPr>
+                    <a:xfrm>
+                      <a:off x="0" y="0"/>
+                      <a:ext cx="6051550" cy="5200650"/>
+                    </a:xfrm>
+                    <a:prstGeom prst="rect">
+                      <a:avLst/>
+                    </a:prstGeom>
+                  </pic:spPr>
+                </pic:pic>
+              </a:graphicData>
+            </a:graphic>
+          </wp:inline>
+        </w:drawing>
+      </w:r>
+    </w:p>
+    <w:p>
+      <w:pPr>
+        <w:pStyle w:val="Corpodetexto"/>
+        <w:spacing w:line="360" w:lineRule="auto"/>
+        <w:jc w:val="both"/>
+      </w:pPr>
+      <w:r>
+        <w:t>//FONTE</w:t>
+      </w:r>
+    </w:p>
+    <w:p>
+      <w:pPr>
+        <w:pStyle w:val="Corpodetexto"/>
+        <w:spacing w:line="360" w:lineRule="auto"/>
+        <w:jc w:val="both"/>
+      </w:pPr>
+    </w:p>
+    <w:p>
+      <w:pPr>
+        <w:pStyle w:val="Corpodetexto"/>
+        <w:spacing w:line="360" w:lineRule="auto"/>
+        <w:ind w:firstLine="709"/>
+        <w:jc w:val="both"/>
+      </w:pPr>
+      <w:r>
+        <w:t xml:space="preserve">A imagem mostra o gráfico da performance do aparelho. As setas brancas mostram as marcações de a quantos </w:t>
+      </w:r>
+      <w:r>
+        <w:rPr>
+          <w:i/>
+        </w:rPr>
+        <w:t>frames</w:t>
+      </w:r>
+      <w:r>
+        <w:t xml:space="preserve"> por segundo está a aplicação. Como pode ser observado a aplicação mantem uma média constante de 45 a 60 </w:t>
+      </w:r>
+      <w:r>
+        <w:rPr>
+          <w:i/>
+        </w:rPr>
+        <w:t>FPS</w:t>
+      </w:r>
+      <w:r>
+        <w:t xml:space="preserve">, quantidade considerada excelente, pois a quantidade de </w:t>
+      </w:r>
+      <w:r>
+        <w:rPr>
+          <w:i/>
+        </w:rPr>
+        <w:t>FPS</w:t>
+      </w:r>
+      <w:r>
+        <w:t xml:space="preserve"> considerada ótima para jogos em </w:t>
+      </w:r>
+      <w:r>
+        <w:rPr>
+          <w:i/>
+        </w:rPr>
+        <w:t>smartphones</w:t>
+      </w:r>
+      <w:r>
+        <w:t xml:space="preserve"> é de 20 a 30 </w:t>
+      </w:r>
+      <w:r>
+        <w:rPr>
+          <w:i/>
+        </w:rPr>
+        <w:t>frames</w:t>
+      </w:r>
+      <w:r>
+        <w:t xml:space="preserve"> por segundo, logo, o gráfico mostra que apesar do que já possui a aplicação possui bastante espaço para expansão melhorias e adição de recursos sem impacto significativo na performance.</w:t>
+      </w:r>
+    </w:p>
+    <w:p>
+      <w:pPr>
+        <w:pStyle w:val="Corpodetexto"/>
+        <w:spacing w:line="360" w:lineRule="auto"/>
+        <w:ind w:firstLine="709"/>
+        <w:jc w:val="both"/>
+      </w:pPr>
+      <w:r>
+        <w:t>Esses pequenos “</w:t>
+      </w:r>
+      <w:proofErr w:type="spellStart"/>
+      <w:r>
+        <w:rPr>
+          <w:i/>
+        </w:rPr>
+        <w:t>spikes</w:t>
+      </w:r>
+      <w:proofErr w:type="spellEnd"/>
+      <w:r>
+        <w:t>” de performance no gráfico são no inicio a aplicação carregando ainda, por se tratar da tela inicial, e os seguintes são pequenas atualizações do “</w:t>
+      </w:r>
+      <w:proofErr w:type="spellStart"/>
+      <w:r>
+        <w:rPr>
+          <w:i/>
+        </w:rPr>
+        <w:t>Anumator</w:t>
+      </w:r>
+      <w:proofErr w:type="spellEnd"/>
+      <w:r>
+        <w:t xml:space="preserve">” da </w:t>
+      </w:r>
+      <w:proofErr w:type="spellStart"/>
+      <w:r>
+        <w:t>Unity</w:t>
+      </w:r>
+      <w:proofErr w:type="spellEnd"/>
+      <w:r>
+        <w:t>, componente responsável por gerenciar as animações de interface de usuário na aplicação apresentada.</w:t>
+      </w:r>
+    </w:p>
+    <w:p>
+      <w:pPr>
+        <w:pStyle w:val="Corpodetexto"/>
+        <w:spacing w:line="360" w:lineRule="auto"/>
+        <w:ind w:firstLine="709"/>
+        <w:jc w:val="both"/>
+      </w:pPr>
+      <w:r>
+        <w:tab/>
+        <w:t xml:space="preserve">Além de durarem apenas um </w:t>
+      </w:r>
+      <w:r>
+        <w:rPr>
+          <w:i/>
+        </w:rPr>
+        <w:t>frame</w:t>
+      </w:r>
+      <w:r>
+        <w:t xml:space="preserve">, o que neste caso é irrelevante para a performance e imperceptível, eles não abaixam a taxa de </w:t>
+      </w:r>
+      <w:r>
+        <w:rPr>
+          <w:i/>
+        </w:rPr>
+        <w:t>frames</w:t>
+      </w:r>
+      <w:r>
+        <w:t xml:space="preserve"> para menos de 30 </w:t>
+      </w:r>
+      <w:r>
+        <w:rPr>
+          <w:i/>
+        </w:rPr>
+        <w:t>FPS</w:t>
+      </w:r>
+      <w:r>
+        <w:t xml:space="preserve"> em nenhum momento </w:t>
+      </w:r>
+      <w:r>
+        <w:lastRenderedPageBreak/>
+        <w:t>como demonstrado, mantendo assim a aplicação acima do esperado até nos picos de performance.</w:t>
+      </w:r>
+    </w:p>
+    <w:p>
+      <w:pPr>
+        <w:pStyle w:val="Corpodetexto"/>
+        <w:spacing w:line="360" w:lineRule="auto"/>
+        <w:ind w:firstLine="709"/>
+        <w:jc w:val="both"/>
+      </w:pPr>
+      <w:r>
+        <w:t xml:space="preserve">A próxima imagem mostra a performance do jogo em seu </w:t>
+      </w:r>
+      <w:proofErr w:type="spellStart"/>
+      <w:r>
+        <w:t>inicio</w:t>
+      </w:r>
+      <w:proofErr w:type="spellEnd"/>
+      <w:r>
+        <w:t>,</w:t>
+      </w:r>
+      <w:r>
+        <w:t xml:space="preserve"> como explicado anteriormente</w:t>
+      </w:r>
+      <w:r>
+        <w:t>.</w:t>
+      </w:r>
+    </w:p>
+    <w:p>
+      <w:pPr>
+        <w:pStyle w:val="Corpodetexto"/>
+        <w:spacing w:line="360" w:lineRule="auto"/>
+        <w:ind w:firstLine="709"/>
+        <w:jc w:val="both"/>
+      </w:pPr>
+    </w:p>
+    <w:p>
+      <w:pPr>
+        <w:pStyle w:val="Corpodetexto"/>
+        <w:spacing w:line="360" w:lineRule="auto"/>
+        <w:jc w:val="both"/>
+      </w:pPr>
+      <w:r>
+        <w:rPr>
+          <w:noProof/>
+        </w:rPr>
+        <w:drawing>
+          <wp:inline distT="0" distB="0" distL="0" distR="0">
+            <wp:extent cx="6051550" cy="5226050"/>
+            <wp:effectExtent l="0" t="0" r="6350" b="0"/>
+            <wp:docPr id="24" name="Imagem 24"/>
+            <wp:cNvGraphicFramePr>
+              <a:graphicFrameLocks xmlns:a="http://schemas.openxmlformats.org/drawingml/2006/main" noChangeAspect="1"/>
+            </wp:cNvGraphicFramePr>
+            <a:graphic xmlns:a="http://schemas.openxmlformats.org/drawingml/2006/main">
+              <a:graphicData uri="http://schemas.openxmlformats.org/drawingml/2006/picture">
+                <pic:pic xmlns:pic="http://schemas.openxmlformats.org/drawingml/2006/picture">
+                  <pic:nvPicPr>
+                    <pic:cNvPr id="24" name="Captura de Tela (36).png"/>
+                    <pic:cNvPicPr/>
+                  </pic:nvPicPr>
+                  <pic:blipFill>
+                    <a:blip r:embed="rId33">
+                      <a:extLst>
+                        <a:ext uri="{28A0092B-C50C-407E-A947-70E740481C1C}">
+                          <a14:useLocalDpi xmlns:a14="http://schemas.microsoft.com/office/drawing/2010/main" val="0"/>
+                        </a:ext>
+                      </a:extLst>
+                    </a:blip>
+                    <a:stretch>
+                      <a:fillRect/>
+                    </a:stretch>
+                  </pic:blipFill>
+                  <pic:spPr>
+                    <a:xfrm>
+                      <a:off x="0" y="0"/>
+                      <a:ext cx="6051550" cy="5226050"/>
+                    </a:xfrm>
+                    <a:prstGeom prst="rect">
+                      <a:avLst/>
+                    </a:prstGeom>
+                  </pic:spPr>
+                </pic:pic>
+              </a:graphicData>
+            </a:graphic>
+          </wp:inline>
+        </w:drawing>
+      </w:r>
+    </w:p>
+    <w:p>
+      <w:pPr>
+        <w:pStyle w:val="Corpodetexto"/>
+        <w:spacing w:line="360" w:lineRule="auto"/>
+        <w:jc w:val="both"/>
+      </w:pPr>
+      <w:r>
+        <w:t>//FONTE</w:t>
+      </w:r>
+    </w:p>
+    <w:p>
+      <w:pPr>
+        <w:pStyle w:val="Corpodetexto"/>
+        <w:spacing w:line="360" w:lineRule="auto"/>
+        <w:jc w:val="both"/>
+      </w:pPr>
+    </w:p>
+    <w:p>
+      <w:pPr>
+        <w:pStyle w:val="Corpodetexto"/>
+        <w:spacing w:line="360" w:lineRule="auto"/>
+        <w:ind w:firstLine="709"/>
+        <w:jc w:val="both"/>
+      </w:pPr>
+      <w:r>
+        <w:tab/>
+        <w:t xml:space="preserve">Como pode ser observado o padrão do gráfico já é bem diferente do anterior, pois ao mesmo tempo estão acontecendo ativações de objetos, instanciação dos mesmos, a mecânica de </w:t>
+      </w:r>
+      <w:proofErr w:type="spellStart"/>
+      <w:r>
+        <w:rPr>
+          <w:i/>
+        </w:rPr>
+        <w:t>Object</w:t>
+      </w:r>
+      <w:proofErr w:type="spellEnd"/>
+      <w:r>
+        <w:rPr>
+          <w:i/>
+        </w:rPr>
+        <w:t xml:space="preserve"> </w:t>
+      </w:r>
+      <w:proofErr w:type="spellStart"/>
+      <w:r>
+        <w:rPr>
+          <w:i/>
+        </w:rPr>
+        <w:t>Pooling</w:t>
+      </w:r>
+      <w:proofErr w:type="spellEnd"/>
+      <w:r>
+        <w:t xml:space="preserve">, entre outras diversas coisas. A aplicação mantém uma média de 45 </w:t>
+      </w:r>
+      <w:r>
+        <w:rPr>
+          <w:i/>
+        </w:rPr>
+        <w:t>FPS</w:t>
+      </w:r>
+      <w:r>
+        <w:t xml:space="preserve"> durante a execução do jogo em seu início, apresentando picos de performance a cada 15 </w:t>
+      </w:r>
+      <w:r>
+        <w:rPr>
+          <w:i/>
+        </w:rPr>
+        <w:t>frames</w:t>
+      </w:r>
+      <w:r>
+        <w:t xml:space="preserve"> em média. Esses picos são causados, como demonstrado na imagem pela seta </w:t>
+      </w:r>
+      <w:r>
+        <w:t>preta</w:t>
+      </w:r>
+      <w:r>
+        <w:t>, pelo “</w:t>
+      </w:r>
+      <w:proofErr w:type="spellStart"/>
+      <w:r>
+        <w:rPr>
+          <w:i/>
+        </w:rPr>
+        <w:t>PostLateUpdate</w:t>
+      </w:r>
+      <w:proofErr w:type="spellEnd"/>
+      <w:r>
+        <w:t xml:space="preserve">” da </w:t>
+      </w:r>
+      <w:proofErr w:type="spellStart"/>
+      <w:r>
+        <w:t>Unity</w:t>
+      </w:r>
+      <w:proofErr w:type="spellEnd"/>
+      <w:r>
+        <w:t>, essa função está gerenciando e cuidando das operações relacionadas a renderização de texturas e objetos, sendo eles de cena ou de interface de usuário.</w:t>
+      </w:r>
+    </w:p>
+    <w:p>
+      <w:pPr>
+        <w:pStyle w:val="Corpodetexto"/>
+        <w:spacing w:line="360" w:lineRule="auto"/>
+        <w:ind w:firstLine="709"/>
+        <w:jc w:val="both"/>
+      </w:pPr>
+      <w:r>
+        <w:lastRenderedPageBreak/>
+        <w:t>Logo, por se tratar da parte gráfica</w:t>
+      </w:r>
+      <w:r>
+        <w:t>, diz-se que a aplicação está “</w:t>
+      </w:r>
+      <w:r>
+        <w:rPr>
+          <w:i/>
+        </w:rPr>
+        <w:t xml:space="preserve">GPU </w:t>
+      </w:r>
+      <w:proofErr w:type="spellStart"/>
+      <w:r>
+        <w:rPr>
+          <w:i/>
+        </w:rPr>
+        <w:t>Bound</w:t>
+      </w:r>
+      <w:proofErr w:type="spellEnd"/>
+      <w:r>
+        <w:t xml:space="preserve">” no momento, pelo fato de a parte gráfica estar em execução no momento e o processador estar em espera, ocioso, até a parte gráfica ser finalizada naquele </w:t>
+      </w:r>
+      <w:r>
+        <w:rPr>
+          <w:i/>
+        </w:rPr>
+        <w:t>frame</w:t>
+      </w:r>
+      <w:r>
+        <w:t xml:space="preserve"> ou </w:t>
+      </w:r>
+      <w:r>
+        <w:rPr>
+          <w:i/>
+        </w:rPr>
+        <w:t>frames</w:t>
+      </w:r>
+      <w:r>
+        <w:t xml:space="preserve">. A parte gráfica dos </w:t>
+      </w:r>
+      <w:r>
+        <w:rPr>
+          <w:i/>
+        </w:rPr>
+        <w:t>smartphones</w:t>
+      </w:r>
+      <w:r>
+        <w:t xml:space="preserve"> modernos vem evoluindo bastante, mas, por diversos fatores, ainda é bastante inferior comparada a dos computadores, causando essa dificuldade quando o assunto é gráfico.</w:t>
+      </w:r>
+    </w:p>
+    <w:p>
+      <w:pPr>
+        <w:pStyle w:val="Corpodetexto"/>
+        <w:spacing w:line="360" w:lineRule="auto"/>
+        <w:ind w:firstLine="709"/>
+        <w:jc w:val="both"/>
+      </w:pPr>
+      <w:r>
+        <w:t xml:space="preserve">Mas como explicado no gráfico anterior esses picos não levam a aplicação em nenhum momento a menos de 30 </w:t>
+      </w:r>
+      <w:r>
+        <w:rPr>
+          <w:i/>
+        </w:rPr>
+        <w:t>FPS</w:t>
+      </w:r>
+      <w:r>
+        <w:t>, mantendo a mesma na região ótima para o jogo e plataforma desenvolvidos.</w:t>
+      </w:r>
+    </w:p>
+    <w:p>
+      <w:pPr>
+        <w:pStyle w:val="Corpodetexto"/>
+        <w:spacing w:line="360" w:lineRule="auto"/>
+        <w:ind w:firstLine="709"/>
+        <w:jc w:val="both"/>
+      </w:pPr>
+      <w:r>
+        <w:t xml:space="preserve">As duas próximas imagens </w:t>
+      </w:r>
+      <w:r>
+        <w:t>mostram a análise da performance do jogo durante o “</w:t>
+      </w:r>
+      <w:proofErr w:type="spellStart"/>
+      <w:r>
+        <w:rPr>
+          <w:i/>
+        </w:rPr>
+        <w:t>MidGame</w:t>
+      </w:r>
+      <w:proofErr w:type="spellEnd"/>
+      <w:r>
+        <w:t>” e “</w:t>
+      </w:r>
+      <w:proofErr w:type="spellStart"/>
+      <w:r>
+        <w:rPr>
+          <w:i/>
+        </w:rPr>
+        <w:t>LateGame</w:t>
+      </w:r>
+      <w:proofErr w:type="spellEnd"/>
+      <w:r>
+        <w:rPr>
+          <w:i/>
+        </w:rPr>
+        <w:t>”</w:t>
+      </w:r>
+      <w:r>
+        <w:t>. As duas serão explicadas em conjuntos pois são complementares uma à outra.</w:t>
+      </w:r>
+    </w:p>
+    <w:p>
+      <w:pPr>
+        <w:pStyle w:val="Corpodetexto"/>
+        <w:spacing w:line="360" w:lineRule="auto"/>
+        <w:jc w:val="both"/>
+      </w:pPr>
+    </w:p>
+    <w:p>
+      <w:pPr>
+        <w:pStyle w:val="Corpodetexto"/>
+        <w:spacing w:line="360" w:lineRule="auto"/>
+        <w:jc w:val="both"/>
+      </w:pPr>
+      <w:r>
+        <w:rPr>
+          <w:noProof/>
+        </w:rPr>
+        <w:drawing>
+          <wp:inline distT="0" distB="0" distL="0" distR="0">
+            <wp:extent cx="6051550" cy="5239385"/>
+            <wp:effectExtent l="0" t="0" r="6350" b="0"/>
+            <wp:docPr id="25" name="Imagem 25"/>
+            <wp:cNvGraphicFramePr>
+              <a:graphicFrameLocks xmlns:a="http://schemas.openxmlformats.org/drawingml/2006/main" noChangeAspect="1"/>
+            </wp:cNvGraphicFramePr>
+            <a:graphic xmlns:a="http://schemas.openxmlformats.org/drawingml/2006/main">
+              <a:graphicData uri="http://schemas.openxmlformats.org/drawingml/2006/picture">
+                <pic:pic xmlns:pic="http://schemas.openxmlformats.org/drawingml/2006/picture">
+                  <pic:nvPicPr>
+                    <pic:cNvPr id="25" name="Captura de Tela (37).png"/>
+                    <pic:cNvPicPr/>
+                  </pic:nvPicPr>
+                  <pic:blipFill>
+                    <a:blip r:embed="rId34">
+                      <a:extLst>
+                        <a:ext uri="{28A0092B-C50C-407E-A947-70E740481C1C}">
+                          <a14:useLocalDpi xmlns:a14="http://schemas.microsoft.com/office/drawing/2010/main" val="0"/>
+                        </a:ext>
+                      </a:extLst>
+                    </a:blip>
+                    <a:stretch>
+                      <a:fillRect/>
+                    </a:stretch>
+                  </pic:blipFill>
+                  <pic:spPr>
+                    <a:xfrm>
+                      <a:off x="0" y="0"/>
+                      <a:ext cx="6051550" cy="5239385"/>
+                    </a:xfrm>
+                    <a:prstGeom prst="rect">
+                      <a:avLst/>
+                    </a:prstGeom>
+                  </pic:spPr>
+                </pic:pic>
+              </a:graphicData>
+            </a:graphic>
+          </wp:inline>
+        </w:drawing>
+      </w:r>
+    </w:p>
+    <w:p>
+      <w:pPr>
+        <w:pStyle w:val="Corpodetexto"/>
+        <w:spacing w:line="360" w:lineRule="auto"/>
+        <w:jc w:val="both"/>
+      </w:pPr>
+      <w:r>
+        <w:t>//FONTE</w:t>
+      </w:r>
+    </w:p>
+    <w:p>
+      <w:pPr>
+        <w:pStyle w:val="Corpodetexto"/>
+        <w:spacing w:line="360" w:lineRule="auto"/>
+        <w:jc w:val="both"/>
+      </w:pPr>
+      <w:r>
+        <w:rPr>
+          <w:noProof/>
+        </w:rPr>
+        <w:lastRenderedPageBreak/>
+        <w:drawing>
+          <wp:inline distT="0" distB="0" distL="0" distR="0">
+            <wp:extent cx="6051550" cy="5202555"/>
+            <wp:effectExtent l="0" t="0" r="6350" b="0"/>
+            <wp:docPr id="26" name="Imagem 26"/>
+            <wp:cNvGraphicFramePr>
+              <a:graphicFrameLocks xmlns:a="http://schemas.openxmlformats.org/drawingml/2006/main" noChangeAspect="1"/>
+            </wp:cNvGraphicFramePr>
+            <a:graphic xmlns:a="http://schemas.openxmlformats.org/drawingml/2006/main">
+              <a:graphicData uri="http://schemas.openxmlformats.org/drawingml/2006/picture">
+                <pic:pic xmlns:pic="http://schemas.openxmlformats.org/drawingml/2006/picture">
+                  <pic:nvPicPr>
+                    <pic:cNvPr id="26" name="Captura de Tela (38).png"/>
+                    <pic:cNvPicPr/>
+                  </pic:nvPicPr>
+                  <pic:blipFill>
+                    <a:blip r:embed="rId35">
+                      <a:extLst>
+                        <a:ext uri="{28A0092B-C50C-407E-A947-70E740481C1C}">
+                          <a14:useLocalDpi xmlns:a14="http://schemas.microsoft.com/office/drawing/2010/main" val="0"/>
+                        </a:ext>
+                      </a:extLst>
+                    </a:blip>
+                    <a:stretch>
+                      <a:fillRect/>
+                    </a:stretch>
+                  </pic:blipFill>
+                  <pic:spPr>
+                    <a:xfrm>
+                      <a:off x="0" y="0"/>
+                      <a:ext cx="6051550" cy="5202555"/>
+                    </a:xfrm>
+                    <a:prstGeom prst="rect">
+                      <a:avLst/>
+                    </a:prstGeom>
+                  </pic:spPr>
+                </pic:pic>
+              </a:graphicData>
+            </a:graphic>
+          </wp:inline>
+        </w:drawing>
+      </w:r>
+    </w:p>
+    <w:p>
+      <w:pPr>
+        <w:pStyle w:val="Corpodetexto"/>
+        <w:spacing w:line="360" w:lineRule="auto"/>
+        <w:jc w:val="both"/>
+      </w:pPr>
+      <w:r>
+        <w:t>//FONTE</w:t>
+      </w:r>
+    </w:p>
+    <w:p>
+      <w:pPr>
+        <w:pStyle w:val="Corpodetexto"/>
+        <w:spacing w:line="360" w:lineRule="auto"/>
+        <w:jc w:val="both"/>
+      </w:pPr>
+    </w:p>
+    <w:p>
+      <w:pPr>
+        <w:pStyle w:val="Corpodetexto"/>
+        <w:spacing w:line="360" w:lineRule="auto"/>
+        <w:ind w:firstLine="709"/>
+        <w:jc w:val="both"/>
+      </w:pPr>
+      <w:r>
+        <w:t>A primeira imagem, demonstrando a performance no “</w:t>
+      </w:r>
+      <w:proofErr w:type="spellStart"/>
+      <w:r>
+        <w:rPr>
+          <w:i/>
+        </w:rPr>
+        <w:t>MidGame</w:t>
+      </w:r>
+      <w:proofErr w:type="spellEnd"/>
+      <w:r>
+        <w:t>”</w:t>
+      </w:r>
+      <w:r>
+        <w:t xml:space="preserve"> do jogo, mostra no início diversos picos de performance, alguns chegando na margem dos 20</w:t>
+      </w:r>
+      <w:r>
+        <w:rPr>
+          <w:i/>
+        </w:rPr>
+        <w:t xml:space="preserve"> FPS</w:t>
+      </w:r>
+      <w:r>
+        <w:t>. Isso se deve ao fato de o “</w:t>
+      </w:r>
+      <w:proofErr w:type="spellStart"/>
+      <w:r>
+        <w:rPr>
+          <w:i/>
+        </w:rPr>
+        <w:t>MidGame</w:t>
+      </w:r>
+      <w:proofErr w:type="spellEnd"/>
+      <w:r>
+        <w:t xml:space="preserve">” ser o período do jogo que pode ser considerado mais custoso. Pelo fato de que é durante ele que o </w:t>
+      </w:r>
+      <w:proofErr w:type="spellStart"/>
+      <w:r>
+        <w:rPr>
+          <w:i/>
+        </w:rPr>
+        <w:t>GarbageCollector</w:t>
+      </w:r>
+      <w:proofErr w:type="spellEnd"/>
+      <w:r>
+        <w:t xml:space="preserve"> começará a apresentar um padrão constante pois a memória começa a estabilizar seu uso nesse período.</w:t>
+      </w:r>
+    </w:p>
+    <w:p>
+      <w:pPr>
+        <w:pStyle w:val="Corpodetexto"/>
+        <w:spacing w:line="360" w:lineRule="auto"/>
+        <w:ind w:firstLine="709"/>
+        <w:jc w:val="both"/>
+      </w:pPr>
+      <w:r>
+        <w:t xml:space="preserve">Este também é o momento onde o </w:t>
+      </w:r>
+      <w:r>
+        <w:rPr>
+          <w:i/>
+        </w:rPr>
+        <w:t>script</w:t>
+      </w:r>
+      <w:r>
+        <w:t xml:space="preserve"> de </w:t>
+      </w:r>
+      <w:proofErr w:type="spellStart"/>
+      <w:r>
+        <w:rPr>
+          <w:i/>
+        </w:rPr>
+        <w:t>Object</w:t>
+      </w:r>
+      <w:proofErr w:type="spellEnd"/>
+      <w:r>
+        <w:rPr>
+          <w:i/>
+        </w:rPr>
+        <w:t xml:space="preserve"> </w:t>
+      </w:r>
+      <w:proofErr w:type="spellStart"/>
+      <w:r>
+        <w:rPr>
+          <w:i/>
+        </w:rPr>
+        <w:t>Pooling</w:t>
+      </w:r>
+      <w:proofErr w:type="spellEnd"/>
+      <w:r>
+        <w:t xml:space="preserve"> ainda não possui todas as peças instanciadas, havendo assim segmentos para instanciar ainda, além de outras pequenas transições internas da aplicação que tornam esse período de “transição” mais conturbado no quesito da performance no </w:t>
+      </w:r>
+      <w:r>
+        <w:rPr>
+          <w:i/>
+        </w:rPr>
+        <w:t>smartphone</w:t>
+      </w:r>
+      <w:r>
+        <w:t xml:space="preserve"> testado atualmente.</w:t>
+      </w:r>
+    </w:p>
+    <w:p>
+      <w:pPr>
+        <w:pStyle w:val="Corpodetexto"/>
+        <w:spacing w:line="360" w:lineRule="auto"/>
+        <w:ind w:firstLine="709"/>
+        <w:jc w:val="both"/>
+      </w:pPr>
+      <w:r>
+        <w:t xml:space="preserve">Porém, mesmo com os diversos picos visíveis o jogo não cai abaixo de 20 </w:t>
+      </w:r>
+      <w:r>
+        <w:rPr>
+          <w:i/>
+        </w:rPr>
+        <w:t>FPS</w:t>
+      </w:r>
+      <w:r>
+        <w:t xml:space="preserve">, se mantendo mesmo em seus momentos conturbados na faixa ideal de performance para um jogo Android, no que tange a quantidade de </w:t>
+      </w:r>
+      <w:r>
+        <w:rPr>
+          <w:i/>
+        </w:rPr>
+        <w:t>frames</w:t>
+      </w:r>
+      <w:r>
+        <w:t xml:space="preserve"> por segundo.</w:t>
+      </w:r>
+    </w:p>
+    <w:p>
+      <w:pPr>
+        <w:pStyle w:val="Corpodetexto"/>
+        <w:spacing w:line="360" w:lineRule="auto"/>
+        <w:ind w:firstLine="709"/>
+        <w:jc w:val="both"/>
+      </w:pPr>
+      <w:r>
+        <w:lastRenderedPageBreak/>
+        <w:t xml:space="preserve">Na próxima imagem, </w:t>
+      </w:r>
+      <w:proofErr w:type="spellStart"/>
+      <w:r>
+        <w:t>repsentando</w:t>
+      </w:r>
+      <w:proofErr w:type="spellEnd"/>
+      <w:r>
+        <w:t xml:space="preserve"> o “</w:t>
+      </w:r>
+      <w:proofErr w:type="spellStart"/>
+      <w:r>
+        <w:rPr>
+          <w:i/>
+        </w:rPr>
+        <w:t>LateGame</w:t>
+      </w:r>
+      <w:proofErr w:type="spellEnd"/>
+      <w:r>
+        <w:t>”, como pode ser observado o jogo já alcançou uma estabilidade, e apesar de não ter a mesma performance do “</w:t>
+      </w:r>
+      <w:proofErr w:type="spellStart"/>
+      <w:r>
+        <w:rPr>
+          <w:i/>
+        </w:rPr>
+        <w:t>EarlyGame</w:t>
+      </w:r>
+      <w:proofErr w:type="spellEnd"/>
+      <w:r>
+        <w:t>”, não fica atrás. Agora que o que foi explicado na imagem anterior já se estabilizou o jogo chegou em seu estágio final, fazendo com que não haja nenhuma mudança significativa no quesito de recursos até que o usuário perca o jogo.</w:t>
+      </w:r>
+    </w:p>
+    <w:p>
+      <w:pPr>
+        <w:pStyle w:val="Corpodetexto"/>
+        <w:spacing w:line="360" w:lineRule="auto"/>
+        <w:ind w:firstLine="709"/>
+        <w:jc w:val="both"/>
+      </w:pPr>
+      <w:r>
+        <w:t>Nesse estágio estável o jogo mantém uma performance média de 45</w:t>
+      </w:r>
+      <w:r>
+        <w:rPr>
+          <w:i/>
+        </w:rPr>
+        <w:t xml:space="preserve"> FPS</w:t>
+      </w:r>
+      <w:r>
+        <w:t xml:space="preserve">, atingindo um padrão bem alto de performance para </w:t>
+      </w:r>
+      <w:r>
+        <w:rPr>
+          <w:i/>
+        </w:rPr>
+        <w:t>games</w:t>
+      </w:r>
+      <w:r>
+        <w:t xml:space="preserve"> </w:t>
+      </w:r>
+      <w:r>
+        <w:rPr>
+          <w:i/>
+        </w:rPr>
+        <w:t>mobile</w:t>
+      </w:r>
+      <w:r>
+        <w:t xml:space="preserve"> Android. As funções utilizadas durante a performance são as mesmas durante o processo todo, e as relevantes ao tópico foram explicadas anteriormente na análise do “</w:t>
+      </w:r>
+      <w:proofErr w:type="spellStart"/>
+      <w:r>
+        <w:rPr>
+          <w:i/>
+        </w:rPr>
+        <w:t>EarlyGame</w:t>
+      </w:r>
+      <w:proofErr w:type="spellEnd"/>
+      <w:r>
+        <w:t>”.</w:t>
+      </w:r>
+    </w:p>
+    <w:p>
+      <w:pPr>
+        <w:pStyle w:val="Corpodetexto"/>
+        <w:spacing w:line="360" w:lineRule="auto"/>
+        <w:ind w:firstLine="709"/>
+        <w:jc w:val="both"/>
+      </w:pPr>
+      <w:r>
+        <w:t xml:space="preserve">Os resultados dos testes desta pesquisa no aparelho </w:t>
+      </w:r>
+      <w:proofErr w:type="spellStart"/>
+      <w:r>
+        <w:t>Zenfone</w:t>
+      </w:r>
+      <w:proofErr w:type="spellEnd"/>
+      <w:r>
+        <w:t xml:space="preserve"> 5 foram extremamente satisfatórios, considerando que ele é o aparelho </w:t>
+      </w:r>
+      <w:r>
+        <w:t xml:space="preserve">em termos de recurso mais modesto, e o que se esperava uma performance abaixo do </w:t>
+      </w:r>
+      <w:proofErr w:type="spellStart"/>
+      <w:r>
+        <w:t>ideial</w:t>
+      </w:r>
+      <w:proofErr w:type="spellEnd"/>
+      <w:r>
+        <w:t>.</w:t>
+      </w:r>
+    </w:p>
+    <w:p>
+      <w:pPr>
+        <w:pStyle w:val="Corpodetexto"/>
+        <w:spacing w:line="360" w:lineRule="auto"/>
+        <w:ind w:firstLine="709"/>
+        <w:jc w:val="both"/>
+      </w:pPr>
+      <w:r>
+        <w:t xml:space="preserve">O próximo aparelho a ser testado é um </w:t>
+      </w:r>
+      <w:r>
+        <w:rPr>
+          <w:i/>
+        </w:rPr>
+        <w:t>smartphone</w:t>
+      </w:r>
+      <w:r>
+        <w:t xml:space="preserve"> da empresa Samsung, do modelo </w:t>
+      </w:r>
+      <w:r>
+        <w:rPr>
+          <w:i/>
+        </w:rPr>
+        <w:t>Galaxy J5 Prime</w:t>
+      </w:r>
+      <w:r>
+        <w:t>. Esse é o aparelho de testes considerado, em questão de recursos e preço, mediano.</w:t>
       </w:r>
       <w:bookmarkStart w:id="7" w:name="_GoBack"/>
       <w:bookmarkEnd w:id="7"/>
-    </w:p>
-    <w:p>
-      <w:pPr>
-        <w:pStyle w:val="Corpodetexto"/>
-        <w:spacing w:line="360" w:lineRule="auto"/>
-        <w:jc w:val="both"/>
-      </w:pPr>
       <w:r>
         <w:br w:type="page"/>
       </w:r>
@@ -31705,7 +32831,7 @@
 </file>
 
 <file path=customXml/itemProps1.xml><?xml version="1.0" encoding="utf-8"?>
-<ds:datastoreItem xmlns:ds="http://schemas.openxmlformats.org/officeDocument/2006/customXml" ds:itemID="{5E300D0F-BF7C-48A8-9575-5262ED16C95A}">
+<ds:datastoreItem xmlns:ds="http://schemas.openxmlformats.org/officeDocument/2006/customXml" ds:itemID="{78AD2804-679D-410F-B154-2B37D535FCAE}">
   <ds:schemaRefs>
     <ds:schemaRef ds:uri="http://schemas.openxmlformats.org/officeDocument/2006/bibliography"/>
   </ds:schemaRefs>

</xml_diff>

<commit_message>
Versão atualizada TG 25/04/2018
</commit_message>
<xml_diff>
--- a/TG/DEFESA TG.docx
+++ b/TG/DEFESA TG.docx
@@ -25702,7 +25702,15 @@
         <w:t>”</w:t>
       </w:r>
       <w:r>
-        <w:t>, e por ultimo informações do jogo quando o jogador já o jogou por cinco minutos ou mais</w:t>
+        <w:t xml:space="preserve">, e por </w:t>
+      </w:r>
+      <w:proofErr w:type="spellStart"/>
+      <w:r>
+        <w:t>ultimo</w:t>
+      </w:r>
+      <w:proofErr w:type="spellEnd"/>
+      <w:r>
+        <w:t xml:space="preserve"> informações do jogo quando o jogador já o jogou por cinco minutos ou mais</w:t>
       </w:r>
       <w:r>
         <w:t>, chamado de “</w:t>
@@ -26007,11 +26015,9 @@
       <w:r>
         <w:t xml:space="preserve">A próxima imagem mostra a performance do jogo em seu </w:t>
       </w:r>
-      <w:proofErr w:type="spellStart"/>
-      <w:r>
-        <w:t>inicio</w:t>
-      </w:r>
-      <w:proofErr w:type="spellEnd"/>
+      <w:r>
+        <w:t>início</w:t>
+      </w:r>
       <w:r>
         <w:t>,</w:t>
       </w:r>
@@ -26730,8 +26736,686 @@
       <w:r>
         <w:t>. Esse é o aparelho de testes considerado, em questão de recursos e preço, mediano.</w:t>
       </w:r>
+    </w:p>
+    <w:p>
+      <w:pPr>
+        <w:pStyle w:val="Corpodetexto"/>
+        <w:spacing w:line="360" w:lineRule="auto"/>
+        <w:ind w:firstLine="709"/>
+        <w:jc w:val="both"/>
+      </w:pPr>
+      <w:r>
+        <w:t>A imagem seguinte demonstra os dados coletados da aplicação rodando na tela inicial do jogo.</w:t>
+      </w:r>
+    </w:p>
+    <w:p>
+      <w:pPr>
+        <w:pStyle w:val="Corpodetexto"/>
+        <w:spacing w:line="360" w:lineRule="auto"/>
+        <w:jc w:val="both"/>
+      </w:pPr>
+    </w:p>
+    <w:p>
+      <w:pPr>
+        <w:pStyle w:val="Corpodetexto"/>
+        <w:spacing w:line="360" w:lineRule="auto"/>
+        <w:jc w:val="both"/>
+      </w:pPr>
+      <w:r>
+        <w:rPr>
+          <w:noProof/>
+        </w:rPr>
+        <w:lastRenderedPageBreak/>
+        <w:drawing>
+          <wp:inline distT="0" distB="0" distL="0" distR="0">
+            <wp:extent cx="6051550" cy="5239385"/>
+            <wp:effectExtent l="0" t="0" r="6350" b="0"/>
+            <wp:docPr id="21" name="Imagem 21"/>
+            <wp:cNvGraphicFramePr>
+              <a:graphicFrameLocks xmlns:a="http://schemas.openxmlformats.org/drawingml/2006/main" noChangeAspect="1"/>
+            </wp:cNvGraphicFramePr>
+            <a:graphic xmlns:a="http://schemas.openxmlformats.org/drawingml/2006/main">
+              <a:graphicData uri="http://schemas.openxmlformats.org/drawingml/2006/picture">
+                <pic:pic xmlns:pic="http://schemas.openxmlformats.org/drawingml/2006/picture">
+                  <pic:nvPicPr>
+                    <pic:cNvPr id="21" name="Captura de Tela (39).png"/>
+                    <pic:cNvPicPr/>
+                  </pic:nvPicPr>
+                  <pic:blipFill>
+                    <a:blip r:embed="rId36">
+                      <a:extLst>
+                        <a:ext uri="{28A0092B-C50C-407E-A947-70E740481C1C}">
+                          <a14:useLocalDpi xmlns:a14="http://schemas.microsoft.com/office/drawing/2010/main" val="0"/>
+                        </a:ext>
+                      </a:extLst>
+                    </a:blip>
+                    <a:stretch>
+                      <a:fillRect/>
+                    </a:stretch>
+                  </pic:blipFill>
+                  <pic:spPr>
+                    <a:xfrm>
+                      <a:off x="0" y="0"/>
+                      <a:ext cx="6051550" cy="5239385"/>
+                    </a:xfrm>
+                    <a:prstGeom prst="rect">
+                      <a:avLst/>
+                    </a:prstGeom>
+                  </pic:spPr>
+                </pic:pic>
+              </a:graphicData>
+            </a:graphic>
+          </wp:inline>
+        </w:drawing>
+      </w:r>
+    </w:p>
+    <w:p>
+      <w:pPr>
+        <w:pStyle w:val="Corpodetexto"/>
+        <w:spacing w:line="360" w:lineRule="auto"/>
+        <w:jc w:val="both"/>
+      </w:pPr>
+      <w:r>
+        <w:t>//FONTE</w:t>
+      </w:r>
+    </w:p>
+    <w:p>
+      <w:pPr>
+        <w:pStyle w:val="Corpodetexto"/>
+        <w:spacing w:line="360" w:lineRule="auto"/>
+        <w:jc w:val="both"/>
+      </w:pPr>
+    </w:p>
+    <w:p>
+      <w:pPr>
+        <w:pStyle w:val="Corpodetexto"/>
+        <w:spacing w:line="360" w:lineRule="auto"/>
+        <w:ind w:firstLine="709"/>
+        <w:jc w:val="both"/>
+      </w:pPr>
+      <w:r>
+        <w:t xml:space="preserve">Como pode ser observado nos gráficos de desempenho, o jogo consegue se manter acima da taxa dos 60 </w:t>
+      </w:r>
+      <w:r>
+        <w:rPr>
+          <w:i/>
+        </w:rPr>
+        <w:t>FPS</w:t>
+      </w:r>
+      <w:r>
+        <w:t xml:space="preserve"> constantemente, mostrando que com uma melhora nos recursos computacionais de hardware o aparelho consegue manter uma taxa mais que otimizada de </w:t>
+      </w:r>
+      <w:r>
+        <w:t>execução, sem problema nenhum.</w:t>
+      </w:r>
+    </w:p>
+    <w:p>
+      <w:pPr>
+        <w:pStyle w:val="Corpodetexto"/>
+        <w:spacing w:line="360" w:lineRule="auto"/>
+        <w:ind w:firstLine="709"/>
+        <w:jc w:val="both"/>
+      </w:pPr>
+      <w:r>
+        <w:t>A próxima imagem mostra os dados referentes ao “</w:t>
+      </w:r>
+      <w:proofErr w:type="spellStart"/>
+      <w:r>
+        <w:rPr>
+          <w:i/>
+        </w:rPr>
+        <w:t>EarlyGame</w:t>
+      </w:r>
+      <w:proofErr w:type="spellEnd"/>
+      <w:r>
+        <w:t>” do jogo no aparelho.</w:t>
+      </w:r>
+    </w:p>
+    <w:p>
+      <w:pPr>
+        <w:pStyle w:val="Corpodetexto"/>
+        <w:spacing w:line="360" w:lineRule="auto"/>
+        <w:jc w:val="both"/>
+      </w:pPr>
+    </w:p>
+    <w:p>
+      <w:pPr>
+        <w:pStyle w:val="Corpodetexto"/>
+        <w:spacing w:line="360" w:lineRule="auto"/>
+        <w:jc w:val="both"/>
+      </w:pPr>
+      <w:r>
+        <w:rPr>
+          <w:noProof/>
+        </w:rPr>
+        <w:lastRenderedPageBreak/>
+        <w:drawing>
+          <wp:inline distT="0" distB="0" distL="0" distR="0">
+            <wp:extent cx="6051550" cy="5244465"/>
+            <wp:effectExtent l="0" t="0" r="6350" b="0"/>
+            <wp:docPr id="23" name="Imagem 23"/>
+            <wp:cNvGraphicFramePr>
+              <a:graphicFrameLocks xmlns:a="http://schemas.openxmlformats.org/drawingml/2006/main" noChangeAspect="1"/>
+            </wp:cNvGraphicFramePr>
+            <a:graphic xmlns:a="http://schemas.openxmlformats.org/drawingml/2006/main">
+              <a:graphicData uri="http://schemas.openxmlformats.org/drawingml/2006/picture">
+                <pic:pic xmlns:pic="http://schemas.openxmlformats.org/drawingml/2006/picture">
+                  <pic:nvPicPr>
+                    <pic:cNvPr id="23" name="Captura de Tela (40).png"/>
+                    <pic:cNvPicPr/>
+                  </pic:nvPicPr>
+                  <pic:blipFill>
+                    <a:blip r:embed="rId37">
+                      <a:extLst>
+                        <a:ext uri="{28A0092B-C50C-407E-A947-70E740481C1C}">
+                          <a14:useLocalDpi xmlns:a14="http://schemas.microsoft.com/office/drawing/2010/main" val="0"/>
+                        </a:ext>
+                      </a:extLst>
+                    </a:blip>
+                    <a:stretch>
+                      <a:fillRect/>
+                    </a:stretch>
+                  </pic:blipFill>
+                  <pic:spPr>
+                    <a:xfrm>
+                      <a:off x="0" y="0"/>
+                      <a:ext cx="6051550" cy="5244465"/>
+                    </a:xfrm>
+                    <a:prstGeom prst="rect">
+                      <a:avLst/>
+                    </a:prstGeom>
+                  </pic:spPr>
+                </pic:pic>
+              </a:graphicData>
+            </a:graphic>
+          </wp:inline>
+        </w:drawing>
+      </w:r>
+    </w:p>
+    <w:p>
+      <w:pPr>
+        <w:pStyle w:val="Corpodetexto"/>
+        <w:spacing w:line="360" w:lineRule="auto"/>
+        <w:jc w:val="both"/>
+      </w:pPr>
+      <w:r>
+        <w:t>//FONTE</w:t>
+      </w:r>
+    </w:p>
+    <w:p>
+      <w:pPr>
+        <w:pStyle w:val="Corpodetexto"/>
+        <w:spacing w:line="360" w:lineRule="auto"/>
+        <w:jc w:val="both"/>
+      </w:pPr>
+    </w:p>
+    <w:p>
+      <w:pPr>
+        <w:pStyle w:val="Corpodetexto"/>
+        <w:spacing w:line="360" w:lineRule="auto"/>
+        <w:ind w:firstLine="709"/>
+        <w:jc w:val="both"/>
+      </w:pPr>
+      <w:r>
+        <w:t xml:space="preserve">Como demonstra os gráficos de desempenho, comparado ao primeiro aparelho testa já houve significativa melhora na performance geral do jogo, conseguindo se manter na média dos 60 </w:t>
+      </w:r>
+      <w:r>
+        <w:rPr>
+          <w:i/>
+        </w:rPr>
+        <w:t>FPS</w:t>
+      </w:r>
+      <w:r>
+        <w:t xml:space="preserve"> com tranquilidade, não havendo sequer picos de performance durante a execução da aplicação.</w:t>
+      </w:r>
+    </w:p>
+    <w:p>
+      <w:pPr>
+        <w:pStyle w:val="Corpodetexto"/>
+        <w:spacing w:line="360" w:lineRule="auto"/>
+        <w:ind w:firstLine="709"/>
+        <w:jc w:val="both"/>
+      </w:pPr>
+      <w:r>
+        <w:t xml:space="preserve">Tal fato demonstra que a aplicação está em um nível de otimização acima dos padrões </w:t>
+      </w:r>
+      <w:r>
+        <w:t xml:space="preserve">para aplicações </w:t>
+      </w:r>
+      <w:r>
+        <w:rPr>
+          <w:i/>
+        </w:rPr>
+        <w:t xml:space="preserve">mobile </w:t>
+      </w:r>
+      <w:r>
+        <w:t>Android, tendo espaço para inserção de recursos gráficos e de mecânica de jogo ainda mantendo um padrão altíssimo de performance.</w:t>
+      </w:r>
+    </w:p>
+    <w:p>
+      <w:pPr>
+        <w:pStyle w:val="Corpodetexto"/>
+        <w:spacing w:line="360" w:lineRule="auto"/>
+        <w:ind w:firstLine="709"/>
+        <w:jc w:val="both"/>
+      </w:pPr>
+      <w:r>
+        <w:t>As duas próximas imagens cobrirão o “</w:t>
+      </w:r>
+      <w:proofErr w:type="spellStart"/>
+      <w:r>
+        <w:rPr>
+          <w:i/>
+        </w:rPr>
+        <w:t>MidGame</w:t>
+      </w:r>
+      <w:proofErr w:type="spellEnd"/>
+      <w:r>
+        <w:t>” e o “</w:t>
+      </w:r>
+      <w:proofErr w:type="spellStart"/>
+      <w:r>
+        <w:rPr>
+          <w:i/>
+        </w:rPr>
+        <w:t>LateGame</w:t>
+      </w:r>
+      <w:proofErr w:type="spellEnd"/>
+      <w:r>
+        <w:t>” do jogo no dispositivo em questão.</w:t>
+      </w:r>
+    </w:p>
+    <w:p>
+      <w:pPr>
+        <w:pStyle w:val="Corpodetexto"/>
+        <w:spacing w:line="360" w:lineRule="auto"/>
+        <w:jc w:val="both"/>
+      </w:pPr>
+    </w:p>
+    <w:p>
+      <w:pPr>
+        <w:pStyle w:val="Corpodetexto"/>
+        <w:spacing w:line="360" w:lineRule="auto"/>
+        <w:jc w:val="both"/>
+      </w:pPr>
+      <w:r>
+        <w:rPr>
+          <w:noProof/>
+        </w:rPr>
+        <w:lastRenderedPageBreak/>
+        <w:drawing>
+          <wp:inline distT="0" distB="0" distL="0" distR="0">
+            <wp:extent cx="6051550" cy="5228590"/>
+            <wp:effectExtent l="0" t="0" r="6350" b="0"/>
+            <wp:docPr id="27" name="Imagem 27"/>
+            <wp:cNvGraphicFramePr>
+              <a:graphicFrameLocks xmlns:a="http://schemas.openxmlformats.org/drawingml/2006/main" noChangeAspect="1"/>
+            </wp:cNvGraphicFramePr>
+            <a:graphic xmlns:a="http://schemas.openxmlformats.org/drawingml/2006/main">
+              <a:graphicData uri="http://schemas.openxmlformats.org/drawingml/2006/picture">
+                <pic:pic xmlns:pic="http://schemas.openxmlformats.org/drawingml/2006/picture">
+                  <pic:nvPicPr>
+                    <pic:cNvPr id="27" name="Captura de Tela (41).png"/>
+                    <pic:cNvPicPr/>
+                  </pic:nvPicPr>
+                  <pic:blipFill>
+                    <a:blip r:embed="rId38">
+                      <a:extLst>
+                        <a:ext uri="{28A0092B-C50C-407E-A947-70E740481C1C}">
+                          <a14:useLocalDpi xmlns:a14="http://schemas.microsoft.com/office/drawing/2010/main" val="0"/>
+                        </a:ext>
+                      </a:extLst>
+                    </a:blip>
+                    <a:stretch>
+                      <a:fillRect/>
+                    </a:stretch>
+                  </pic:blipFill>
+                  <pic:spPr>
+                    <a:xfrm>
+                      <a:off x="0" y="0"/>
+                      <a:ext cx="6051550" cy="5228590"/>
+                    </a:xfrm>
+                    <a:prstGeom prst="rect">
+                      <a:avLst/>
+                    </a:prstGeom>
+                  </pic:spPr>
+                </pic:pic>
+              </a:graphicData>
+            </a:graphic>
+          </wp:inline>
+        </w:drawing>
+      </w:r>
+    </w:p>
+    <w:p>
+      <w:pPr>
+        <w:pStyle w:val="Corpodetexto"/>
+        <w:spacing w:line="360" w:lineRule="auto"/>
+        <w:jc w:val="both"/>
+      </w:pPr>
+      <w:r>
+        <w:t>//FONTE</w:t>
+      </w:r>
+    </w:p>
+    <w:p>
+      <w:pPr>
+        <w:pStyle w:val="Corpodetexto"/>
+        <w:spacing w:line="360" w:lineRule="auto"/>
+        <w:jc w:val="both"/>
+      </w:pPr>
+    </w:p>
+    <w:p>
+      <w:pPr>
+        <w:pStyle w:val="Corpodetexto"/>
+        <w:spacing w:line="360" w:lineRule="auto"/>
+        <w:jc w:val="both"/>
+      </w:pPr>
+      <w:r>
+        <w:rPr>
+          <w:noProof/>
+        </w:rPr>
+        <w:lastRenderedPageBreak/>
+        <w:drawing>
+          <wp:inline distT="0" distB="0" distL="0" distR="0">
+            <wp:extent cx="6051550" cy="5220970"/>
+            <wp:effectExtent l="0" t="0" r="6350" b="0"/>
+            <wp:docPr id="28" name="Imagem 28"/>
+            <wp:cNvGraphicFramePr>
+              <a:graphicFrameLocks xmlns:a="http://schemas.openxmlformats.org/drawingml/2006/main" noChangeAspect="1"/>
+            </wp:cNvGraphicFramePr>
+            <a:graphic xmlns:a="http://schemas.openxmlformats.org/drawingml/2006/main">
+              <a:graphicData uri="http://schemas.openxmlformats.org/drawingml/2006/picture">
+                <pic:pic xmlns:pic="http://schemas.openxmlformats.org/drawingml/2006/picture">
+                  <pic:nvPicPr>
+                    <pic:cNvPr id="28" name="Captura de Tela (42).png"/>
+                    <pic:cNvPicPr/>
+                  </pic:nvPicPr>
+                  <pic:blipFill>
+                    <a:blip r:embed="rId39">
+                      <a:extLst>
+                        <a:ext uri="{28A0092B-C50C-407E-A947-70E740481C1C}">
+                          <a14:useLocalDpi xmlns:a14="http://schemas.microsoft.com/office/drawing/2010/main" val="0"/>
+                        </a:ext>
+                      </a:extLst>
+                    </a:blip>
+                    <a:stretch>
+                      <a:fillRect/>
+                    </a:stretch>
+                  </pic:blipFill>
+                  <pic:spPr>
+                    <a:xfrm>
+                      <a:off x="0" y="0"/>
+                      <a:ext cx="6051550" cy="5220970"/>
+                    </a:xfrm>
+                    <a:prstGeom prst="rect">
+                      <a:avLst/>
+                    </a:prstGeom>
+                  </pic:spPr>
+                </pic:pic>
+              </a:graphicData>
+            </a:graphic>
+          </wp:inline>
+        </w:drawing>
+      </w:r>
+    </w:p>
+    <w:p>
+      <w:pPr>
+        <w:pStyle w:val="Corpodetexto"/>
+        <w:spacing w:line="360" w:lineRule="auto"/>
+        <w:jc w:val="both"/>
+      </w:pPr>
+      <w:r>
+        <w:t>//FONTE</w:t>
+      </w:r>
+    </w:p>
+    <w:p>
+      <w:pPr>
+        <w:pStyle w:val="Corpodetexto"/>
+        <w:spacing w:line="360" w:lineRule="auto"/>
+        <w:jc w:val="both"/>
+      </w:pPr>
+    </w:p>
+    <w:p>
+      <w:pPr>
+        <w:pStyle w:val="Corpodetexto"/>
+        <w:spacing w:line="360" w:lineRule="auto"/>
+        <w:ind w:firstLine="709"/>
+        <w:jc w:val="both"/>
+      </w:pPr>
+      <w:r>
+        <w:t>A primeira imagem mostrando o “</w:t>
+      </w:r>
+      <w:proofErr w:type="spellStart"/>
+      <w:r>
+        <w:rPr>
+          <w:i/>
+        </w:rPr>
+        <w:t>MidGame</w:t>
+      </w:r>
+      <w:proofErr w:type="spellEnd"/>
+      <w:r>
+        <w:t xml:space="preserve">” do jogo mostra uma performance constante, mantendo uma taxa de </w:t>
+      </w:r>
+      <w:r>
+        <w:rPr>
+          <w:i/>
+        </w:rPr>
+        <w:t>frames</w:t>
+      </w:r>
+      <w:r>
+        <w:t xml:space="preserve"> por segundo bastante parecida com a da imagem anterior, mostrando que nesse dispositivo a aplicação lida melhor com a </w:t>
+      </w:r>
+      <w:proofErr w:type="spellStart"/>
+      <w:r>
+        <w:t>atransição</w:t>
+      </w:r>
+      <w:proofErr w:type="spellEnd"/>
+      <w:r>
+        <w:t xml:space="preserve"> do “</w:t>
+      </w:r>
+      <w:proofErr w:type="spellStart"/>
+      <w:r>
+        <w:rPr>
+          <w:i/>
+        </w:rPr>
+        <w:t>EarlyGame</w:t>
+      </w:r>
+      <w:proofErr w:type="spellEnd"/>
+      <w:r>
+        <w:t xml:space="preserve">” para o </w:t>
+      </w:r>
+      <w:r>
+        <w:t>“</w:t>
+      </w:r>
+      <w:proofErr w:type="spellStart"/>
+      <w:r>
+        <w:rPr>
+          <w:i/>
+        </w:rPr>
+        <w:t>MidGame</w:t>
+      </w:r>
+      <w:proofErr w:type="spellEnd"/>
+      <w:r>
+        <w:t>”</w:t>
+      </w:r>
+      <w:r>
+        <w:t>, mantendo sua performance constante durante o período analisado da execução da aplicação.</w:t>
+      </w:r>
+    </w:p>
+    <w:p>
+      <w:pPr>
+        <w:pStyle w:val="Corpodetexto"/>
+        <w:spacing w:line="360" w:lineRule="auto"/>
+        <w:ind w:firstLine="709"/>
+        <w:jc w:val="both"/>
+      </w:pPr>
+      <w:r>
+        <w:t>São observados apenas dois picos de performance no período dos dados analisados, e eles são causados por um “</w:t>
+      </w:r>
+      <w:proofErr w:type="spellStart"/>
+      <w:r>
+        <w:rPr>
+          <w:i/>
+        </w:rPr>
+        <w:t>EarlyUpdate</w:t>
+      </w:r>
+      <w:proofErr w:type="spellEnd"/>
+      <w:r>
+        <w:t>” executando “</w:t>
+      </w:r>
+      <w:proofErr w:type="spellStart"/>
+      <w:r>
+        <w:rPr>
+          <w:i/>
+        </w:rPr>
+        <w:t>Graphics.PresentAndSync</w:t>
+      </w:r>
+      <w:proofErr w:type="spellEnd"/>
+      <w:r>
+        <w:t xml:space="preserve">” e segundo </w:t>
+      </w:r>
+      <w:proofErr w:type="gramStart"/>
+      <w:r>
+        <w:t>UNITY(</w:t>
+      </w:r>
+      <w:proofErr w:type="gramEnd"/>
+      <w:r>
+        <w:t xml:space="preserve">2013), essa função é chamada quando o processador já terminou suas funções naquele </w:t>
+      </w:r>
+      <w:r>
+        <w:rPr>
+          <w:i/>
+        </w:rPr>
+        <w:t>frame</w:t>
+      </w:r>
+      <w:r>
+        <w:t xml:space="preserve"> e está apenas ocioso esperando a </w:t>
+      </w:r>
+      <w:r>
+        <w:rPr>
+          <w:i/>
+        </w:rPr>
+        <w:t>GPU</w:t>
+      </w:r>
+      <w:r>
+        <w:t xml:space="preserve"> terminar as suas funções. Como a capacidade gráfica dos dispositivos moveis é menor do que a de processamento, ela leva mais tempo, deixando o processador ocioso nesse período. Mais um sinal de uma aplicação “</w:t>
+      </w:r>
+      <w:r>
+        <w:rPr>
+          <w:i/>
+        </w:rPr>
+        <w:t xml:space="preserve">GPU </w:t>
+      </w:r>
+      <w:proofErr w:type="spellStart"/>
+      <w:r>
+        <w:rPr>
+          <w:i/>
+        </w:rPr>
+        <w:t>Bound</w:t>
+      </w:r>
+      <w:proofErr w:type="spellEnd"/>
+      <w:r>
+        <w:t>”.</w:t>
+      </w:r>
+    </w:p>
+    <w:p>
+      <w:pPr>
+        <w:pStyle w:val="Corpodetexto"/>
+        <w:spacing w:line="360" w:lineRule="auto"/>
+        <w:ind w:firstLine="709"/>
+        <w:jc w:val="both"/>
+      </w:pPr>
+      <w:r>
+        <w:lastRenderedPageBreak/>
+        <w:t>Na imagem seguinte à discutida anterior, são apresentados os dados da aplicação em seu “</w:t>
+      </w:r>
+      <w:proofErr w:type="spellStart"/>
+      <w:r>
+        <w:rPr>
+          <w:i/>
+        </w:rPr>
+        <w:t>LateGame</w:t>
+      </w:r>
+      <w:proofErr w:type="spellEnd"/>
+      <w:r>
+        <w:t>”. Apresentando um comportamento como já observado no mesmo período do dispositivo anterior, a aplicação por já estar sendo executado a algum tempo, e estar lindando com memória, renderização e diversos outros fatores perde um pouco da performance a longo termo.</w:t>
+      </w:r>
+    </w:p>
+    <w:p>
+      <w:pPr>
+        <w:pStyle w:val="Corpodetexto"/>
+        <w:spacing w:line="360" w:lineRule="auto"/>
+        <w:ind w:firstLine="709"/>
+        <w:jc w:val="both"/>
+      </w:pPr>
+      <w:r>
+        <w:t xml:space="preserve">Mas essa “perda” de performance é extremamente relativa pois mesmo neste período mais conturbado a aplicação mantes a taxa dos 45 </w:t>
+      </w:r>
+      <w:r>
+        <w:rPr>
+          <w:i/>
+        </w:rPr>
+        <w:t>FPS</w:t>
+      </w:r>
+      <w:r>
+        <w:t xml:space="preserve">, valor extremamente alto para o desempenho da aplicação </w:t>
+      </w:r>
+      <w:r>
+        <w:rPr>
+          <w:i/>
+        </w:rPr>
+        <w:t>mobile.</w:t>
+      </w:r>
+    </w:p>
+    <w:p>
+      <w:pPr>
+        <w:pStyle w:val="Corpodetexto"/>
+        <w:spacing w:line="360" w:lineRule="auto"/>
+        <w:ind w:firstLine="709"/>
+        <w:jc w:val="both"/>
+      </w:pPr>
+      <w:r>
+        <w:t xml:space="preserve">Os testes no aparelho </w:t>
+      </w:r>
+      <w:r>
+        <w:rPr>
+          <w:i/>
+        </w:rPr>
+        <w:t>J5 Prime</w:t>
+      </w:r>
+      <w:r>
+        <w:t xml:space="preserve"> apresentaram resultados acima dos esperados na pesquisa, mostrando que quando trabalhando com dispositivos de capacidade computacional média, ainda há uma quantidade imensa de espaço para os desenvolvedores trabalharem a aplicação, se seguirem o trabalho descrito nesta pesquisa.</w:t>
+      </w:r>
+    </w:p>
+    <w:p>
+      <w:pPr>
+        <w:pStyle w:val="Corpodetexto"/>
+        <w:spacing w:line="360" w:lineRule="auto"/>
+        <w:ind w:firstLine="709"/>
+        <w:jc w:val="both"/>
+      </w:pPr>
+      <w:r>
+        <w:t xml:space="preserve">O </w:t>
+      </w:r>
+      <w:r>
+        <w:t xml:space="preserve">próximo e ultimo aparelho é da marca Samsung, assim como o anterior, porem o modelo é </w:t>
+      </w:r>
+      <w:r>
+        <w:t xml:space="preserve">um </w:t>
+      </w:r>
+      <w:r>
+        <w:rPr>
+          <w:i/>
+        </w:rPr>
+        <w:t>J7</w:t>
+      </w:r>
+      <w:r>
+        <w:t>. Este é o dispositivo de testes mais robusto e com o maior preço entre os três, sendo a ponta mais cara do nosso espaço amostral. A seguir é apresentada a imagem do desempenho na</w:t>
+      </w:r>
       <w:bookmarkStart w:id="7" w:name="_GoBack"/>
       <w:bookmarkEnd w:id="7"/>
+      <w:r>
+        <w:t xml:space="preserve"> tela inicial da aplicação</w:t>
+      </w:r>
       <w:r>
         <w:br w:type="page"/>
       </w:r>
@@ -32831,7 +33515,7 @@
 </file>
 
 <file path=customXml/itemProps1.xml><?xml version="1.0" encoding="utf-8"?>
-<ds:datastoreItem xmlns:ds="http://schemas.openxmlformats.org/officeDocument/2006/customXml" ds:itemID="{78AD2804-679D-410F-B154-2B37D535FCAE}">
+<ds:datastoreItem xmlns:ds="http://schemas.openxmlformats.org/officeDocument/2006/customXml" ds:itemID="{F1659136-41CA-4795-A496-E28125EA6ED6}">
   <ds:schemaRefs>
     <ds:schemaRef ds:uri="http://schemas.openxmlformats.org/officeDocument/2006/bibliography"/>
   </ds:schemaRefs>

</xml_diff>